<commit_message>
cambio en las pantallas
</commit_message>
<xml_diff>
--- a/Nirho/reportes/reporteAPO.docx
+++ b/Nirho/reportes/reporteAPO.docx
@@ -1,6 +1,6 @@
 
 <file path=word/document.xml><?xml version="1.0" encoding="utf-8"?>
-<w:document xmlns:wpc="http://schemas.microsoft.com/office/word/2010/wordprocessingCanvas" xmlns:cx="http://schemas.microsoft.com/office/drawing/2014/chartex" xmlns:mc="http://schemas.openxmlformats.org/markup-compatibility/2006" xmlns:o="urn:schemas-microsoft-com:office:office" xmlns:r="http://schemas.openxmlformats.org/officeDocument/2006/relationships" xmlns:m="http://schemas.openxmlformats.org/officeDocument/2006/math" xmlns:v="urn:schemas-microsoft-com:vml" xmlns:wp14="http://schemas.microsoft.com/office/word/2010/wordprocessingDrawing" xmlns:wp="http://schemas.openxmlformats.org/drawingml/2006/wordprocessingDrawing" xmlns:w10="urn:schemas-microsoft-com:office:word" xmlns:w="http://schemas.openxmlformats.org/wordprocessingml/2006/main" xmlns:w14="http://schemas.microsoft.com/office/word/2010/wordml" xmlns:w15="http://schemas.microsoft.com/office/word/2012/wordml" xmlns:w16se="http://schemas.microsoft.com/office/word/2015/wordml/symex" xmlns:wpg="http://schemas.microsoft.com/office/word/2010/wordprocessingGroup" xmlns:wpi="http://schemas.microsoft.com/office/word/2010/wordprocessingInk" xmlns:wne="http://schemas.microsoft.com/office/word/2006/wordml" xmlns:wps="http://schemas.microsoft.com/office/word/2010/wordprocessingShape" mc:Ignorable="w14 w15 w16se wp14">
+<w:document xmlns:wpc="http://schemas.microsoft.com/office/word/2010/wordprocessingCanvas" xmlns:mc="http://schemas.openxmlformats.org/markup-compatibility/2006" xmlns:o="urn:schemas-microsoft-com:office:office" xmlns:r="http://schemas.openxmlformats.org/officeDocument/2006/relationships" xmlns:m="http://schemas.openxmlformats.org/officeDocument/2006/math" xmlns:v="urn:schemas-microsoft-com:vml" xmlns:wp14="http://schemas.microsoft.com/office/word/2010/wordprocessingDrawing" xmlns:wp="http://schemas.openxmlformats.org/drawingml/2006/wordprocessingDrawing" xmlns:w10="urn:schemas-microsoft-com:office:word" xmlns:w="http://schemas.openxmlformats.org/wordprocessingml/2006/main" xmlns:w14="http://schemas.microsoft.com/office/word/2010/wordml" xmlns:wpg="http://schemas.microsoft.com/office/word/2010/wordprocessingGroup" xmlns:wpi="http://schemas.microsoft.com/office/word/2010/wordprocessingInk" xmlns:wne="http://schemas.microsoft.com/office/word/2006/wordml" xmlns:wps="http://schemas.microsoft.com/office/word/2010/wordprocessingShape" mc:Ignorable="w14 wp14">
   <w:body>
     <w:p>
       <w:pPr>
@@ -42,7 +42,7 @@
                     </pic:cNvPicPr>
                   </pic:nvPicPr>
                   <pic:blipFill>
-                    <a:blip r:embed="rId8">
+                    <a:blip r:embed="rId9">
                       <a:extLst>
                         <a:ext uri="{28A0092B-C50C-407E-A947-70E740481C1C}">
                           <a14:useLocalDpi xmlns:a14="http://schemas.microsoft.com/office/drawing/2010/main" val="0"/>
@@ -106,74 +106,8 @@
       </w:pPr>
     </w:p>
     <w:p>
-      <w:r>
-        <w:rPr>
-          <w:noProof/>
-          <w:lang w:eastAsia="es-MX"/>
-        </w:rPr>
-        <w:drawing>
-          <wp:anchor distT="0" distB="0" distL="114300" distR="114300" simplePos="0" relativeHeight="251660288" behindDoc="0" locked="0" layoutInCell="1" allowOverlap="1" wp14:anchorId="7F4139CD" wp14:editId="04537CBD">
-            <wp:simplePos x="0" y="0"/>
-            <wp:positionH relativeFrom="column">
-              <wp:posOffset>4669155</wp:posOffset>
-            </wp:positionH>
-            <wp:positionV relativeFrom="paragraph">
-              <wp:posOffset>704215</wp:posOffset>
-            </wp:positionV>
-            <wp:extent cx="2052320" cy="741680"/>
-            <wp:effectExtent l="0" t="0" r="5080" b="1270"/>
-            <wp:wrapSquare wrapText="bothSides"/>
-            <wp:docPr id="5" name="0 Imagen"/>
-            <wp:cNvGraphicFramePr>
-              <a:graphicFrameLocks xmlns:a="http://schemas.openxmlformats.org/drawingml/2006/main" noChangeAspect="1"/>
-            </wp:cNvGraphicFramePr>
-            <a:graphic xmlns:a="http://schemas.openxmlformats.org/drawingml/2006/main">
-              <a:graphicData uri="http://schemas.openxmlformats.org/drawingml/2006/picture">
-                <pic:pic xmlns:pic="http://schemas.openxmlformats.org/drawingml/2006/picture">
-                  <pic:nvPicPr>
-                    <pic:cNvPr id="0" name="NirhoII.png"/>
-                    <pic:cNvPicPr/>
-                  </pic:nvPicPr>
-                  <pic:blipFill rotWithShape="1">
-                    <a:blip r:embed="rId9">
-                      <a:extLst>
-                        <a:ext uri="{28A0092B-C50C-407E-A947-70E740481C1C}">
-                          <a14:useLocalDpi xmlns:a14="http://schemas.microsoft.com/office/drawing/2010/main" val="0"/>
-                        </a:ext>
-                      </a:extLst>
-                    </a:blip>
-                    <a:srcRect t="16667" r="2084" b="17948"/>
-                    <a:stretch/>
-                  </pic:blipFill>
-                  <pic:spPr bwMode="auto">
-                    <a:xfrm>
-                      <a:off x="0" y="0"/>
-                      <a:ext cx="2052320" cy="741680"/>
-                    </a:xfrm>
-                    <a:prstGeom prst="rect">
-                      <a:avLst/>
-                    </a:prstGeom>
-                    <a:ln>
-                      <a:noFill/>
-                    </a:ln>
-                    <a:extLst>
-                      <a:ext uri="{53640926-AAD7-44D8-BBD7-CCE9431645EC}">
-                        <a14:shadowObscured xmlns:a14="http://schemas.microsoft.com/office/drawing/2010/main"/>
-                      </a:ext>
-                    </a:extLst>
-                  </pic:spPr>
-                </pic:pic>
-              </a:graphicData>
-            </a:graphic>
-            <wp14:sizeRelH relativeFrom="page">
-              <wp14:pctWidth>0</wp14:pctWidth>
-            </wp14:sizeRelH>
-            <wp14:sizeRelV relativeFrom="page">
-              <wp14:pctHeight>0</wp14:pctHeight>
-            </wp14:sizeRelV>
-          </wp:anchor>
-        </w:drawing>
-      </w:r>
+      <w:bookmarkStart w:id="0" w:name="_GoBack"/>
+      <w:bookmarkEnd w:id="0"/>
     </w:p>
     <w:p>
       <w:pPr>
@@ -194,6 +128,7 @@
         <w:pStyle w:val="TituloNormalNirho"/>
       </w:pPr>
       <w:r>
+        <w:lastRenderedPageBreak/>
         <w:t>Tabla de contenido</w:t>
       </w:r>
       <w:r>
@@ -711,11 +646,11 @@
       <w:pPr>
         <w:pStyle w:val="Titulo1Nirho"/>
       </w:pPr>
-      <w:bookmarkStart w:id="0" w:name="_Toc533373806"/>
+      <w:bookmarkStart w:id="1" w:name="_Toc533373806"/>
       <w:r>
         <w:t>Introducción</w:t>
       </w:r>
-      <w:bookmarkEnd w:id="0"/>
+      <w:bookmarkEnd w:id="1"/>
       <w:r>
         <w:br/>
       </w:r>
@@ -724,11 +659,11 @@
       <w:pPr>
         <w:pStyle w:val="Titulo2Nirho"/>
       </w:pPr>
-      <w:bookmarkStart w:id="1" w:name="_Toc533373807"/>
+      <w:bookmarkStart w:id="2" w:name="_Toc533373807"/>
       <w:r>
         <w:t>Administración por Objetivos</w:t>
       </w:r>
-      <w:bookmarkEnd w:id="1"/>
+      <w:bookmarkEnd w:id="2"/>
       <w:r>
         <w:br/>
       </w:r>
@@ -757,11 +692,11 @@
       <w:pPr>
         <w:pStyle w:val="Titulo2Nirho"/>
       </w:pPr>
-      <w:bookmarkStart w:id="2" w:name="_Toc533373808"/>
+      <w:bookmarkStart w:id="3" w:name="_Toc533373808"/>
       <w:r>
         <w:t>Lineamientos para la gestión APO</w:t>
       </w:r>
-      <w:bookmarkEnd w:id="2"/>
+      <w:bookmarkEnd w:id="3"/>
       <w:r>
         <w:br/>
       </w:r>
@@ -835,12 +770,12 @@
       <w:pPr>
         <w:pStyle w:val="Titulo2Nirho"/>
       </w:pPr>
-      <w:bookmarkStart w:id="3" w:name="_Toc533373809"/>
+      <w:bookmarkStart w:id="4" w:name="_Toc533373809"/>
       <w:r>
         <w:lastRenderedPageBreak/>
         <w:t>Nuestros objetivos son:</w:t>
       </w:r>
-      <w:bookmarkEnd w:id="3"/>
+      <w:bookmarkEnd w:id="4"/>
       <w:r>
         <w:br/>
       </w:r>
@@ -926,11 +861,11 @@
       <w:pPr>
         <w:pStyle w:val="Titulo2Nirho"/>
       </w:pPr>
-      <w:bookmarkStart w:id="4" w:name="_Toc533373810"/>
+      <w:bookmarkStart w:id="5" w:name="_Toc533373810"/>
       <w:r>
         <w:t>Beneficios APO</w:t>
       </w:r>
-      <w:bookmarkEnd w:id="4"/>
+      <w:bookmarkEnd w:id="5"/>
       <w:r>
         <w:br/>
       </w:r>
@@ -1018,11 +953,11 @@
           <w:sz w:val="44"/>
         </w:rPr>
       </w:pPr>
-      <w:bookmarkStart w:id="5" w:name="_Toc533373811"/>
+      <w:bookmarkStart w:id="6" w:name="_Toc533373811"/>
       <w:r>
         <w:t>Resultados por Empresa</w:t>
       </w:r>
-      <w:bookmarkEnd w:id="5"/>
+      <w:bookmarkEnd w:id="6"/>
       <w:r>
         <w:br/>
       </w:r>
@@ -1336,6 +1271,7 @@
     </w:tbl>
     <w:p>
       <w:r>
+        <w:lastRenderedPageBreak/>
         <w:br/>
       </w:r>
       <w:r>
@@ -1343,7 +1279,6 @@
           <w:noProof/>
           <w:lang w:eastAsia="es-MX"/>
         </w:rPr>
-        <w:lastRenderedPageBreak/>
         <w:drawing>
           <wp:inline distT="0" distB="0" distL="0" distR="0">
             <wp:extent cx="5486400" cy="3200400"/>
@@ -1380,14 +1315,11 @@
           </wp:inline>
         </w:drawing>
       </w:r>
-      <w:bookmarkStart w:id="6" w:name="_GoBack"/>
-      <w:bookmarkEnd w:id="6"/>
     </w:p>
     <w:p/>
     <w:sectPr>
       <w:headerReference w:type="default" r:id="rId12"/>
       <w:footerReference w:type="default" r:id="rId13"/>
-      <w:footerReference w:type="first" r:id="rId14"/>
       <w:pgSz w:w="12240" w:h="15840"/>
       <w:pgMar w:top="1521" w:right="1701" w:bottom="1417" w:left="1701" w:header="708" w:footer="1390" w:gutter="0"/>
       <w:cols w:space="708"/>
@@ -1399,7 +1331,7 @@
 </file>
 
 <file path=word/endnotes.xml><?xml version="1.0" encoding="utf-8"?>
-<w:endnotes xmlns:wpc="http://schemas.microsoft.com/office/word/2010/wordprocessingCanvas" xmlns:cx="http://schemas.microsoft.com/office/drawing/2014/chartex" xmlns:mc="http://schemas.openxmlformats.org/markup-compatibility/2006" xmlns:o="urn:schemas-microsoft-com:office:office" xmlns:r="http://schemas.openxmlformats.org/officeDocument/2006/relationships" xmlns:m="http://schemas.openxmlformats.org/officeDocument/2006/math" xmlns:v="urn:schemas-microsoft-com:vml" xmlns:wp14="http://schemas.microsoft.com/office/word/2010/wordprocessingDrawing" xmlns:wp="http://schemas.openxmlformats.org/drawingml/2006/wordprocessingDrawing" xmlns:w10="urn:schemas-microsoft-com:office:word" xmlns:w="http://schemas.openxmlformats.org/wordprocessingml/2006/main" xmlns:w14="http://schemas.microsoft.com/office/word/2010/wordml" xmlns:w15="http://schemas.microsoft.com/office/word/2012/wordml" xmlns:w16se="http://schemas.microsoft.com/office/word/2015/wordml/symex" xmlns:wpg="http://schemas.microsoft.com/office/word/2010/wordprocessingGroup" xmlns:wpi="http://schemas.microsoft.com/office/word/2010/wordprocessingInk" xmlns:wne="http://schemas.microsoft.com/office/word/2006/wordml" xmlns:wps="http://schemas.microsoft.com/office/word/2010/wordprocessingShape" mc:Ignorable="w14 w15 w16se wp14">
+<w:endnotes xmlns:wpc="http://schemas.microsoft.com/office/word/2010/wordprocessingCanvas" xmlns:mc="http://schemas.openxmlformats.org/markup-compatibility/2006" xmlns:o="urn:schemas-microsoft-com:office:office" xmlns:r="http://schemas.openxmlformats.org/officeDocument/2006/relationships" xmlns:m="http://schemas.openxmlformats.org/officeDocument/2006/math" xmlns:v="urn:schemas-microsoft-com:vml" xmlns:wp14="http://schemas.microsoft.com/office/word/2010/wordprocessingDrawing" xmlns:wp="http://schemas.openxmlformats.org/drawingml/2006/wordprocessingDrawing" xmlns:w10="urn:schemas-microsoft-com:office:word" xmlns:w="http://schemas.openxmlformats.org/wordprocessingml/2006/main" xmlns:w14="http://schemas.microsoft.com/office/word/2010/wordml" xmlns:wpg="http://schemas.microsoft.com/office/word/2010/wordprocessingGroup" xmlns:wpi="http://schemas.microsoft.com/office/word/2010/wordprocessingInk" xmlns:wne="http://schemas.microsoft.com/office/word/2006/wordml" xmlns:wps="http://schemas.microsoft.com/office/word/2010/wordprocessingShape" mc:Ignorable="w14 wp14">
   <w:endnote w:type="separator" w:id="-1">
     <w:p>
       <w:pPr>
@@ -1424,714 +1356,20 @@
 </file>
 
 <file path=word/footer1.xml><?xml version="1.0" encoding="utf-8"?>
-<w:ftr xmlns:wpc="http://schemas.microsoft.com/office/word/2010/wordprocessingCanvas" xmlns:cx="http://schemas.microsoft.com/office/drawing/2014/chartex" xmlns:mc="http://schemas.openxmlformats.org/markup-compatibility/2006" xmlns:o="urn:schemas-microsoft-com:office:office" xmlns:r="http://schemas.openxmlformats.org/officeDocument/2006/relationships" xmlns:m="http://schemas.openxmlformats.org/officeDocument/2006/math" xmlns:v="urn:schemas-microsoft-com:vml" xmlns:wp14="http://schemas.microsoft.com/office/word/2010/wordprocessingDrawing" xmlns:wp="http://schemas.openxmlformats.org/drawingml/2006/wordprocessingDrawing" xmlns:w10="urn:schemas-microsoft-com:office:word" xmlns:w="http://schemas.openxmlformats.org/wordprocessingml/2006/main" xmlns:w14="http://schemas.microsoft.com/office/word/2010/wordml" xmlns:w15="http://schemas.microsoft.com/office/word/2012/wordml" xmlns:w16se="http://schemas.microsoft.com/office/word/2015/wordml/symex" xmlns:wpg="http://schemas.microsoft.com/office/word/2010/wordprocessingGroup" xmlns:wpi="http://schemas.microsoft.com/office/word/2010/wordprocessingInk" xmlns:wne="http://schemas.microsoft.com/office/word/2006/wordml" xmlns:wps="http://schemas.microsoft.com/office/word/2010/wordprocessingShape" mc:Ignorable="w14 w15 w16se wp14">
+<w:ftr xmlns:wpc="http://schemas.microsoft.com/office/word/2010/wordprocessingCanvas" xmlns:mc="http://schemas.openxmlformats.org/markup-compatibility/2006" xmlns:o="urn:schemas-microsoft-com:office:office" xmlns:r="http://schemas.openxmlformats.org/officeDocument/2006/relationships" xmlns:m="http://schemas.openxmlformats.org/officeDocument/2006/math" xmlns:v="urn:schemas-microsoft-com:vml" xmlns:wp14="http://schemas.microsoft.com/office/word/2010/wordprocessingDrawing" xmlns:wp="http://schemas.openxmlformats.org/drawingml/2006/wordprocessingDrawing" xmlns:w10="urn:schemas-microsoft-com:office:word" xmlns:w="http://schemas.openxmlformats.org/wordprocessingml/2006/main" xmlns:w14="http://schemas.microsoft.com/office/word/2010/wordml" xmlns:wpg="http://schemas.microsoft.com/office/word/2010/wordprocessingGroup" xmlns:wpi="http://schemas.microsoft.com/office/word/2010/wordprocessingInk" xmlns:wne="http://schemas.microsoft.com/office/word/2006/wordml" xmlns:wps="http://schemas.microsoft.com/office/word/2010/wordprocessingShape" mc:Ignorable="w14 wp14">
   <w:p>
     <w:pPr>
       <w:pStyle w:val="Piedepgina"/>
     </w:pPr>
     <w:r>
-      <w:rPr>
-        <w:noProof/>
-        <w:lang w:eastAsia="es-MX"/>
-      </w:rPr>
-      <w:drawing>
-        <wp:anchor distT="0" distB="0" distL="114300" distR="114300" simplePos="0" relativeHeight="251645440" behindDoc="0" locked="0" layoutInCell="1" allowOverlap="1" wp14:anchorId="5FEA26BF" wp14:editId="34DD4D5F">
-          <wp:simplePos x="0" y="0"/>
-          <wp:positionH relativeFrom="column">
-            <wp:posOffset>-1064895</wp:posOffset>
-          </wp:positionH>
-          <wp:positionV relativeFrom="paragraph">
-            <wp:posOffset>-34925</wp:posOffset>
-          </wp:positionV>
-          <wp:extent cx="7172960" cy="1069975"/>
-          <wp:effectExtent l="0" t="0" r="8890" b="0"/>
-          <wp:wrapSquare wrapText="bothSides"/>
-          <wp:docPr id="27" name="Imagen 27"/>
-          <wp:cNvGraphicFramePr>
-            <a:graphicFrameLocks xmlns:a="http://schemas.openxmlformats.org/drawingml/2006/main" noChangeAspect="1"/>
-          </wp:cNvGraphicFramePr>
-          <a:graphic xmlns:a="http://schemas.openxmlformats.org/drawingml/2006/main">
-            <a:graphicData uri="http://schemas.openxmlformats.org/drawingml/2006/picture">
-              <pic:pic xmlns:pic="http://schemas.openxmlformats.org/drawingml/2006/picture">
-                <pic:nvPicPr>
-                  <pic:cNvPr id="27" name="niRho 5.jpg"/>
-                  <pic:cNvPicPr/>
-                </pic:nvPicPr>
-                <pic:blipFill rotWithShape="1">
-                  <a:blip r:embed="rId1">
-                    <a:extLst>
-                      <a:ext uri="{28A0092B-C50C-407E-A947-70E740481C1C}">
-                        <a14:useLocalDpi xmlns:a14="http://schemas.microsoft.com/office/drawing/2010/main" val="0"/>
-                      </a:ext>
-                    </a:extLst>
-                  </a:blip>
-                  <a:srcRect l="26694" t="34366"/>
-                  <a:stretch/>
-                </pic:blipFill>
-                <pic:spPr bwMode="auto">
-                  <a:xfrm>
-                    <a:off x="0" y="0"/>
-                    <a:ext cx="7172960" cy="1069975"/>
-                  </a:xfrm>
-                  <a:prstGeom prst="rect">
-                    <a:avLst/>
-                  </a:prstGeom>
-                  <a:ln>
-                    <a:noFill/>
-                  </a:ln>
-                  <a:extLst>
-                    <a:ext uri="{53640926-AAD7-44D8-BBD7-CCE9431645EC}">
-                      <a14:shadowObscured xmlns:a14="http://schemas.microsoft.com/office/drawing/2010/main"/>
-                    </a:ext>
-                  </a:extLst>
-                </pic:spPr>
-              </pic:pic>
-            </a:graphicData>
-          </a:graphic>
-          <wp14:sizeRelH relativeFrom="page">
-            <wp14:pctWidth>0</wp14:pctWidth>
-          </wp14:sizeRelH>
-          <wp14:sizeRelV relativeFrom="page">
-            <wp14:pctHeight>0</wp14:pctHeight>
-          </wp14:sizeRelV>
-        </wp:anchor>
-      </w:drawing>
-    </w:r>
-    <w:r>
-      <w:rPr>
-        <w:noProof/>
-        <w:lang w:eastAsia="es-MX"/>
-      </w:rPr>
-      <mc:AlternateContent>
-        <mc:Choice Requires="wps">
-          <w:drawing>
-            <wp:anchor distT="0" distB="0" distL="114300" distR="114300" simplePos="0" relativeHeight="251648512" behindDoc="0" locked="0" layoutInCell="1" allowOverlap="1" wp14:anchorId="3BDF44DD" wp14:editId="7F61A454">
-              <wp:simplePos x="0" y="0"/>
-              <wp:positionH relativeFrom="column">
-                <wp:posOffset>4471035</wp:posOffset>
-              </wp:positionH>
-              <wp:positionV relativeFrom="paragraph">
-                <wp:posOffset>-184725</wp:posOffset>
-              </wp:positionV>
-              <wp:extent cx="1591945" cy="607060"/>
-              <wp:effectExtent l="0" t="0" r="0" b="2540"/>
-              <wp:wrapNone/>
-              <wp:docPr id="4" name="4 Cuadro de texto"/>
-              <wp:cNvGraphicFramePr/>
-              <a:graphic xmlns:a="http://schemas.openxmlformats.org/drawingml/2006/main">
-                <a:graphicData uri="http://schemas.microsoft.com/office/word/2010/wordprocessingShape">
-                  <wps:wsp>
-                    <wps:cNvSpPr txBox="1"/>
-                    <wps:spPr>
-                      <a:xfrm>
-                        <a:off x="0" y="0"/>
-                        <a:ext cx="1591945" cy="607060"/>
-                      </a:xfrm>
-                      <a:prstGeom prst="rect">
-                        <a:avLst/>
-                      </a:prstGeom>
-                      <a:noFill/>
-                      <a:ln w="6350">
-                        <a:noFill/>
-                      </a:ln>
-                      <a:effectLst/>
-                    </wps:spPr>
-                    <wps:style>
-                      <a:lnRef idx="0">
-                        <a:schemeClr val="accent1"/>
-                      </a:lnRef>
-                      <a:fillRef idx="0">
-                        <a:schemeClr val="accent1"/>
-                      </a:fillRef>
-                      <a:effectRef idx="0">
-                        <a:schemeClr val="accent1"/>
-                      </a:effectRef>
-                      <a:fontRef idx="minor">
-                        <a:schemeClr val="dk1"/>
-                      </a:fontRef>
-                    </wps:style>
-                    <wps:txbx>
-                      <w:txbxContent>
-                        <w:p/>
-                        <w:p>
-                          <w:hyperlink r:id="rId2">
-                            <w:r>
-                              <w:rPr>
-                                <w:rFonts w:ascii="Times New Roman" w:eastAsia="Times New Roman" w:hAnsi="Times New Roman" w:cs="Times New Roman"/>
-                                <w:color w:val="5D5D5D"/>
-                                <w:sz w:val="32"/>
-                                <w:szCs w:val="32"/>
-                              </w:rPr>
-                              <w:t>www.</w:t>
-                            </w:r>
-                            <w:r>
-                              <w:rPr>
-                                <w:rFonts w:ascii="Times New Roman" w:eastAsia="Times New Roman" w:hAnsi="Times New Roman" w:cs="Times New Roman"/>
-                                <w:color w:val="CAD35D"/>
-                                <w:w w:val="107"/>
-                                <w:sz w:val="32"/>
-                                <w:szCs w:val="32"/>
-                              </w:rPr>
-                              <w:t>nirho</w:t>
-                            </w:r>
-                            <w:r>
-                              <w:rPr>
-                                <w:rFonts w:ascii="Times New Roman" w:eastAsia="Times New Roman" w:hAnsi="Times New Roman" w:cs="Times New Roman"/>
-                                <w:color w:val="5D5D5D"/>
-                                <w:sz w:val="32"/>
-                                <w:szCs w:val="32"/>
-                              </w:rPr>
-                              <w:t>.com</w:t>
-                            </w:r>
-                          </w:hyperlink>
-                        </w:p>
-                      </w:txbxContent>
-                    </wps:txbx>
-                    <wps:bodyPr rot="0" spcFirstLastPara="0" vertOverflow="overflow" horzOverflow="overflow" vert="horz" wrap="square" lIns="91440" tIns="45720" rIns="91440" bIns="45720" numCol="1" spcCol="0" rtlCol="0" fromWordArt="0" anchor="t" anchorCtr="0" forceAA="0" compatLnSpc="1">
-                      <a:prstTxWarp prst="textNoShape">
-                        <a:avLst/>
-                      </a:prstTxWarp>
-                      <a:noAutofit/>
-                    </wps:bodyPr>
-                  </wps:wsp>
-                </a:graphicData>
-              </a:graphic>
-              <wp14:sizeRelH relativeFrom="margin">
-                <wp14:pctWidth>0</wp14:pctWidth>
-              </wp14:sizeRelH>
-              <wp14:sizeRelV relativeFrom="margin">
-                <wp14:pctHeight>0</wp14:pctHeight>
-              </wp14:sizeRelV>
-            </wp:anchor>
-          </w:drawing>
-        </mc:Choice>
-        <mc:Fallback>
-          <w:pict>
-            <v:shapetype w14:anchorId="3BDF44DD" id="_x0000_t202" coordsize="21600,21600" o:spt="202" path="m,l,21600r21600,l21600,xe">
-              <v:stroke joinstyle="miter"/>
-              <v:path gradientshapeok="t" o:connecttype="rect"/>
-            </v:shapetype>
-            <v:shape id="4 Cuadro de texto" o:spid="_x0000_s1027" type="#_x0000_t202" style="position:absolute;margin-left:352.05pt;margin-top:-14.55pt;width:125.35pt;height:47.8pt;z-index:251648512;visibility:visible;mso-wrap-style:square;mso-width-percent:0;mso-height-percent:0;mso-wrap-distance-left:9pt;mso-wrap-distance-top:0;mso-wrap-distance-right:9pt;mso-wrap-distance-bottom:0;mso-position-horizontal:absolute;mso-position-horizontal-relative:text;mso-position-vertical:absolute;mso-position-vertical-relative:text;mso-width-percent:0;mso-height-percent:0;mso-width-relative:margin;mso-height-relative:margin;v-text-anchor:top" o:gfxdata="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" filled="f" stroked="f" strokeweight=".5pt">
-              <v:textbox>
-                <w:txbxContent>
-                  <w:p/>
-                  <w:p>
-                    <w:hyperlink r:id="rId3">
-                      <w:r>
-                        <w:rPr>
-                          <w:rFonts w:ascii="Times New Roman" w:eastAsia="Times New Roman" w:hAnsi="Times New Roman" w:cs="Times New Roman"/>
-                          <w:color w:val="5D5D5D"/>
-                          <w:sz w:val="32"/>
-                          <w:szCs w:val="32"/>
-                        </w:rPr>
-                        <w:t>www.</w:t>
-                      </w:r>
-                      <w:r>
-                        <w:rPr>
-                          <w:rFonts w:ascii="Times New Roman" w:eastAsia="Times New Roman" w:hAnsi="Times New Roman" w:cs="Times New Roman"/>
-                          <w:color w:val="CAD35D"/>
-                          <w:w w:val="107"/>
-                          <w:sz w:val="32"/>
-                          <w:szCs w:val="32"/>
-                        </w:rPr>
-                        <w:t>nirho</w:t>
-                      </w:r>
-                      <w:r>
-                        <w:rPr>
-                          <w:rFonts w:ascii="Times New Roman" w:eastAsia="Times New Roman" w:hAnsi="Times New Roman" w:cs="Times New Roman"/>
-                          <w:color w:val="5D5D5D"/>
-                          <w:sz w:val="32"/>
-                          <w:szCs w:val="32"/>
-                        </w:rPr>
-                        <w:t>.com</w:t>
-                      </w:r>
-                    </w:hyperlink>
-                  </w:p>
-                </w:txbxContent>
-              </v:textbox>
-            </v:shape>
-          </w:pict>
-        </mc:Fallback>
-      </mc:AlternateContent>
-    </w:r>
-    <w:r>
-      <w:rPr>
-        <w:noProof/>
-        <w:lang w:eastAsia="es-MX"/>
-      </w:rPr>
-      <mc:AlternateContent>
-        <mc:Choice Requires="wps">
-          <w:drawing>
-            <wp:anchor distT="0" distB="0" distL="114300" distR="114300" simplePos="0" relativeHeight="251670016" behindDoc="0" locked="0" layoutInCell="1" allowOverlap="1" wp14:anchorId="41AA7575" wp14:editId="4368DFF9">
-              <wp:simplePos x="0" y="0"/>
-              <wp:positionH relativeFrom="column">
-                <wp:posOffset>5238115</wp:posOffset>
-              </wp:positionH>
-              <wp:positionV relativeFrom="paragraph">
-                <wp:posOffset>250825</wp:posOffset>
-              </wp:positionV>
-              <wp:extent cx="1485900" cy="800100"/>
-              <wp:effectExtent l="76200" t="57150" r="38100" b="57150"/>
-              <wp:wrapNone/>
-              <wp:docPr id="9" name="Right Triangle 9"/>
-              <wp:cNvGraphicFramePr/>
-              <a:graphic xmlns:a="http://schemas.openxmlformats.org/drawingml/2006/main">
-                <a:graphicData uri="http://schemas.microsoft.com/office/word/2010/wordprocessingShape">
-                  <wps:wsp>
-                    <wps:cNvSpPr/>
-                    <wps:spPr>
-                      <a:xfrm flipH="1">
-                        <a:off x="0" y="0"/>
-                        <a:ext cx="1485900" cy="800100"/>
-                      </a:xfrm>
-                      <a:prstGeom prst="rtTriangle">
-                        <a:avLst/>
-                      </a:prstGeom>
-                      <a:solidFill>
-                        <a:srgbClr val="6FB405"/>
-                      </a:solidFill>
-                      <a:ln>
-                        <a:noFill/>
-                      </a:ln>
-                      <a:effectLst>
-                        <a:outerShdw blurRad="53975" dist="25400" dir="10500000" algn="tl" rotWithShape="0">
-                          <a:prstClr val="black">
-                            <a:alpha val="40000"/>
-                          </a:prstClr>
-                        </a:outerShdw>
-                      </a:effectLst>
-                    </wps:spPr>
-                    <wps:style>
-                      <a:lnRef idx="1">
-                        <a:schemeClr val="accent1"/>
-                      </a:lnRef>
-                      <a:fillRef idx="3">
-                        <a:schemeClr val="accent1"/>
-                      </a:fillRef>
-                      <a:effectRef idx="2">
-                        <a:schemeClr val="accent1"/>
-                      </a:effectRef>
-                      <a:fontRef idx="minor">
-                        <a:schemeClr val="lt1"/>
-                      </a:fontRef>
-                    </wps:style>
-                    <wps:bodyPr rot="0" spcFirstLastPara="0" vertOverflow="overflow" horzOverflow="overflow" vert="horz" wrap="square" lIns="91440" tIns="45720" rIns="91440" bIns="45720" numCol="1" spcCol="0" rtlCol="0" fromWordArt="0" anchor="ctr" anchorCtr="0" forceAA="0" compatLnSpc="1">
-                      <a:prstTxWarp prst="textNoShape">
-                        <a:avLst/>
-                      </a:prstTxWarp>
-                      <a:noAutofit/>
-                    </wps:bodyPr>
-                  </wps:wsp>
-                </a:graphicData>
-              </a:graphic>
-              <wp14:sizeRelH relativeFrom="margin">
-                <wp14:pctWidth>0</wp14:pctWidth>
-              </wp14:sizeRelH>
-              <wp14:sizeRelV relativeFrom="margin">
-                <wp14:pctHeight>0</wp14:pctHeight>
-              </wp14:sizeRelV>
-            </wp:anchor>
-          </w:drawing>
-        </mc:Choice>
-        <mc:Fallback>
-          <w:pict>
-            <v:shapetype w14:anchorId="1853B332" id="_x0000_t6" coordsize="21600,21600" o:spt="6" path="m,l,21600r21600,xe">
-              <v:stroke joinstyle="miter"/>
-              <v:path gradientshapeok="t" o:connecttype="custom" o:connectlocs="0,0;0,10800;0,21600;10800,21600;21600,21600;10800,10800" textboxrect="1800,12600,12600,19800"/>
-            </v:shapetype>
-            <v:shape id="Right Triangle 9" o:spid="_x0000_s1026" type="#_x0000_t6" style="position:absolute;margin-left:412.45pt;margin-top:19.75pt;width:117pt;height:63pt;flip:x;z-index:251670016;visibility:visible;mso-wrap-style:square;mso-width-percent:0;mso-height-percent:0;mso-wrap-distance-left:9pt;mso-wrap-distance-top:0;mso-wrap-distance-right:9pt;mso-wrap-distance-bottom:0;mso-position-horizontal:absolute;mso-position-horizontal-relative:text;mso-position-vertical:absolute;mso-position-vertical-relative:text;mso-width-percent:0;mso-height-percent:0;mso-width-relative:margin;mso-height-relative:margin;v-text-anchor:middle" o:gfxdata="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" fillcolor="#6fb405" stroked="f">
-              <v:shadow on="t" color="black" opacity="26214f" origin="-.5,-.5" offset="-.70286mm,.0615mm"/>
-            </v:shape>
-          </w:pict>
-        </mc:Fallback>
-      </mc:AlternateContent>
-    </w:r>
-    <w:r>
-      <w:rPr>
-        <w:noProof/>
-        <w:lang w:eastAsia="es-MX"/>
-      </w:rPr>
-      <mc:AlternateContent>
-        <mc:Choice Requires="wps">
-          <w:drawing>
-            <wp:anchor distT="0" distB="0" distL="114300" distR="114300" simplePos="0" relativeHeight="251663872" behindDoc="0" locked="0" layoutInCell="1" allowOverlap="1" wp14:anchorId="60643692" wp14:editId="7F8E5B7F">
-              <wp:simplePos x="0" y="0"/>
-              <wp:positionH relativeFrom="column">
-                <wp:posOffset>5484813</wp:posOffset>
-              </wp:positionH>
-              <wp:positionV relativeFrom="paragraph">
-                <wp:posOffset>-1586548</wp:posOffset>
-              </wp:positionV>
-              <wp:extent cx="2033588" cy="447995"/>
-              <wp:effectExtent l="0" t="0" r="0" b="0"/>
-              <wp:wrapNone/>
-              <wp:docPr id="8" name="Text Box 8"/>
-              <wp:cNvGraphicFramePr/>
-              <a:graphic xmlns:a="http://schemas.openxmlformats.org/drawingml/2006/main">
-                <a:graphicData uri="http://schemas.microsoft.com/office/word/2010/wordprocessingShape">
-                  <wps:wsp>
-                    <wps:cNvSpPr txBox="1"/>
-                    <wps:spPr>
-                      <a:xfrm rot="16200000">
-                        <a:off x="0" y="0"/>
-                        <a:ext cx="2033588" cy="447995"/>
-                      </a:xfrm>
-                      <a:prstGeom prst="rect">
-                        <a:avLst/>
-                      </a:prstGeom>
-                      <a:noFill/>
-                      <a:ln>
-                        <a:noFill/>
-                      </a:ln>
-                      <a:effectLst/>
-                      <a:extLst>
-                        <a:ext uri="{C572A759-6A51-4108-AA02-DFA0A04FC94B}">
-                          <ma14:wrappingTextBoxFlag xmlns="" xmlns:o="urn:schemas-microsoft-com:office:office" xmlns:v="urn:schemas-microsoft-com:vml" xmlns:w10="urn:schemas-microsoft-com:office:word" xmlns:w="http://schemas.openxmlformats.org/wordprocessingml/2006/main" xmlns:ma14="http://schemas.microsoft.com/office/mac/drawingml/2011/main" xmlns:mv="urn:schemas-microsoft-com:mac:vml" xmlns:mo="http://schemas.microsoft.com/office/mac/office/2008/main"/>
-                        </a:ext>
-                      </a:extLst>
-                    </wps:spPr>
-                    <wps:style>
-                      <a:lnRef idx="0">
-                        <a:schemeClr val="accent1"/>
-                      </a:lnRef>
-                      <a:fillRef idx="0">
-                        <a:schemeClr val="accent1"/>
-                      </a:fillRef>
-                      <a:effectRef idx="0">
-                        <a:schemeClr val="accent1"/>
-                      </a:effectRef>
-                      <a:fontRef idx="minor">
-                        <a:schemeClr val="dk1"/>
-                      </a:fontRef>
-                    </wps:style>
-                    <wps:txbx>
-                      <w:txbxContent>
-                        <w:p>
-                          <w:pPr>
-                            <w:pStyle w:val="Ttulo5"/>
-                          </w:pPr>
-                          <w:r>
-                            <w:t xml:space="preserve">Sonora 119 Primer Piso, Roma Norte. </w:t>
-                          </w:r>
-                        </w:p>
-                        <w:p>
-                          <w:pPr>
-                            <w:pStyle w:val="Ttulo5"/>
-                          </w:pPr>
-                          <w:r>
-                            <w:t>CP 06700 CDMX contacto@nirho.com Tel: +52 (55) 7591 8816 y +52 (55) 7591 8817</w:t>
-                          </w:r>
-                        </w:p>
-                      </w:txbxContent>
-                    </wps:txbx>
-                    <wps:bodyPr rot="0" spcFirstLastPara="0" vertOverflow="overflow" horzOverflow="overflow" vert="horz" wrap="square" lIns="91440" tIns="45720" rIns="91440" bIns="45720" numCol="1" spcCol="0" rtlCol="0" fromWordArt="0" anchor="t" anchorCtr="0" forceAA="0" compatLnSpc="1">
-                      <a:prstTxWarp prst="textNoShape">
-                        <a:avLst/>
-                      </a:prstTxWarp>
-                      <a:noAutofit/>
-                    </wps:bodyPr>
-                  </wps:wsp>
-                </a:graphicData>
-              </a:graphic>
-              <wp14:sizeRelH relativeFrom="margin">
-                <wp14:pctWidth>0</wp14:pctWidth>
-              </wp14:sizeRelH>
-              <wp14:sizeRelV relativeFrom="margin">
-                <wp14:pctHeight>0</wp14:pctHeight>
-              </wp14:sizeRelV>
-            </wp:anchor>
-          </w:drawing>
-        </mc:Choice>
-        <mc:Fallback>
-          <w:pict>
-            <v:shape w14:anchorId="60643692" id="Text Box 8" o:spid="_x0000_s1028" type="#_x0000_t202" style="position:absolute;margin-left:431.9pt;margin-top:-124.95pt;width:160.15pt;height:35.3pt;rotation:-90;z-index:251663872;visibility:visible;mso-wrap-style:square;mso-width-percent:0;mso-height-percent:0;mso-wrap-distance-left:9pt;mso-wrap-distance-top:0;mso-wrap-distance-right:9pt;mso-wrap-distance-bottom:0;mso-position-horizontal:absolute;mso-position-horizontal-relative:text;mso-position-vertical:absolute;mso-position-vertical-relative:text;mso-width-percent:0;mso-height-percent:0;mso-width-relative:margin;mso-height-relative:margin;v-text-anchor:top" o:gfxdata="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" filled="f" stroked="f">
-              <v:textbox>
-                <w:txbxContent>
-                  <w:p>
-                    <w:pPr>
-                      <w:pStyle w:val="Ttulo5"/>
-                    </w:pPr>
-                    <w:r>
-                      <w:t xml:space="preserve">Sonora 119 Primer Piso, Roma Norte. </w:t>
-                    </w:r>
-                  </w:p>
-                  <w:p>
-                    <w:pPr>
-                      <w:pStyle w:val="Ttulo5"/>
-                    </w:pPr>
-                    <w:r>
-                      <w:t>CP 06700 CDMX contacto@nirho.com Tel: +52 (55) 7591 8816 y +52 (55) 7591 8817</w:t>
-                    </w:r>
-                  </w:p>
-                </w:txbxContent>
-              </v:textbox>
-            </v:shape>
-          </w:pict>
-        </mc:Fallback>
-      </mc:AlternateContent>
-    </w:r>
-    <w:r>
       <w:t xml:space="preserve">                                                                                                    </w:t>
-    </w:r>
-    <w:r>
-      <w:rPr>
-        <w:noProof/>
-        <w:lang w:eastAsia="es-MX"/>
-      </w:rPr>
-      <mc:AlternateContent>
-        <mc:Choice Requires="wps">
-          <w:drawing>
-            <wp:anchor distT="0" distB="0" distL="114300" distR="114300" simplePos="0" relativeHeight="251660800" behindDoc="1" locked="0" layoutInCell="1" allowOverlap="1" wp14:anchorId="048F3E4E" wp14:editId="0655E9D1">
-              <wp:simplePos x="0" y="0"/>
-              <wp:positionH relativeFrom="column">
-                <wp:posOffset>6040755</wp:posOffset>
-              </wp:positionH>
-              <wp:positionV relativeFrom="paragraph">
-                <wp:posOffset>-822325</wp:posOffset>
-              </wp:positionV>
-              <wp:extent cx="1600200" cy="1485900"/>
-              <wp:effectExtent l="57150" t="19050" r="57150" b="82550"/>
-              <wp:wrapNone/>
-              <wp:docPr id="1" name="Snip Single Corner Rectangle 14"/>
-              <wp:cNvGraphicFramePr/>
-              <a:graphic xmlns:a="http://schemas.openxmlformats.org/drawingml/2006/main">
-                <a:graphicData uri="http://schemas.microsoft.com/office/word/2010/wordprocessingShape">
-                  <wps:wsp>
-                    <wps:cNvSpPr/>
-                    <wps:spPr>
-                      <a:xfrm rot="16200000">
-                        <a:off x="0" y="0"/>
-                        <a:ext cx="1600200" cy="1485900"/>
-                      </a:xfrm>
-                      <a:custGeom>
-                        <a:avLst/>
-                        <a:gdLst>
-                          <a:gd name="connsiteX0" fmla="*/ 0 w 1600200"/>
-                          <a:gd name="connsiteY0" fmla="*/ 0 h 1485900"/>
-                          <a:gd name="connsiteX1" fmla="*/ 857250 w 1600200"/>
-                          <a:gd name="connsiteY1" fmla="*/ 0 h 1485900"/>
-                          <a:gd name="connsiteX2" fmla="*/ 1600200 w 1600200"/>
-                          <a:gd name="connsiteY2" fmla="*/ 742950 h 1485900"/>
-                          <a:gd name="connsiteX3" fmla="*/ 1600200 w 1600200"/>
-                          <a:gd name="connsiteY3" fmla="*/ 1485900 h 1485900"/>
-                          <a:gd name="connsiteX4" fmla="*/ 0 w 1600200"/>
-                          <a:gd name="connsiteY4" fmla="*/ 1485900 h 1485900"/>
-                          <a:gd name="connsiteX5" fmla="*/ 0 w 1600200"/>
-                          <a:gd name="connsiteY5" fmla="*/ 0 h 1485900"/>
-                          <a:gd name="connsiteX0" fmla="*/ 0 w 1600200"/>
-                          <a:gd name="connsiteY0" fmla="*/ 0 h 1485900"/>
-                          <a:gd name="connsiteX1" fmla="*/ 857250 w 1600200"/>
-                          <a:gd name="connsiteY1" fmla="*/ 0 h 1485900"/>
-                          <a:gd name="connsiteX2" fmla="*/ 1257300 w 1600200"/>
-                          <a:gd name="connsiteY2" fmla="*/ 742950 h 1485900"/>
-                          <a:gd name="connsiteX3" fmla="*/ 1600200 w 1600200"/>
-                          <a:gd name="connsiteY3" fmla="*/ 1485900 h 1485900"/>
-                          <a:gd name="connsiteX4" fmla="*/ 0 w 1600200"/>
-                          <a:gd name="connsiteY4" fmla="*/ 1485900 h 1485900"/>
-                          <a:gd name="connsiteX5" fmla="*/ 0 w 1600200"/>
-                          <a:gd name="connsiteY5" fmla="*/ 0 h 1485900"/>
-                        </a:gdLst>
-                        <a:ahLst/>
-                        <a:cxnLst>
-                          <a:cxn ang="0">
-                            <a:pos x="connsiteX0" y="connsiteY0"/>
-                          </a:cxn>
-                          <a:cxn ang="0">
-                            <a:pos x="connsiteX1" y="connsiteY1"/>
-                          </a:cxn>
-                          <a:cxn ang="0">
-                            <a:pos x="connsiteX2" y="connsiteY2"/>
-                          </a:cxn>
-                          <a:cxn ang="0">
-                            <a:pos x="connsiteX3" y="connsiteY3"/>
-                          </a:cxn>
-                          <a:cxn ang="0">
-                            <a:pos x="connsiteX4" y="connsiteY4"/>
-                          </a:cxn>
-                          <a:cxn ang="0">
-                            <a:pos x="connsiteX5" y="connsiteY5"/>
-                          </a:cxn>
-                        </a:cxnLst>
-                        <a:rect l="l" t="t" r="r" b="b"/>
-                        <a:pathLst>
-                          <a:path w="1600200" h="1485900">
-                            <a:moveTo>
-                              <a:pt x="0" y="0"/>
-                            </a:moveTo>
-                            <a:lnTo>
-                              <a:pt x="857250" y="0"/>
-                            </a:lnTo>
-                            <a:lnTo>
-                              <a:pt x="1257300" y="742950"/>
-                            </a:lnTo>
-                            <a:lnTo>
-                              <a:pt x="1600200" y="1485900"/>
-                            </a:lnTo>
-                            <a:lnTo>
-                              <a:pt x="0" y="1485900"/>
-                            </a:lnTo>
-                            <a:lnTo>
-                              <a:pt x="0" y="0"/>
-                            </a:lnTo>
-                            <a:close/>
-                          </a:path>
-                        </a:pathLst>
-                      </a:custGeom>
-                      <a:solidFill>
-                        <a:srgbClr val="677378"/>
-                      </a:solidFill>
-                      <a:ln>
-                        <a:noFill/>
-                      </a:ln>
-                    </wps:spPr>
-                    <wps:style>
-                      <a:lnRef idx="1">
-                        <a:schemeClr val="accent1"/>
-                      </a:lnRef>
-                      <a:fillRef idx="3">
-                        <a:schemeClr val="accent1"/>
-                      </a:fillRef>
-                      <a:effectRef idx="2">
-                        <a:schemeClr val="accent1"/>
-                      </a:effectRef>
-                      <a:fontRef idx="minor">
-                        <a:schemeClr val="lt1"/>
-                      </a:fontRef>
-                    </wps:style>
-                    <wps:bodyPr rot="0" spcFirstLastPara="0" vertOverflow="overflow" horzOverflow="overflow" vert="horz" wrap="square" lIns="91440" tIns="45720" rIns="91440" bIns="45720" numCol="1" spcCol="0" rtlCol="0" fromWordArt="0" anchor="ctr" anchorCtr="0" forceAA="0" compatLnSpc="1">
-                      <a:prstTxWarp prst="textNoShape">
-                        <a:avLst/>
-                      </a:prstTxWarp>
-                      <a:noAutofit/>
-                    </wps:bodyPr>
-                  </wps:wsp>
-                </a:graphicData>
-              </a:graphic>
-              <wp14:sizeRelH relativeFrom="margin">
-                <wp14:pctWidth>0</wp14:pctWidth>
-              </wp14:sizeRelH>
-              <wp14:sizeRelV relativeFrom="margin">
-                <wp14:pctHeight>0</wp14:pctHeight>
-              </wp14:sizeRelV>
-            </wp:anchor>
-          </w:drawing>
-        </mc:Choice>
-        <mc:Fallback>
-          <w:pict>
-            <v:shape w14:anchorId="4EF850FA" id="Snip Single Corner Rectangle 14" o:spid="_x0000_s1026" style="position:absolute;margin-left:475.65pt;margin-top:-64.75pt;width:126pt;height:117pt;rotation:-90;z-index:-251655680;visibility:visible;mso-wrap-style:square;mso-width-percent:0;mso-height-percent:0;mso-wrap-distance-left:9pt;mso-wrap-distance-top:0;mso-wrap-distance-right:9pt;mso-wrap-distance-bottom:0;mso-position-horizontal:absolute;mso-position-horizontal-relative:text;mso-position-vertical:absolute;mso-position-vertical-relative:text;mso-width-percent:0;mso-height-percent:0;mso-width-relative:margin;mso-height-relative:margin;v-text-anchor:middle" coordsize="1600200,1485900" o:gfxdata="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" path="m,l857250,r400050,742950l1600200,1485900,,1485900,,xe" fillcolor="#677378" stroked="f">
-              <v:shadow on="t" color="black" opacity="22937f" origin=",.5" offset="0,.63889mm"/>
-              <v:path arrowok="t" o:connecttype="custom" o:connectlocs="0,0;857250,0;1257300,742950;1600200,1485900;0,1485900;0,0" o:connectangles="0,0,0,0,0,0"/>
-            </v:shape>
-          </w:pict>
-        </mc:Fallback>
-      </mc:AlternateContent>
-    </w:r>
-  </w:p>
-</w:ftr>
-</file>
-
-<file path=word/footer2.xml><?xml version="1.0" encoding="utf-8"?>
-<w:ftr xmlns:wpc="http://schemas.microsoft.com/office/word/2010/wordprocessingCanvas" xmlns:cx="http://schemas.microsoft.com/office/drawing/2014/chartex" xmlns:mc="http://schemas.openxmlformats.org/markup-compatibility/2006" xmlns:o="urn:schemas-microsoft-com:office:office" xmlns:r="http://schemas.openxmlformats.org/officeDocument/2006/relationships" xmlns:m="http://schemas.openxmlformats.org/officeDocument/2006/math" xmlns:v="urn:schemas-microsoft-com:vml" xmlns:wp14="http://schemas.microsoft.com/office/word/2010/wordprocessingDrawing" xmlns:wp="http://schemas.openxmlformats.org/drawingml/2006/wordprocessingDrawing" xmlns:w10="urn:schemas-microsoft-com:office:word" xmlns:w="http://schemas.openxmlformats.org/wordprocessingml/2006/main" xmlns:w14="http://schemas.microsoft.com/office/word/2010/wordml" xmlns:w15="http://schemas.microsoft.com/office/word/2012/wordml" xmlns:w16se="http://schemas.microsoft.com/office/word/2015/wordml/symex" xmlns:wpg="http://schemas.microsoft.com/office/word/2010/wordprocessingGroup" xmlns:wpi="http://schemas.microsoft.com/office/word/2010/wordprocessingInk" xmlns:wne="http://schemas.microsoft.com/office/word/2006/wordml" xmlns:wps="http://schemas.microsoft.com/office/word/2010/wordprocessingShape" mc:Ignorable="w14 w15 w16se wp14">
-  <w:p>
-    <w:pPr>
-      <w:pStyle w:val="Piedepgina"/>
-    </w:pPr>
-    <w:r>
-      <w:rPr>
-        <w:noProof/>
-        <w:lang w:eastAsia="es-MX"/>
-      </w:rPr>
-      <mc:AlternateContent>
-        <mc:Choice Requires="wps">
-          <w:drawing>
-            <wp:anchor distT="0" distB="0" distL="114300" distR="114300" simplePos="0" relativeHeight="251666944" behindDoc="0" locked="0" layoutInCell="1" allowOverlap="1" wp14:anchorId="28F7A23C" wp14:editId="3F17B130">
-              <wp:simplePos x="0" y="0"/>
-              <wp:positionH relativeFrom="column">
-                <wp:posOffset>210820</wp:posOffset>
-              </wp:positionH>
-              <wp:positionV relativeFrom="paragraph">
-                <wp:posOffset>-2371155</wp:posOffset>
-              </wp:positionV>
-              <wp:extent cx="6630293" cy="3429000"/>
-              <wp:effectExtent l="0" t="0" r="0" b="0"/>
-              <wp:wrapNone/>
-              <wp:docPr id="2" name="Right Triangle 2"/>
-              <wp:cNvGraphicFramePr/>
-              <a:graphic xmlns:a="http://schemas.openxmlformats.org/drawingml/2006/main">
-                <a:graphicData uri="http://schemas.microsoft.com/office/word/2010/wordprocessingShape">
-                  <wps:wsp>
-                    <wps:cNvSpPr/>
-                    <wps:spPr>
-                      <a:xfrm flipH="1">
-                        <a:off x="0" y="0"/>
-                        <a:ext cx="6630293" cy="3429000"/>
-                      </a:xfrm>
-                      <a:prstGeom prst="rtTriangle">
-                        <a:avLst/>
-                      </a:prstGeom>
-                      <a:solidFill>
-                        <a:srgbClr val="A2B80B"/>
-                      </a:solidFill>
-                      <a:ln>
-                        <a:noFill/>
-                      </a:ln>
-                      <a:effectLst>
-                        <a:innerShdw blurRad="63500" dist="50800" dir="16200000">
-                          <a:prstClr val="black">
-                            <a:alpha val="50000"/>
-                          </a:prstClr>
-                        </a:innerShdw>
-                      </a:effectLst>
-                    </wps:spPr>
-                    <wps:style>
-                      <a:lnRef idx="1">
-                        <a:schemeClr val="accent1"/>
-                      </a:lnRef>
-                      <a:fillRef idx="3">
-                        <a:schemeClr val="accent1"/>
-                      </a:fillRef>
-                      <a:effectRef idx="2">
-                        <a:schemeClr val="accent1"/>
-                      </a:effectRef>
-                      <a:fontRef idx="minor">
-                        <a:schemeClr val="lt1"/>
-                      </a:fontRef>
-                    </wps:style>
-                    <wps:bodyPr rot="0" spcFirstLastPara="0" vertOverflow="overflow" horzOverflow="overflow" vert="horz" wrap="square" lIns="91440" tIns="45720" rIns="91440" bIns="45720" numCol="1" spcCol="0" rtlCol="0" fromWordArt="0" anchor="ctr" anchorCtr="0" forceAA="0" compatLnSpc="1">
-                      <a:prstTxWarp prst="textNoShape">
-                        <a:avLst/>
-                      </a:prstTxWarp>
-                      <a:noAutofit/>
-                    </wps:bodyPr>
-                  </wps:wsp>
-                </a:graphicData>
-              </a:graphic>
-              <wp14:sizeRelH relativeFrom="margin">
-                <wp14:pctWidth>0</wp14:pctWidth>
-              </wp14:sizeRelH>
-              <wp14:sizeRelV relativeFrom="margin">
-                <wp14:pctHeight>0</wp14:pctHeight>
-              </wp14:sizeRelV>
-            </wp:anchor>
-          </w:drawing>
-        </mc:Choice>
-        <mc:Fallback>
-          <w:pict>
-            <v:shapetype w14:anchorId="2626432B" id="_x0000_t6" coordsize="21600,21600" o:spt="6" path="m,l,21600r21600,xe">
-              <v:stroke joinstyle="miter"/>
-              <v:path gradientshapeok="t" o:connecttype="custom" o:connectlocs="0,0;0,10800;0,21600;10800,21600;21600,21600;10800,10800" textboxrect="1800,12600,12600,19800"/>
-            </v:shapetype>
-            <v:shape id="Right Triangle 2" o:spid="_x0000_s1026" type="#_x0000_t6" style="position:absolute;margin-left:16.6pt;margin-top:-186.7pt;width:522.05pt;height:270pt;flip:x;z-index:251666944;visibility:visible;mso-wrap-style:square;mso-width-percent:0;mso-height-percent:0;mso-wrap-distance-left:9pt;mso-wrap-distance-top:0;mso-wrap-distance-right:9pt;mso-wrap-distance-bottom:0;mso-position-horizontal:absolute;mso-position-horizontal-relative:text;mso-position-vertical:absolute;mso-position-vertical-relative:text;mso-width-percent:0;mso-height-percent:0;mso-width-relative:margin;mso-height-relative:margin;v-text-anchor:middle" o:gfxdata="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" fillcolor="#a2b80b" stroked="f"/>
-          </w:pict>
-        </mc:Fallback>
-      </mc:AlternateContent>
     </w:r>
   </w:p>
 </w:ftr>
 </file>
 
 <file path=word/footnotes.xml><?xml version="1.0" encoding="utf-8"?>
-<w:footnotes xmlns:wpc="http://schemas.microsoft.com/office/word/2010/wordprocessingCanvas" xmlns:cx="http://schemas.microsoft.com/office/drawing/2014/chartex" xmlns:mc="http://schemas.openxmlformats.org/markup-compatibility/2006" xmlns:o="urn:schemas-microsoft-com:office:office" xmlns:r="http://schemas.openxmlformats.org/officeDocument/2006/relationships" xmlns:m="http://schemas.openxmlformats.org/officeDocument/2006/math" xmlns:v="urn:schemas-microsoft-com:vml" xmlns:wp14="http://schemas.microsoft.com/office/word/2010/wordprocessingDrawing" xmlns:wp="http://schemas.openxmlformats.org/drawingml/2006/wordprocessingDrawing" xmlns:w10="urn:schemas-microsoft-com:office:word" xmlns:w="http://schemas.openxmlformats.org/wordprocessingml/2006/main" xmlns:w14="http://schemas.microsoft.com/office/word/2010/wordml" xmlns:w15="http://schemas.microsoft.com/office/word/2012/wordml" xmlns:w16se="http://schemas.microsoft.com/office/word/2015/wordml/symex" xmlns:wpg="http://schemas.microsoft.com/office/word/2010/wordprocessingGroup" xmlns:wpi="http://schemas.microsoft.com/office/word/2010/wordprocessingInk" xmlns:wne="http://schemas.microsoft.com/office/word/2006/wordml" xmlns:wps="http://schemas.microsoft.com/office/word/2010/wordprocessingShape" mc:Ignorable="w14 w15 w16se wp14">
+<w:footnotes xmlns:wpc="http://schemas.microsoft.com/office/word/2010/wordprocessingCanvas" xmlns:mc="http://schemas.openxmlformats.org/markup-compatibility/2006" xmlns:o="urn:schemas-microsoft-com:office:office" xmlns:r="http://schemas.openxmlformats.org/officeDocument/2006/relationships" xmlns:m="http://schemas.openxmlformats.org/officeDocument/2006/math" xmlns:v="urn:schemas-microsoft-com:vml" xmlns:wp14="http://schemas.microsoft.com/office/word/2010/wordprocessingDrawing" xmlns:wp="http://schemas.openxmlformats.org/drawingml/2006/wordprocessingDrawing" xmlns:w10="urn:schemas-microsoft-com:office:word" xmlns:w="http://schemas.openxmlformats.org/wordprocessingml/2006/main" xmlns:w14="http://schemas.microsoft.com/office/word/2010/wordml" xmlns:wpg="http://schemas.microsoft.com/office/word/2010/wordprocessingGroup" xmlns:wpi="http://schemas.microsoft.com/office/word/2010/wordprocessingInk" xmlns:wne="http://schemas.microsoft.com/office/word/2006/wordml" xmlns:wps="http://schemas.microsoft.com/office/word/2010/wordprocessingShape" mc:Ignorable="w14 wp14">
   <w:footnote w:type="separator" w:id="-1">
     <w:p>
       <w:pPr>
@@ -2156,7 +1394,7 @@
 </file>
 
 <file path=word/header1.xml><?xml version="1.0" encoding="utf-8"?>
-<w:hdr xmlns:wpc="http://schemas.microsoft.com/office/word/2010/wordprocessingCanvas" xmlns:cx="http://schemas.microsoft.com/office/drawing/2014/chartex" xmlns:mc="http://schemas.openxmlformats.org/markup-compatibility/2006" xmlns:o="urn:schemas-microsoft-com:office:office" xmlns:r="http://schemas.openxmlformats.org/officeDocument/2006/relationships" xmlns:m="http://schemas.openxmlformats.org/officeDocument/2006/math" xmlns:v="urn:schemas-microsoft-com:vml" xmlns:wp14="http://schemas.microsoft.com/office/word/2010/wordprocessingDrawing" xmlns:wp="http://schemas.openxmlformats.org/drawingml/2006/wordprocessingDrawing" xmlns:w10="urn:schemas-microsoft-com:office:word" xmlns:w="http://schemas.openxmlformats.org/wordprocessingml/2006/main" xmlns:w14="http://schemas.microsoft.com/office/word/2010/wordml" xmlns:w15="http://schemas.microsoft.com/office/word/2012/wordml" xmlns:w16se="http://schemas.microsoft.com/office/word/2015/wordml/symex" xmlns:wpg="http://schemas.microsoft.com/office/word/2010/wordprocessingGroup" xmlns:wpi="http://schemas.microsoft.com/office/word/2010/wordprocessingInk" xmlns:wne="http://schemas.microsoft.com/office/word/2006/wordml" xmlns:wps="http://schemas.microsoft.com/office/word/2010/wordprocessingShape" mc:Ignorable="w14 w15 w16se wp14">
+<w:hdr xmlns:wpc="http://schemas.microsoft.com/office/word/2010/wordprocessingCanvas" xmlns:mc="http://schemas.openxmlformats.org/markup-compatibility/2006" xmlns:o="urn:schemas-microsoft-com:office:office" xmlns:r="http://schemas.openxmlformats.org/officeDocument/2006/relationships" xmlns:m="http://schemas.openxmlformats.org/officeDocument/2006/math" xmlns:v="urn:schemas-microsoft-com:vml" xmlns:wp14="http://schemas.microsoft.com/office/word/2010/wordprocessingDrawing" xmlns:wp="http://schemas.openxmlformats.org/drawingml/2006/wordprocessingDrawing" xmlns:w10="urn:schemas-microsoft-com:office:word" xmlns:w="http://schemas.openxmlformats.org/wordprocessingml/2006/main" xmlns:w14="http://schemas.microsoft.com/office/word/2010/wordml" xmlns:wpg="http://schemas.microsoft.com/office/word/2010/wordprocessingGroup" xmlns:wpi="http://schemas.microsoft.com/office/word/2010/wordprocessingInk" xmlns:wne="http://schemas.microsoft.com/office/word/2006/wordml" xmlns:wps="http://schemas.microsoft.com/office/word/2010/wordprocessingShape" mc:Ignorable="w14 wp14">
   <w:p>
     <w:pPr>
       <w:pStyle w:val="Encabezado"/>
@@ -2391,7 +1629,7 @@
             </wp:anchor>
           </w:drawing>
         </mc:Choice>
-        <mc:Fallback>
+        <mc:Fallback xmlns:w16se="http://schemas.microsoft.com/office/word/2015/wordml/symex" xmlns:w15="http://schemas.microsoft.com/office/word/2012/wordml" xmlns:cx="http://schemas.microsoft.com/office/drawing/2014/chartex">
           <w:pict>
             <v:shapetype w14:anchorId="25C72472" id="_x0000_t202" coordsize="21600,21600" o:spt="202" path="m,l,21600r21600,l21600,xe">
               <v:stroke joinstyle="miter"/>
@@ -2460,8 +1698,8 @@
 </file>
 
 <file path=word/numbering.xml><?xml version="1.0" encoding="utf-8"?>
-<w:numbering xmlns:wpc="http://schemas.microsoft.com/office/word/2010/wordprocessingCanvas" xmlns:cx="http://schemas.microsoft.com/office/drawing/2014/chartex" xmlns:mc="http://schemas.openxmlformats.org/markup-compatibility/2006" xmlns:o="urn:schemas-microsoft-com:office:office" xmlns:r="http://schemas.openxmlformats.org/officeDocument/2006/relationships" xmlns:m="http://schemas.openxmlformats.org/officeDocument/2006/math" xmlns:v="urn:schemas-microsoft-com:vml" xmlns:wp14="http://schemas.microsoft.com/office/word/2010/wordprocessingDrawing" xmlns:wp="http://schemas.openxmlformats.org/drawingml/2006/wordprocessingDrawing" xmlns:w10="urn:schemas-microsoft-com:office:word" xmlns:w="http://schemas.openxmlformats.org/wordprocessingml/2006/main" xmlns:w14="http://schemas.microsoft.com/office/word/2010/wordml" xmlns:w15="http://schemas.microsoft.com/office/word/2012/wordml" xmlns:w16se="http://schemas.microsoft.com/office/word/2015/wordml/symex" xmlns:wpg="http://schemas.microsoft.com/office/word/2010/wordprocessingGroup" xmlns:wpi="http://schemas.microsoft.com/office/word/2010/wordprocessingInk" xmlns:wne="http://schemas.microsoft.com/office/word/2006/wordml" xmlns:wps="http://schemas.microsoft.com/office/word/2010/wordprocessingShape" mc:Ignorable="w14 w15 w16se wp14">
-  <w:abstractNum w:abstractNumId="0" w15:restartNumberingAfterBreak="0">
+<w:numbering xmlns:wpc="http://schemas.microsoft.com/office/word/2010/wordprocessingCanvas" xmlns:mc="http://schemas.openxmlformats.org/markup-compatibility/2006" xmlns:o="urn:schemas-microsoft-com:office:office" xmlns:r="http://schemas.openxmlformats.org/officeDocument/2006/relationships" xmlns:m="http://schemas.openxmlformats.org/officeDocument/2006/math" xmlns:v="urn:schemas-microsoft-com:vml" xmlns:wp14="http://schemas.microsoft.com/office/word/2010/wordprocessingDrawing" xmlns:wp="http://schemas.openxmlformats.org/drawingml/2006/wordprocessingDrawing" xmlns:w10="urn:schemas-microsoft-com:office:word" xmlns:w="http://schemas.openxmlformats.org/wordprocessingml/2006/main" xmlns:w14="http://schemas.microsoft.com/office/word/2010/wordml" xmlns:wpg="http://schemas.microsoft.com/office/word/2010/wordprocessingGroup" xmlns:wpi="http://schemas.microsoft.com/office/word/2010/wordprocessingInk" xmlns:wne="http://schemas.microsoft.com/office/word/2006/wordml" xmlns:wps="http://schemas.microsoft.com/office/word/2010/wordprocessingShape" mc:Ignorable="w14 wp14">
+  <w:abstractNum w:abstractNumId="0">
     <w:nsid w:val="01C93D5E"/>
     <w:multiLevelType w:val="multilevel"/>
     <w:tmpl w:val="20C6AC06"/>
@@ -2574,7 +1812,7 @@
       </w:pPr>
     </w:lvl>
   </w:abstractNum>
-  <w:abstractNum w:abstractNumId="1" w15:restartNumberingAfterBreak="0">
+  <w:abstractNum w:abstractNumId="1">
     <w:nsid w:val="0FD52163"/>
     <w:multiLevelType w:val="multilevel"/>
     <w:tmpl w:val="20C6AC06"/>
@@ -2687,7 +1925,7 @@
       </w:pPr>
     </w:lvl>
   </w:abstractNum>
-  <w:abstractNum w:abstractNumId="2" w15:restartNumberingAfterBreak="0">
+  <w:abstractNum w:abstractNumId="2">
     <w:nsid w:val="14A65B0D"/>
     <w:multiLevelType w:val="multilevel"/>
     <w:tmpl w:val="9B86E4BA"/>
@@ -2737,7 +1975,7 @@
       <w:lvlJc w:val="left"/>
     </w:lvl>
   </w:abstractNum>
-  <w:abstractNum w:abstractNumId="3" w15:restartNumberingAfterBreak="0">
+  <w:abstractNum w:abstractNumId="3">
     <w:nsid w:val="239E18C4"/>
     <w:multiLevelType w:val="multilevel"/>
     <w:tmpl w:val="9A86ADB4"/>
@@ -2787,7 +2025,7 @@
       <w:lvlJc w:val="left"/>
     </w:lvl>
   </w:abstractNum>
-  <w:abstractNum w:abstractNumId="4" w15:restartNumberingAfterBreak="0">
+  <w:abstractNum w:abstractNumId="4">
     <w:nsid w:val="3A8F3347"/>
     <w:multiLevelType w:val="multilevel"/>
     <w:tmpl w:val="D13CA62E"/>
@@ -2837,7 +2075,7 @@
       <w:lvlJc w:val="left"/>
     </w:lvl>
   </w:abstractNum>
-  <w:abstractNum w:abstractNumId="5" w15:restartNumberingAfterBreak="0">
+  <w:abstractNum w:abstractNumId="5">
     <w:nsid w:val="61A3028D"/>
     <w:multiLevelType w:val="multilevel"/>
     <w:tmpl w:val="20C6AC06"/>
@@ -2972,7 +2210,7 @@
 </file>
 
 <file path=word/styles.xml><?xml version="1.0" encoding="utf-8"?>
-<w:styles xmlns:mc="http://schemas.openxmlformats.org/markup-compatibility/2006" xmlns:r="http://schemas.openxmlformats.org/officeDocument/2006/relationships" xmlns:w="http://schemas.openxmlformats.org/wordprocessingml/2006/main" xmlns:w14="http://schemas.microsoft.com/office/word/2010/wordml" xmlns:w15="http://schemas.microsoft.com/office/word/2012/wordml" xmlns:w16se="http://schemas.microsoft.com/office/word/2015/wordml/symex" mc:Ignorable="w14 w15 w16se">
+<w:styles xmlns:mc="http://schemas.openxmlformats.org/markup-compatibility/2006" xmlns:r="http://schemas.openxmlformats.org/officeDocument/2006/relationships" xmlns:w="http://schemas.openxmlformats.org/wordprocessingml/2006/main" xmlns:w14="http://schemas.microsoft.com/office/word/2010/wordml" mc:Ignorable="w14">
   <w:docDefaults>
     <w:rPrDefault>
       <w:rPr>
@@ -2988,378 +2226,144 @@
       </w:pPr>
     </w:pPrDefault>
   </w:docDefaults>
-  <w:latentStyles w:defLockedState="0" w:defUIPriority="99" w:defSemiHidden="0" w:defUnhideWhenUsed="0" w:defQFormat="0" w:count="371">
-    <w:lsdException w:name="Normal" w:uiPriority="0" w:qFormat="1"/>
-    <w:lsdException w:name="heading 1" w:uiPriority="9" w:qFormat="1"/>
-    <w:lsdException w:name="heading 2" w:semiHidden="1" w:uiPriority="9" w:unhideWhenUsed="1" w:qFormat="1"/>
-    <w:lsdException w:name="heading 3" w:semiHidden="1" w:uiPriority="9" w:unhideWhenUsed="1" w:qFormat="1"/>
-    <w:lsdException w:name="heading 4" w:semiHidden="1" w:uiPriority="9" w:unhideWhenUsed="1" w:qFormat="1"/>
-    <w:lsdException w:name="heading 5" w:semiHidden="1" w:uiPriority="9" w:unhideWhenUsed="1" w:qFormat="1"/>
-    <w:lsdException w:name="heading 6" w:semiHidden="1" w:uiPriority="9" w:unhideWhenUsed="1" w:qFormat="1"/>
-    <w:lsdException w:name="heading 7" w:semiHidden="1" w:uiPriority="9" w:unhideWhenUsed="1" w:qFormat="1"/>
-    <w:lsdException w:name="heading 8" w:semiHidden="1" w:uiPriority="9" w:unhideWhenUsed="1" w:qFormat="1"/>
-    <w:lsdException w:name="heading 9" w:semiHidden="1" w:uiPriority="9" w:unhideWhenUsed="1" w:qFormat="1"/>
-    <w:lsdException w:name="index 1" w:semiHidden="1" w:unhideWhenUsed="1"/>
-    <w:lsdException w:name="index 2" w:semiHidden="1" w:unhideWhenUsed="1"/>
-    <w:lsdException w:name="index 3" w:semiHidden="1" w:unhideWhenUsed="1"/>
-    <w:lsdException w:name="index 4" w:semiHidden="1" w:unhideWhenUsed="1"/>
-    <w:lsdException w:name="index 5" w:semiHidden="1" w:unhideWhenUsed="1"/>
-    <w:lsdException w:name="index 6" w:semiHidden="1" w:unhideWhenUsed="1"/>
-    <w:lsdException w:name="index 7" w:semiHidden="1" w:unhideWhenUsed="1"/>
-    <w:lsdException w:name="index 8" w:semiHidden="1" w:unhideWhenUsed="1"/>
-    <w:lsdException w:name="index 9" w:semiHidden="1" w:unhideWhenUsed="1"/>
-    <w:lsdException w:name="toc 1" w:semiHidden="1" w:uiPriority="39" w:unhideWhenUsed="1"/>
-    <w:lsdException w:name="toc 2" w:semiHidden="1" w:uiPriority="39" w:unhideWhenUsed="1"/>
-    <w:lsdException w:name="toc 3" w:semiHidden="1" w:uiPriority="39" w:unhideWhenUsed="1"/>
-    <w:lsdException w:name="toc 4" w:semiHidden="1" w:uiPriority="39" w:unhideWhenUsed="1"/>
-    <w:lsdException w:name="toc 5" w:semiHidden="1" w:uiPriority="39" w:unhideWhenUsed="1"/>
-    <w:lsdException w:name="toc 6" w:semiHidden="1" w:uiPriority="39" w:unhideWhenUsed="1"/>
-    <w:lsdException w:name="toc 7" w:semiHidden="1" w:uiPriority="39" w:unhideWhenUsed="1"/>
-    <w:lsdException w:name="toc 8" w:semiHidden="1" w:uiPriority="39" w:unhideWhenUsed="1"/>
-    <w:lsdException w:name="toc 9" w:semiHidden="1" w:uiPriority="39" w:unhideWhenUsed="1"/>
-    <w:lsdException w:name="Normal Indent" w:semiHidden="1" w:unhideWhenUsed="1"/>
-    <w:lsdException w:name="footnote text" w:semiHidden="1" w:unhideWhenUsed="1"/>
-    <w:lsdException w:name="annotation text" w:semiHidden="1" w:unhideWhenUsed="1"/>
-    <w:lsdException w:name="header" w:semiHidden="1" w:unhideWhenUsed="1"/>
-    <w:lsdException w:name="footer" w:semiHidden="1" w:unhideWhenUsed="1"/>
-    <w:lsdException w:name="index heading" w:semiHidden="1" w:unhideWhenUsed="1"/>
-    <w:lsdException w:name="caption" w:semiHidden="1" w:uiPriority="35" w:unhideWhenUsed="1" w:qFormat="1"/>
-    <w:lsdException w:name="table of figures" w:semiHidden="1" w:unhideWhenUsed="1"/>
-    <w:lsdException w:name="envelope address" w:semiHidden="1" w:unhideWhenUsed="1"/>
-    <w:lsdException w:name="envelope return" w:semiHidden="1" w:unhideWhenUsed="1"/>
-    <w:lsdException w:name="footnote reference" w:semiHidden="1" w:unhideWhenUsed="1"/>
-    <w:lsdException w:name="annotation reference" w:semiHidden="1" w:unhideWhenUsed="1"/>
-    <w:lsdException w:name="line number" w:semiHidden="1" w:unhideWhenUsed="1"/>
-    <w:lsdException w:name="page number" w:semiHidden="1" w:unhideWhenUsed="1"/>
-    <w:lsdException w:name="endnote reference" w:semiHidden="1" w:unhideWhenUsed="1"/>
-    <w:lsdException w:name="endnote text" w:semiHidden="1" w:unhideWhenUsed="1"/>
-    <w:lsdException w:name="table of authorities" w:semiHidden="1" w:unhideWhenUsed="1"/>
-    <w:lsdException w:name="macro" w:semiHidden="1" w:unhideWhenUsed="1"/>
-    <w:lsdException w:name="toa heading" w:semiHidden="1" w:unhideWhenUsed="1"/>
-    <w:lsdException w:name="List" w:semiHidden="1" w:unhideWhenUsed="1"/>
-    <w:lsdException w:name="List Bullet" w:semiHidden="1" w:unhideWhenUsed="1"/>
-    <w:lsdException w:name="List Number" w:semiHidden="1" w:unhideWhenUsed="1"/>
-    <w:lsdException w:name="List 2" w:semiHidden="1" w:unhideWhenUsed="1"/>
-    <w:lsdException w:name="List 3" w:semiHidden="1" w:unhideWhenUsed="1"/>
-    <w:lsdException w:name="List 4" w:semiHidden="1" w:unhideWhenUsed="1"/>
-    <w:lsdException w:name="List 5" w:semiHidden="1" w:unhideWhenUsed="1"/>
-    <w:lsdException w:name="List Bullet 2" w:semiHidden="1" w:unhideWhenUsed="1"/>
-    <w:lsdException w:name="List Bullet 3" w:semiHidden="1" w:unhideWhenUsed="1"/>
-    <w:lsdException w:name="List Bullet 4" w:semiHidden="1" w:unhideWhenUsed="1"/>
-    <w:lsdException w:name="List Bullet 5" w:semiHidden="1" w:unhideWhenUsed="1"/>
-    <w:lsdException w:name="List Number 2" w:semiHidden="1" w:unhideWhenUsed="1"/>
-    <w:lsdException w:name="List Number 3" w:semiHidden="1" w:unhideWhenUsed="1"/>
-    <w:lsdException w:name="List Number 4" w:semiHidden="1" w:unhideWhenUsed="1"/>
-    <w:lsdException w:name="List Number 5" w:semiHidden="1" w:unhideWhenUsed="1"/>
-    <w:lsdException w:name="Title" w:uiPriority="10" w:qFormat="1"/>
-    <w:lsdException w:name="Closing" w:semiHidden="1" w:unhideWhenUsed="1"/>
-    <w:lsdException w:name="Signature" w:semiHidden="1" w:unhideWhenUsed="1"/>
-    <w:lsdException w:name="Default Paragraph Font" w:semiHidden="1" w:uiPriority="1" w:unhideWhenUsed="1"/>
-    <w:lsdException w:name="Body Text" w:semiHidden="1" w:unhideWhenUsed="1"/>
-    <w:lsdException w:name="Body Text Indent" w:semiHidden="1" w:unhideWhenUsed="1"/>
-    <w:lsdException w:name="List Continue" w:semiHidden="1" w:unhideWhenUsed="1"/>
-    <w:lsdException w:name="List Continue 2" w:semiHidden="1" w:unhideWhenUsed="1"/>
-    <w:lsdException w:name="List Continue 3" w:semiHidden="1" w:unhideWhenUsed="1"/>
-    <w:lsdException w:name="List Continue 4" w:semiHidden="1" w:unhideWhenUsed="1"/>
-    <w:lsdException w:name="List Continue 5" w:semiHidden="1" w:unhideWhenUsed="1"/>
-    <w:lsdException w:name="Message Header" w:semiHidden="1" w:unhideWhenUsed="1"/>
-    <w:lsdException w:name="Subtitle" w:uiPriority="11" w:qFormat="1"/>
-    <w:lsdException w:name="Salutation" w:semiHidden="1" w:unhideWhenUsed="1"/>
-    <w:lsdException w:name="Date" w:semiHidden="1" w:unhideWhenUsed="1"/>
-    <w:lsdException w:name="Body Text First Indent" w:semiHidden="1" w:unhideWhenUsed="1"/>
-    <w:lsdException w:name="Body Text First Indent 2" w:semiHidden="1" w:unhideWhenUsed="1"/>
-    <w:lsdException w:name="Note Heading" w:semiHidden="1" w:unhideWhenUsed="1"/>
-    <w:lsdException w:name="Body Text 2" w:semiHidden="1" w:unhideWhenUsed="1"/>
-    <w:lsdException w:name="Body Text 3" w:semiHidden="1" w:unhideWhenUsed="1"/>
-    <w:lsdException w:name="Body Text Indent 2" w:semiHidden="1" w:unhideWhenUsed="1"/>
-    <w:lsdException w:name="Body Text Indent 3" w:semiHidden="1" w:unhideWhenUsed="1"/>
-    <w:lsdException w:name="Block Text" w:semiHidden="1" w:unhideWhenUsed="1"/>
-    <w:lsdException w:name="Hyperlink" w:semiHidden="1" w:unhideWhenUsed="1"/>
-    <w:lsdException w:name="FollowedHyperlink" w:semiHidden="1" w:unhideWhenUsed="1"/>
-    <w:lsdException w:name="Strong" w:uiPriority="22" w:qFormat="1"/>
-    <w:lsdException w:name="Emphasis" w:uiPriority="20" w:qFormat="1"/>
-    <w:lsdException w:name="Document Map" w:semiHidden="1" w:unhideWhenUsed="1"/>
-    <w:lsdException w:name="Plain Text" w:semiHidden="1" w:unhideWhenUsed="1"/>
-    <w:lsdException w:name="E-mail Signature" w:semiHidden="1" w:unhideWhenUsed="1"/>
-    <w:lsdException w:name="HTML Top of Form" w:semiHidden="1" w:unhideWhenUsed="1"/>
-    <w:lsdException w:name="HTML Bottom of Form" w:semiHidden="1" w:unhideWhenUsed="1"/>
-    <w:lsdException w:name="Normal (Web)" w:semiHidden="1" w:unhideWhenUsed="1"/>
-    <w:lsdException w:name="HTML Acronym" w:semiHidden="1" w:unhideWhenUsed="1"/>
-    <w:lsdException w:name="HTML Address" w:semiHidden="1" w:unhideWhenUsed="1"/>
-    <w:lsdException w:name="HTML Cite" w:semiHidden="1" w:unhideWhenUsed="1"/>
-    <w:lsdException w:name="HTML Code" w:semiHidden="1" w:unhideWhenUsed="1"/>
-    <w:lsdException w:name="HTML Definition" w:semiHidden="1" w:unhideWhenUsed="1"/>
-    <w:lsdException w:name="HTML Keyboard" w:semiHidden="1" w:unhideWhenUsed="1"/>
-    <w:lsdException w:name="HTML Preformatted" w:semiHidden="1" w:unhideWhenUsed="1"/>
-    <w:lsdException w:name="HTML Sample" w:semiHidden="1" w:unhideWhenUsed="1"/>
-    <w:lsdException w:name="HTML Typewriter" w:semiHidden="1" w:unhideWhenUsed="1"/>
-    <w:lsdException w:name="HTML Variable" w:semiHidden="1" w:unhideWhenUsed="1"/>
-    <w:lsdException w:name="Normal Table" w:semiHidden="1" w:unhideWhenUsed="1"/>
-    <w:lsdException w:name="annotation subject" w:semiHidden="1" w:unhideWhenUsed="1"/>
-    <w:lsdException w:name="No List" w:semiHidden="1" w:unhideWhenUsed="1"/>
-    <w:lsdException w:name="Outline List 1" w:semiHidden="1" w:unhideWhenUsed="1"/>
-    <w:lsdException w:name="Outline List 2" w:semiHidden="1" w:unhideWhenUsed="1"/>
-    <w:lsdException w:name="Outline List 3" w:semiHidden="1" w:unhideWhenUsed="1"/>
-    <w:lsdException w:name="Table Simple 1" w:semiHidden="1" w:unhideWhenUsed="1"/>
-    <w:lsdException w:name="Table Simple 2" w:semiHidden="1" w:unhideWhenUsed="1"/>
-    <w:lsdException w:name="Table Simple 3" w:semiHidden="1" w:unhideWhenUsed="1"/>
-    <w:lsdException w:name="Table Classic 1" w:semiHidden="1" w:unhideWhenUsed="1"/>
-    <w:lsdException w:name="Table Classic 2" w:semiHidden="1" w:unhideWhenUsed="1"/>
-    <w:lsdException w:name="Table Classic 3" w:semiHidden="1" w:unhideWhenUsed="1"/>
-    <w:lsdException w:name="Table Classic 4" w:semiHidden="1" w:unhideWhenUsed="1"/>
-    <w:lsdException w:name="Table Colorful 1" w:semiHidden="1" w:unhideWhenUsed="1"/>
-    <w:lsdException w:name="Table Colorful 2" w:semiHidden="1" w:unhideWhenUsed="1"/>
-    <w:lsdException w:name="Table Colorful 3" w:semiHidden="1" w:unhideWhenUsed="1"/>
-    <w:lsdException w:name="Table Columns 1" w:semiHidden="1" w:unhideWhenUsed="1"/>
-    <w:lsdException w:name="Table Columns 2" w:semiHidden="1" w:unhideWhenUsed="1"/>
-    <w:lsdException w:name="Table Columns 3" w:semiHidden="1" w:unhideWhenUsed="1"/>
-    <w:lsdException w:name="Table Columns 4" w:semiHidden="1" w:unhideWhenUsed="1"/>
-    <w:lsdException w:name="Table Columns 5" w:semiHidden="1" w:unhideWhenUsed="1"/>
-    <w:lsdException w:name="Table Grid 1" w:semiHidden="1" w:unhideWhenUsed="1"/>
-    <w:lsdException w:name="Table Grid 2" w:semiHidden="1" w:unhideWhenUsed="1"/>
-    <w:lsdException w:name="Table Grid 3" w:semiHidden="1" w:unhideWhenUsed="1"/>
-    <w:lsdException w:name="Table Grid 4" w:semiHidden="1" w:unhideWhenUsed="1"/>
-    <w:lsdException w:name="Table Grid 5" w:semiHidden="1" w:unhideWhenUsed="1"/>
-    <w:lsdException w:name="Table Grid 6" w:semiHidden="1" w:unhideWhenUsed="1"/>
-    <w:lsdException w:name="Table Grid 7" w:semiHidden="1" w:unhideWhenUsed="1"/>
-    <w:lsdException w:name="Table Grid 8" w:semiHidden="1" w:unhideWhenUsed="1"/>
-    <w:lsdException w:name="Table List 1" w:semiHidden="1" w:unhideWhenUsed="1"/>
-    <w:lsdException w:name="Table List 2" w:semiHidden="1" w:unhideWhenUsed="1"/>
-    <w:lsdException w:name="Table List 3" w:semiHidden="1" w:unhideWhenUsed="1"/>
-    <w:lsdException w:name="Table List 4" w:semiHidden="1" w:unhideWhenUsed="1"/>
-    <w:lsdException w:name="Table List 5" w:semiHidden="1" w:unhideWhenUsed="1"/>
-    <w:lsdException w:name="Table List 6" w:semiHidden="1" w:unhideWhenUsed="1"/>
-    <w:lsdException w:name="Table List 7" w:semiHidden="1" w:unhideWhenUsed="1"/>
-    <w:lsdException w:name="Table List 8" w:semiHidden="1" w:unhideWhenUsed="1"/>
-    <w:lsdException w:name="Table 3D effects 1" w:semiHidden="1" w:unhideWhenUsed="1"/>
-    <w:lsdException w:name="Table 3D effects 2" w:semiHidden="1" w:unhideWhenUsed="1"/>
-    <w:lsdException w:name="Table 3D effects 3" w:semiHidden="1" w:unhideWhenUsed="1"/>
-    <w:lsdException w:name="Table Contemporary" w:semiHidden="1" w:unhideWhenUsed="1"/>
-    <w:lsdException w:name="Table Elegant" w:semiHidden="1" w:unhideWhenUsed="1"/>
-    <w:lsdException w:name="Table Professional" w:semiHidden="1" w:unhideWhenUsed="1"/>
-    <w:lsdException w:name="Table Subtle 1" w:semiHidden="1" w:unhideWhenUsed="1"/>
-    <w:lsdException w:name="Table Subtle 2" w:semiHidden="1" w:unhideWhenUsed="1"/>
-    <w:lsdException w:name="Table Web 1" w:semiHidden="1" w:unhideWhenUsed="1"/>
-    <w:lsdException w:name="Table Web 2" w:semiHidden="1" w:unhideWhenUsed="1"/>
-    <w:lsdException w:name="Table Web 3" w:semiHidden="1" w:unhideWhenUsed="1"/>
-    <w:lsdException w:name="Balloon Text" w:semiHidden="1" w:unhideWhenUsed="1"/>
-    <w:lsdException w:name="Table Grid" w:uiPriority="59"/>
-    <w:lsdException w:name="Table Theme" w:semiHidden="1" w:unhideWhenUsed="1"/>
-    <w:lsdException w:name="Placeholder Text" w:semiHidden="1"/>
-    <w:lsdException w:name="No Spacing" w:uiPriority="1" w:qFormat="1"/>
-    <w:lsdException w:name="Light Shading" w:uiPriority="60"/>
-    <w:lsdException w:name="Light List" w:uiPriority="61"/>
-    <w:lsdException w:name="Light Grid" w:uiPriority="62"/>
-    <w:lsdException w:name="Medium Shading 1" w:uiPriority="63"/>
-    <w:lsdException w:name="Medium Shading 2" w:uiPriority="64"/>
-    <w:lsdException w:name="Medium List 1" w:uiPriority="65"/>
-    <w:lsdException w:name="Medium List 2" w:uiPriority="66"/>
-    <w:lsdException w:name="Medium Grid 1" w:uiPriority="67"/>
-    <w:lsdException w:name="Medium Grid 2" w:uiPriority="68"/>
-    <w:lsdException w:name="Medium Grid 3" w:uiPriority="69"/>
-    <w:lsdException w:name="Dark List" w:uiPriority="70"/>
-    <w:lsdException w:name="Colorful Shading" w:uiPriority="71"/>
-    <w:lsdException w:name="Colorful List" w:uiPriority="72"/>
-    <w:lsdException w:name="Colorful Grid" w:uiPriority="73"/>
-    <w:lsdException w:name="Light Shading Accent 1" w:uiPriority="60"/>
-    <w:lsdException w:name="Light List Accent 1" w:uiPriority="61"/>
-    <w:lsdException w:name="Light Grid Accent 1" w:uiPriority="62"/>
-    <w:lsdException w:name="Medium Shading 1 Accent 1" w:uiPriority="63"/>
-    <w:lsdException w:name="Medium Shading 2 Accent 1" w:uiPriority="64"/>
-    <w:lsdException w:name="Medium List 1 Accent 1" w:uiPriority="65"/>
-    <w:lsdException w:name="Revision" w:semiHidden="1"/>
-    <w:lsdException w:name="List Paragraph" w:uiPriority="34" w:qFormat="1"/>
-    <w:lsdException w:name="Quote" w:uiPriority="29" w:qFormat="1"/>
-    <w:lsdException w:name="Intense Quote" w:uiPriority="30" w:qFormat="1"/>
-    <w:lsdException w:name="Medium List 2 Accent 1" w:uiPriority="66"/>
-    <w:lsdException w:name="Medium Grid 1 Accent 1" w:uiPriority="67"/>
-    <w:lsdException w:name="Medium Grid 2 Accent 1" w:uiPriority="68"/>
-    <w:lsdException w:name="Medium Grid 3 Accent 1" w:uiPriority="69"/>
-    <w:lsdException w:name="Dark List Accent 1" w:uiPriority="70"/>
-    <w:lsdException w:name="Colorful Shading Accent 1" w:uiPriority="71"/>
-    <w:lsdException w:name="Colorful List Accent 1" w:uiPriority="72"/>
-    <w:lsdException w:name="Colorful Grid Accent 1" w:uiPriority="73"/>
-    <w:lsdException w:name="Light Shading Accent 2" w:uiPriority="60"/>
-    <w:lsdException w:name="Light List Accent 2" w:uiPriority="61"/>
-    <w:lsdException w:name="Light Grid Accent 2" w:uiPriority="62"/>
-    <w:lsdException w:name="Medium Shading 1 Accent 2" w:uiPriority="63"/>
-    <w:lsdException w:name="Medium Shading 2 Accent 2" w:uiPriority="64"/>
-    <w:lsdException w:name="Medium List 1 Accent 2" w:uiPriority="65"/>
-    <w:lsdException w:name="Medium List 2 Accent 2" w:uiPriority="66"/>
-    <w:lsdException w:name="Medium Grid 1 Accent 2" w:uiPriority="67"/>
-    <w:lsdException w:name="Medium Grid 2 Accent 2" w:uiPriority="68"/>
-    <w:lsdException w:name="Medium Grid 3 Accent 2" w:uiPriority="69"/>
-    <w:lsdException w:name="Dark List Accent 2" w:uiPriority="70"/>
-    <w:lsdException w:name="Colorful Shading Accent 2" w:uiPriority="71"/>
-    <w:lsdException w:name="Colorful List Accent 2" w:uiPriority="72"/>
-    <w:lsdException w:name="Colorful Grid Accent 2" w:uiPriority="73"/>
-    <w:lsdException w:name="Light Shading Accent 3" w:uiPriority="60"/>
-    <w:lsdException w:name="Light List Accent 3" w:uiPriority="61"/>
-    <w:lsdException w:name="Light Grid Accent 3" w:uiPriority="62"/>
-    <w:lsdException w:name="Medium Shading 1 Accent 3" w:uiPriority="63"/>
-    <w:lsdException w:name="Medium Shading 2 Accent 3" w:uiPriority="64"/>
-    <w:lsdException w:name="Medium List 1 Accent 3" w:uiPriority="65"/>
-    <w:lsdException w:name="Medium List 2 Accent 3" w:uiPriority="66"/>
-    <w:lsdException w:name="Medium Grid 1 Accent 3" w:uiPriority="67"/>
-    <w:lsdException w:name="Medium Grid 2 Accent 3" w:uiPriority="68"/>
-    <w:lsdException w:name="Medium Grid 3 Accent 3" w:uiPriority="69"/>
-    <w:lsdException w:name="Dark List Accent 3" w:uiPriority="70"/>
-    <w:lsdException w:name="Colorful Shading Accent 3" w:uiPriority="71"/>
-    <w:lsdException w:name="Colorful List Accent 3" w:uiPriority="72"/>
-    <w:lsdException w:name="Colorful Grid Accent 3" w:uiPriority="73"/>
-    <w:lsdException w:name="Light Shading Accent 4" w:uiPriority="60"/>
-    <w:lsdException w:name="Light List Accent 4" w:uiPriority="61"/>
-    <w:lsdException w:name="Light Grid Accent 4" w:uiPriority="62"/>
-    <w:lsdException w:name="Medium Shading 1 Accent 4" w:uiPriority="63"/>
-    <w:lsdException w:name="Medium Shading 2 Accent 4" w:uiPriority="64"/>
-    <w:lsdException w:name="Medium List 1 Accent 4" w:uiPriority="65"/>
-    <w:lsdException w:name="Medium List 2 Accent 4" w:uiPriority="66"/>
-    <w:lsdException w:name="Medium Grid 1 Accent 4" w:uiPriority="67"/>
-    <w:lsdException w:name="Medium Grid 2 Accent 4" w:uiPriority="68"/>
-    <w:lsdException w:name="Medium Grid 3 Accent 4" w:uiPriority="69"/>
-    <w:lsdException w:name="Dark List Accent 4" w:uiPriority="70"/>
-    <w:lsdException w:name="Colorful Shading Accent 4" w:uiPriority="71"/>
-    <w:lsdException w:name="Colorful List Accent 4" w:uiPriority="72"/>
-    <w:lsdException w:name="Colorful Grid Accent 4" w:uiPriority="73"/>
-    <w:lsdException w:name="Light Shading Accent 5" w:uiPriority="60"/>
-    <w:lsdException w:name="Light List Accent 5" w:uiPriority="61"/>
-    <w:lsdException w:name="Light Grid Accent 5" w:uiPriority="62"/>
-    <w:lsdException w:name="Medium Shading 1 Accent 5" w:uiPriority="63"/>
-    <w:lsdException w:name="Medium Shading 2 Accent 5" w:uiPriority="64"/>
-    <w:lsdException w:name="Medium List 1 Accent 5" w:uiPriority="65"/>
-    <w:lsdException w:name="Medium List 2 Accent 5" w:uiPriority="66"/>
-    <w:lsdException w:name="Medium Grid 1 Accent 5" w:uiPriority="67"/>
-    <w:lsdException w:name="Medium Grid 2 Accent 5" w:uiPriority="68"/>
-    <w:lsdException w:name="Medium Grid 3 Accent 5" w:uiPriority="69"/>
-    <w:lsdException w:name="Dark List Accent 5" w:uiPriority="70"/>
-    <w:lsdException w:name="Colorful Shading Accent 5" w:uiPriority="71"/>
-    <w:lsdException w:name="Colorful List Accent 5" w:uiPriority="72"/>
-    <w:lsdException w:name="Colorful Grid Accent 5" w:uiPriority="73"/>
-    <w:lsdException w:name="Light Shading Accent 6" w:uiPriority="60"/>
-    <w:lsdException w:name="Light List Accent 6" w:uiPriority="61"/>
-    <w:lsdException w:name="Light Grid Accent 6" w:uiPriority="62"/>
-    <w:lsdException w:name="Medium Shading 1 Accent 6" w:uiPriority="63"/>
-    <w:lsdException w:name="Medium Shading 2 Accent 6" w:uiPriority="64"/>
-    <w:lsdException w:name="Medium List 1 Accent 6" w:uiPriority="65"/>
-    <w:lsdException w:name="Medium List 2 Accent 6" w:uiPriority="66"/>
-    <w:lsdException w:name="Medium Grid 1 Accent 6" w:uiPriority="67"/>
-    <w:lsdException w:name="Medium Grid 2 Accent 6" w:uiPriority="68"/>
-    <w:lsdException w:name="Medium Grid 3 Accent 6" w:uiPriority="69"/>
-    <w:lsdException w:name="Dark List Accent 6" w:uiPriority="70"/>
-    <w:lsdException w:name="Colorful Shading Accent 6" w:uiPriority="71"/>
-    <w:lsdException w:name="Colorful List Accent 6" w:uiPriority="72"/>
-    <w:lsdException w:name="Colorful Grid Accent 6" w:uiPriority="73"/>
-    <w:lsdException w:name="Subtle Emphasis" w:uiPriority="19" w:qFormat="1"/>
-    <w:lsdException w:name="Intense Emphasis" w:uiPriority="21" w:qFormat="1"/>
-    <w:lsdException w:name="Subtle Reference" w:uiPriority="31" w:qFormat="1"/>
-    <w:lsdException w:name="Intense Reference" w:uiPriority="32" w:qFormat="1"/>
-    <w:lsdException w:name="Book Title" w:uiPriority="33" w:qFormat="1"/>
-    <w:lsdException w:name="Bibliography" w:semiHidden="1" w:uiPriority="37" w:unhideWhenUsed="1"/>
-    <w:lsdException w:name="TOC Heading" w:semiHidden="1" w:uiPriority="39" w:unhideWhenUsed="1" w:qFormat="1"/>
-    <w:lsdException w:name="Plain Table 1" w:uiPriority="41"/>
-    <w:lsdException w:name="Plain Table 2" w:uiPriority="42"/>
-    <w:lsdException w:name="Plain Table 3" w:uiPriority="43"/>
-    <w:lsdException w:name="Plain Table 4" w:uiPriority="44"/>
-    <w:lsdException w:name="Plain Table 5" w:uiPriority="45"/>
-    <w:lsdException w:name="Grid Table Light" w:uiPriority="40"/>
-    <w:lsdException w:name="Grid Table 1 Light" w:uiPriority="46"/>
-    <w:lsdException w:name="Grid Table 2" w:uiPriority="47"/>
-    <w:lsdException w:name="Grid Table 3" w:uiPriority="48"/>
-    <w:lsdException w:name="Grid Table 4" w:uiPriority="49"/>
-    <w:lsdException w:name="Grid Table 5 Dark" w:uiPriority="50"/>
-    <w:lsdException w:name="Grid Table 6 Colorful" w:uiPriority="51"/>
-    <w:lsdException w:name="Grid Table 7 Colorful" w:uiPriority="52"/>
-    <w:lsdException w:name="Grid Table 1 Light Accent 1" w:uiPriority="46"/>
-    <w:lsdException w:name="Grid Table 2 Accent 1" w:uiPriority="47"/>
-    <w:lsdException w:name="Grid Table 3 Accent 1" w:uiPriority="48"/>
-    <w:lsdException w:name="Grid Table 4 Accent 1" w:uiPriority="49"/>
-    <w:lsdException w:name="Grid Table 5 Dark Accent 1" w:uiPriority="50"/>
-    <w:lsdException w:name="Grid Table 6 Colorful Accent 1" w:uiPriority="51"/>
-    <w:lsdException w:name="Grid Table 7 Colorful Accent 1" w:uiPriority="52"/>
-    <w:lsdException w:name="Grid Table 1 Light Accent 2" w:uiPriority="46"/>
-    <w:lsdException w:name="Grid Table 2 Accent 2" w:uiPriority="47"/>
-    <w:lsdException w:name="Grid Table 3 Accent 2" w:uiPriority="48"/>
-    <w:lsdException w:name="Grid Table 4 Accent 2" w:uiPriority="49"/>
-    <w:lsdException w:name="Grid Table 5 Dark Accent 2" w:uiPriority="50"/>
-    <w:lsdException w:name="Grid Table 6 Colorful Accent 2" w:uiPriority="51"/>
-    <w:lsdException w:name="Grid Table 7 Colorful Accent 2" w:uiPriority="52"/>
-    <w:lsdException w:name="Grid Table 1 Light Accent 3" w:uiPriority="46"/>
-    <w:lsdException w:name="Grid Table 2 Accent 3" w:uiPriority="47"/>
-    <w:lsdException w:name="Grid Table 3 Accent 3" w:uiPriority="48"/>
-    <w:lsdException w:name="Grid Table 4 Accent 3" w:uiPriority="49"/>
-    <w:lsdException w:name="Grid Table 5 Dark Accent 3" w:uiPriority="50"/>
-    <w:lsdException w:name="Grid Table 6 Colorful Accent 3" w:uiPriority="51"/>
-    <w:lsdException w:name="Grid Table 7 Colorful Accent 3" w:uiPriority="52"/>
-    <w:lsdException w:name="Grid Table 1 Light Accent 4" w:uiPriority="46"/>
-    <w:lsdException w:name="Grid Table 2 Accent 4" w:uiPriority="47"/>
-    <w:lsdException w:name="Grid Table 3 Accent 4" w:uiPriority="48"/>
-    <w:lsdException w:name="Grid Table 4 Accent 4" w:uiPriority="49"/>
-    <w:lsdException w:name="Grid Table 5 Dark Accent 4" w:uiPriority="50"/>
-    <w:lsdException w:name="Grid Table 6 Colorful Accent 4" w:uiPriority="51"/>
-    <w:lsdException w:name="Grid Table 7 Colorful Accent 4" w:uiPriority="52"/>
-    <w:lsdException w:name="Grid Table 1 Light Accent 5" w:uiPriority="46"/>
-    <w:lsdException w:name="Grid Table 2 Accent 5" w:uiPriority="47"/>
-    <w:lsdException w:name="Grid Table 3 Accent 5" w:uiPriority="48"/>
-    <w:lsdException w:name="Grid Table 4 Accent 5" w:uiPriority="49"/>
-    <w:lsdException w:name="Grid Table 5 Dark Accent 5" w:uiPriority="50"/>
-    <w:lsdException w:name="Grid Table 6 Colorful Accent 5" w:uiPriority="51"/>
-    <w:lsdException w:name="Grid Table 7 Colorful Accent 5" w:uiPriority="52"/>
-    <w:lsdException w:name="Grid Table 1 Light Accent 6" w:uiPriority="46"/>
-    <w:lsdException w:name="Grid Table 2 Accent 6" w:uiPriority="47"/>
-    <w:lsdException w:name="Grid Table 3 Accent 6" w:uiPriority="48"/>
-    <w:lsdException w:name="Grid Table 4 Accent 6" w:uiPriority="49"/>
-    <w:lsdException w:name="Grid Table 5 Dark Accent 6" w:uiPriority="50"/>
-    <w:lsdException w:name="Grid Table 6 Colorful Accent 6" w:uiPriority="51"/>
-    <w:lsdException w:name="Grid Table 7 Colorful Accent 6" w:uiPriority="52"/>
-    <w:lsdException w:name="List Table 1 Light" w:uiPriority="46"/>
-    <w:lsdException w:name="List Table 2" w:uiPriority="47"/>
-    <w:lsdException w:name="List Table 3" w:uiPriority="48"/>
-    <w:lsdException w:name="List Table 4" w:uiPriority="49"/>
-    <w:lsdException w:name="List Table 5 Dark" w:uiPriority="50"/>
-    <w:lsdException w:name="List Table 6 Colorful" w:uiPriority="51"/>
-    <w:lsdException w:name="List Table 7 Colorful" w:uiPriority="52"/>
-    <w:lsdException w:name="List Table 1 Light Accent 1" w:uiPriority="46"/>
-    <w:lsdException w:name="List Table 2 Accent 1" w:uiPriority="47"/>
-    <w:lsdException w:name="List Table 3 Accent 1" w:uiPriority="48"/>
-    <w:lsdException w:name="List Table 4 Accent 1" w:uiPriority="49"/>
-    <w:lsdException w:name="List Table 5 Dark Accent 1" w:uiPriority="50"/>
-    <w:lsdException w:name="List Table 6 Colorful Accent 1" w:uiPriority="51"/>
-    <w:lsdException w:name="List Table 7 Colorful Accent 1" w:uiPriority="52"/>
-    <w:lsdException w:name="List Table 1 Light Accent 2" w:uiPriority="46"/>
-    <w:lsdException w:name="List Table 2 Accent 2" w:uiPriority="47"/>
-    <w:lsdException w:name="List Table 3 Accent 2" w:uiPriority="48"/>
-    <w:lsdException w:name="List Table 4 Accent 2" w:uiPriority="49"/>
-    <w:lsdException w:name="List Table 5 Dark Accent 2" w:uiPriority="50"/>
-    <w:lsdException w:name="List Table 6 Colorful Accent 2" w:uiPriority="51"/>
-    <w:lsdException w:name="List Table 7 Colorful Accent 2" w:uiPriority="52"/>
-    <w:lsdException w:name="List Table 1 Light Accent 3" w:uiPriority="46"/>
-    <w:lsdException w:name="List Table 2 Accent 3" w:uiPriority="47"/>
-    <w:lsdException w:name="List Table 3 Accent 3" w:uiPriority="48"/>
-    <w:lsdException w:name="List Table 4 Accent 3" w:uiPriority="49"/>
-    <w:lsdException w:name="List Table 5 Dark Accent 3" w:uiPriority="50"/>
-    <w:lsdException w:name="List Table 6 Colorful Accent 3" w:uiPriority="51"/>
-    <w:lsdException w:name="List Table 7 Colorful Accent 3" w:uiPriority="52"/>
-    <w:lsdException w:name="List Table 1 Light Accent 4" w:uiPriority="46"/>
-    <w:lsdException w:name="List Table 2 Accent 4" w:uiPriority="47"/>
-    <w:lsdException w:name="List Table 3 Accent 4" w:uiPriority="48"/>
-    <w:lsdException w:name="List Table 4 Accent 4" w:uiPriority="49"/>
-    <w:lsdException w:name="List Table 5 Dark Accent 4" w:uiPriority="50"/>
-    <w:lsdException w:name="List Table 6 Colorful Accent 4" w:uiPriority="51"/>
-    <w:lsdException w:name="List Table 7 Colorful Accent 4" w:uiPriority="52"/>
-    <w:lsdException w:name="List Table 1 Light Accent 5" w:uiPriority="46"/>
-    <w:lsdException w:name="List Table 2 Accent 5" w:uiPriority="47"/>
-    <w:lsdException w:name="List Table 3 Accent 5" w:uiPriority="48"/>
-    <w:lsdException w:name="List Table 4 Accent 5" w:uiPriority="49"/>
-    <w:lsdException w:name="List Table 5 Dark Accent 5" w:uiPriority="50"/>
-    <w:lsdException w:name="List Table 6 Colorful Accent 5" w:uiPriority="51"/>
-    <w:lsdException w:name="List Table 7 Colorful Accent 5" w:uiPriority="52"/>
-    <w:lsdException w:name="List Table 1 Light Accent 6" w:uiPriority="46"/>
-    <w:lsdException w:name="List Table 2 Accent 6" w:uiPriority="47"/>
-    <w:lsdException w:name="List Table 3 Accent 6" w:uiPriority="48"/>
-    <w:lsdException w:name="List Table 4 Accent 6" w:uiPriority="49"/>
-    <w:lsdException w:name="List Table 5 Dark Accent 6" w:uiPriority="50"/>
-    <w:lsdException w:name="List Table 6 Colorful Accent 6" w:uiPriority="51"/>
-    <w:lsdException w:name="List Table 7 Colorful Accent 6" w:uiPriority="52"/>
+  <w:latentStyles w:defLockedState="0" w:defUIPriority="99" w:defSemiHidden="1" w:defUnhideWhenUsed="1" w:defQFormat="0" w:count="267">
+    <w:lsdException w:name="Normal" w:semiHidden="0" w:uiPriority="0" w:unhideWhenUsed="0" w:qFormat="1"/>
+    <w:lsdException w:name="heading 1" w:semiHidden="0" w:uiPriority="9" w:unhideWhenUsed="0" w:qFormat="1"/>
+    <w:lsdException w:name="heading 2" w:uiPriority="9" w:qFormat="1"/>
+    <w:lsdException w:name="heading 3" w:uiPriority="9" w:qFormat="1"/>
+    <w:lsdException w:name="heading 4" w:uiPriority="9" w:qFormat="1"/>
+    <w:lsdException w:name="heading 5" w:uiPriority="9" w:qFormat="1"/>
+    <w:lsdException w:name="heading 6" w:uiPriority="9" w:qFormat="1"/>
+    <w:lsdException w:name="heading 7" w:uiPriority="9" w:qFormat="1"/>
+    <w:lsdException w:name="heading 8" w:uiPriority="9" w:qFormat="1"/>
+    <w:lsdException w:name="heading 9" w:uiPriority="9" w:qFormat="1"/>
+    <w:lsdException w:name="toc 1" w:uiPriority="39"/>
+    <w:lsdException w:name="toc 2" w:uiPriority="39"/>
+    <w:lsdException w:name="toc 3" w:uiPriority="39"/>
+    <w:lsdException w:name="toc 4" w:uiPriority="39"/>
+    <w:lsdException w:name="toc 5" w:uiPriority="39"/>
+    <w:lsdException w:name="toc 6" w:uiPriority="39"/>
+    <w:lsdException w:name="toc 7" w:uiPriority="39"/>
+    <w:lsdException w:name="toc 8" w:uiPriority="39"/>
+    <w:lsdException w:name="toc 9" w:uiPriority="39"/>
+    <w:lsdException w:name="caption" w:uiPriority="35" w:qFormat="1"/>
+    <w:lsdException w:name="Title" w:semiHidden="0" w:uiPriority="10" w:unhideWhenUsed="0" w:qFormat="1"/>
+    <w:lsdException w:name="Default Paragraph Font" w:uiPriority="1"/>
+    <w:lsdException w:name="Subtitle" w:semiHidden="0" w:uiPriority="11" w:unhideWhenUsed="0" w:qFormat="1"/>
+    <w:lsdException w:name="Strong" w:semiHidden="0" w:uiPriority="22" w:unhideWhenUsed="0" w:qFormat="1"/>
+    <w:lsdException w:name="Emphasis" w:semiHidden="0" w:uiPriority="20" w:unhideWhenUsed="0" w:qFormat="1"/>
+    <w:lsdException w:name="Table Grid" w:semiHidden="0" w:uiPriority="59" w:unhideWhenUsed="0"/>
+    <w:lsdException w:name="Placeholder Text" w:unhideWhenUsed="0"/>
+    <w:lsdException w:name="No Spacing" w:semiHidden="0" w:uiPriority="1" w:unhideWhenUsed="0" w:qFormat="1"/>
+    <w:lsdException w:name="Light Shading" w:semiHidden="0" w:uiPriority="60" w:unhideWhenUsed="0"/>
+    <w:lsdException w:name="Light List" w:semiHidden="0" w:uiPriority="61" w:unhideWhenUsed="0"/>
+    <w:lsdException w:name="Light Grid" w:semiHidden="0" w:uiPriority="62" w:unhideWhenUsed="0"/>
+    <w:lsdException w:name="Medium Shading 1" w:semiHidden="0" w:uiPriority="63" w:unhideWhenUsed="0"/>
+    <w:lsdException w:name="Medium Shading 2" w:semiHidden="0" w:uiPriority="64" w:unhideWhenUsed="0"/>
+    <w:lsdException w:name="Medium List 1" w:semiHidden="0" w:uiPriority="65" w:unhideWhenUsed="0"/>
+    <w:lsdException w:name="Medium List 2" w:semiHidden="0" w:uiPriority="66" w:unhideWhenUsed="0"/>
+    <w:lsdException w:name="Medium Grid 1" w:semiHidden="0" w:uiPriority="67" w:unhideWhenUsed="0"/>
+    <w:lsdException w:name="Medium Grid 2" w:semiHidden="0" w:uiPriority="68" w:unhideWhenUsed="0"/>
+    <w:lsdException w:name="Medium Grid 3" w:semiHidden="0" w:uiPriority="69" w:unhideWhenUsed="0"/>
+    <w:lsdException w:name="Dark List" w:semiHidden="0" w:uiPriority="70" w:unhideWhenUsed="0"/>
+    <w:lsdException w:name="Colorful Shading" w:semiHidden="0" w:uiPriority="71" w:unhideWhenUsed="0"/>
+    <w:lsdException w:name="Colorful List" w:semiHidden="0" w:uiPriority="72" w:unhideWhenUsed="0"/>
+    <w:lsdException w:name="Colorful Grid" w:semiHidden="0" w:uiPriority="73" w:unhideWhenUsed="0"/>
+    <w:lsdException w:name="Light Shading Accent 1" w:semiHidden="0" w:uiPriority="60" w:unhideWhenUsed="0"/>
+    <w:lsdException w:name="Light List Accent 1" w:semiHidden="0" w:uiPriority="61" w:unhideWhenUsed="0"/>
+    <w:lsdException w:name="Light Grid Accent 1" w:semiHidden="0" w:uiPriority="62" w:unhideWhenUsed="0"/>
+    <w:lsdException w:name="Medium Shading 1 Accent 1" w:semiHidden="0" w:uiPriority="63" w:unhideWhenUsed="0"/>
+    <w:lsdException w:name="Medium Shading 2 Accent 1" w:semiHidden="0" w:uiPriority="64" w:unhideWhenUsed="0"/>
+    <w:lsdException w:name="Medium List 1 Accent 1" w:semiHidden="0" w:uiPriority="65" w:unhideWhenUsed="0"/>
+    <w:lsdException w:name="Revision" w:unhideWhenUsed="0"/>
+    <w:lsdException w:name="List Paragraph" w:semiHidden="0" w:uiPriority="34" w:unhideWhenUsed="0" w:qFormat="1"/>
+    <w:lsdException w:name="Quote" w:semiHidden="0" w:uiPriority="29" w:unhideWhenUsed="0" w:qFormat="1"/>
+    <w:lsdException w:name="Intense Quote" w:semiHidden="0" w:uiPriority="30" w:unhideWhenUsed="0" w:qFormat="1"/>
+    <w:lsdException w:name="Medium List 2 Accent 1" w:semiHidden="0" w:uiPriority="66" w:unhideWhenUsed="0"/>
+    <w:lsdException w:name="Medium Grid 1 Accent 1" w:semiHidden="0" w:uiPriority="67" w:unhideWhenUsed="0"/>
+    <w:lsdException w:name="Medium Grid 2 Accent 1" w:semiHidden="0" w:uiPriority="68" w:unhideWhenUsed="0"/>
+    <w:lsdException w:name="Medium Grid 3 Accent 1" w:semiHidden="0" w:uiPriority="69" w:unhideWhenUsed="0"/>
+    <w:lsdException w:name="Dark List Accent 1" w:semiHidden="0" w:uiPriority="70" w:unhideWhenUsed="0"/>
+    <w:lsdException w:name="Colorful Shading Accent 1" w:semiHidden="0" w:uiPriority="71" w:unhideWhenUsed="0"/>
+    <w:lsdException w:name="Colorful List Accent 1" w:semiHidden="0" w:uiPriority="72" w:unhideWhenUsed="0"/>
+    <w:lsdException w:name="Colorful Grid Accent 1" w:semiHidden="0" w:uiPriority="73" w:unhideWhenUsed="0"/>
+    <w:lsdException w:name="Light Shading Accent 2" w:semiHidden="0" w:uiPriority="60" w:unhideWhenUsed="0"/>
+    <w:lsdException w:name="Light List Accent 2" w:semiHidden="0" w:uiPriority="61" w:unhideWhenUsed="0"/>
+    <w:lsdException w:name="Light Grid Accent 2" w:semiHidden="0" w:uiPriority="62" w:unhideWhenUsed="0"/>
+    <w:lsdException w:name="Medium Shading 1 Accent 2" w:semiHidden="0" w:uiPriority="63" w:unhideWhenUsed="0"/>
+    <w:lsdException w:name="Medium Shading 2 Accent 2" w:semiHidden="0" w:uiPriority="64" w:unhideWhenUsed="0"/>
+    <w:lsdException w:name="Medium List 1 Accent 2" w:semiHidden="0" w:uiPriority="65" w:unhideWhenUsed="0"/>
+    <w:lsdException w:name="Medium List 2 Accent 2" w:semiHidden="0" w:uiPriority="66" w:unhideWhenUsed="0"/>
+    <w:lsdException w:name="Medium Grid 1 Accent 2" w:semiHidden="0" w:uiPriority="67" w:unhideWhenUsed="0"/>
+    <w:lsdException w:name="Medium Grid 2 Accent 2" w:semiHidden="0" w:uiPriority="68" w:unhideWhenUsed="0"/>
+    <w:lsdException w:name="Medium Grid 3 Accent 2" w:semiHidden="0" w:uiPriority="69" w:unhideWhenUsed="0"/>
+    <w:lsdException w:name="Dark List Accent 2" w:semiHidden="0" w:uiPriority="70" w:unhideWhenUsed="0"/>
+    <w:lsdException w:name="Colorful Shading Accent 2" w:semiHidden="0" w:uiPriority="71" w:unhideWhenUsed="0"/>
+    <w:lsdException w:name="Colorful List Accent 2" w:semiHidden="0" w:uiPriority="72" w:unhideWhenUsed="0"/>
+    <w:lsdException w:name="Colorful Grid Accent 2" w:semiHidden="0" w:uiPriority="73" w:unhideWhenUsed="0"/>
+    <w:lsdException w:name="Light Shading Accent 3" w:semiHidden="0" w:uiPriority="60" w:unhideWhenUsed="0"/>
+    <w:lsdException w:name="Light List Accent 3" w:semiHidden="0" w:uiPriority="61" w:unhideWhenUsed="0"/>
+    <w:lsdException w:name="Light Grid Accent 3" w:semiHidden="0" w:uiPriority="62" w:unhideWhenUsed="0"/>
+    <w:lsdException w:name="Medium Shading 1 Accent 3" w:semiHidden="0" w:uiPriority="63" w:unhideWhenUsed="0"/>
+    <w:lsdException w:name="Medium Shading 2 Accent 3" w:semiHidden="0" w:uiPriority="64" w:unhideWhenUsed="0"/>
+    <w:lsdException w:name="Medium List 1 Accent 3" w:semiHidden="0" w:uiPriority="65" w:unhideWhenUsed="0"/>
+    <w:lsdException w:name="Medium List 2 Accent 3" w:semiHidden="0" w:uiPriority="66" w:unhideWhenUsed="0"/>
+    <w:lsdException w:name="Medium Grid 1 Accent 3" w:semiHidden="0" w:uiPriority="67" w:unhideWhenUsed="0"/>
+    <w:lsdException w:name="Medium Grid 2 Accent 3" w:semiHidden="0" w:uiPriority="68" w:unhideWhenUsed="0"/>
+    <w:lsdException w:name="Medium Grid 3 Accent 3" w:semiHidden="0" w:uiPriority="69" w:unhideWhenUsed="0"/>
+    <w:lsdException w:name="Dark List Accent 3" w:semiHidden="0" w:uiPriority="70" w:unhideWhenUsed="0"/>
+    <w:lsdException w:name="Colorful Shading Accent 3" w:semiHidden="0" w:uiPriority="71" w:unhideWhenUsed="0"/>
+    <w:lsdException w:name="Colorful List Accent 3" w:semiHidden="0" w:uiPriority="72" w:unhideWhenUsed="0"/>
+    <w:lsdException w:name="Colorful Grid Accent 3" w:semiHidden="0" w:uiPriority="73" w:unhideWhenUsed="0"/>
+    <w:lsdException w:name="Light Shading Accent 4" w:semiHidden="0" w:uiPriority="60" w:unhideWhenUsed="0"/>
+    <w:lsdException w:name="Light List Accent 4" w:semiHidden="0" w:uiPriority="61" w:unhideWhenUsed="0"/>
+    <w:lsdException w:name="Light Grid Accent 4" w:semiHidden="0" w:uiPriority="62" w:unhideWhenUsed="0"/>
+    <w:lsdException w:name="Medium Shading 1 Accent 4" w:semiHidden="0" w:uiPriority="63" w:unhideWhenUsed="0"/>
+    <w:lsdException w:name="Medium Shading 2 Accent 4" w:semiHidden="0" w:uiPriority="64" w:unhideWhenUsed="0"/>
+    <w:lsdException w:name="Medium List 1 Accent 4" w:semiHidden="0" w:uiPriority="65" w:unhideWhenUsed="0"/>
+    <w:lsdException w:name="Medium List 2 Accent 4" w:semiHidden="0" w:uiPriority="66" w:unhideWhenUsed="0"/>
+    <w:lsdException w:name="Medium Grid 1 Accent 4" w:semiHidden="0" w:uiPriority="67" w:unhideWhenUsed="0"/>
+    <w:lsdException w:name="Medium Grid 2 Accent 4" w:semiHidden="0" w:uiPriority="68" w:unhideWhenUsed="0"/>
+    <w:lsdException w:name="Medium Grid 3 Accent 4" w:semiHidden="0" w:uiPriority="69" w:unhideWhenUsed="0"/>
+    <w:lsdException w:name="Dark List Accent 4" w:semiHidden="0" w:uiPriority="70" w:unhideWhenUsed="0"/>
+    <w:lsdException w:name="Colorful Shading Accent 4" w:semiHidden="0" w:uiPriority="71" w:unhideWhenUsed="0"/>
+    <w:lsdException w:name="Colorful List Accent 4" w:semiHidden="0" w:uiPriority="72" w:unhideWhenUsed="0"/>
+    <w:lsdException w:name="Colorful Grid Accent 4" w:semiHidden="0" w:uiPriority="73" w:unhideWhenUsed="0"/>
+    <w:lsdException w:name="Light Shading Accent 5" w:semiHidden="0" w:uiPriority="60" w:unhideWhenUsed="0"/>
+    <w:lsdException w:name="Light List Accent 5" w:semiHidden="0" w:uiPriority="61" w:unhideWhenUsed="0"/>
+    <w:lsdException w:name="Light Grid Accent 5" w:semiHidden="0" w:uiPriority="62" w:unhideWhenUsed="0"/>
+    <w:lsdException w:name="Medium Shading 1 Accent 5" w:semiHidden="0" w:uiPriority="63" w:unhideWhenUsed="0"/>
+    <w:lsdException w:name="Medium Shading 2 Accent 5" w:semiHidden="0" w:uiPriority="64" w:unhideWhenUsed="0"/>
+    <w:lsdException w:name="Medium List 1 Accent 5" w:semiHidden="0" w:uiPriority="65" w:unhideWhenUsed="0"/>
+    <w:lsdException w:name="Medium List 2 Accent 5" w:semiHidden="0" w:uiPriority="66" w:unhideWhenUsed="0"/>
+    <w:lsdException w:name="Medium Grid 1 Accent 5" w:semiHidden="0" w:uiPriority="67" w:unhideWhenUsed="0"/>
+    <w:lsdException w:name="Medium Grid 2 Accent 5" w:semiHidden="0" w:uiPriority="68" w:unhideWhenUsed="0"/>
+    <w:lsdException w:name="Medium Grid 3 Accent 5" w:semiHidden="0" w:uiPriority="69" w:unhideWhenUsed="0"/>
+    <w:lsdException w:name="Dark List Accent 5" w:semiHidden="0" w:uiPriority="70" w:unhideWhenUsed="0"/>
+    <w:lsdException w:name="Colorful Shading Accent 5" w:semiHidden="0" w:uiPriority="71" w:unhideWhenUsed="0"/>
+    <w:lsdException w:name="Colorful List Accent 5" w:semiHidden="0" w:uiPriority="72" w:unhideWhenUsed="0"/>
+    <w:lsdException w:name="Colorful Grid Accent 5" w:semiHidden="0" w:uiPriority="73" w:unhideWhenUsed="0"/>
+    <w:lsdException w:name="Light Shading Accent 6" w:semiHidden="0" w:uiPriority="60" w:unhideWhenUsed="0"/>
+    <w:lsdException w:name="Light List Accent 6" w:semiHidden="0" w:uiPriority="61" w:unhideWhenUsed="0"/>
+    <w:lsdException w:name="Light Grid Accent 6" w:semiHidden="0" w:uiPriority="62" w:unhideWhenUsed="0"/>
+    <w:lsdException w:name="Medium Shading 1 Accent 6" w:semiHidden="0" w:uiPriority="63" w:unhideWhenUsed="0"/>
+    <w:lsdException w:name="Medium Shading 2 Accent 6" w:semiHidden="0" w:uiPriority="64" w:unhideWhenUsed="0"/>
+    <w:lsdException w:name="Medium List 1 Accent 6" w:semiHidden="0" w:uiPriority="65" w:unhideWhenUsed="0"/>
+    <w:lsdException w:name="Medium List 2 Accent 6" w:semiHidden="0" w:uiPriority="66" w:unhideWhenUsed="0"/>
+    <w:lsdException w:name="Medium Grid 1 Accent 6" w:semiHidden="0" w:uiPriority="67" w:unhideWhenUsed="0"/>
+    <w:lsdException w:name="Medium Grid 2 Accent 6" w:semiHidden="0" w:uiPriority="68" w:unhideWhenUsed="0"/>
+    <w:lsdException w:name="Medium Grid 3 Accent 6" w:semiHidden="0" w:uiPriority="69" w:unhideWhenUsed="0"/>
+    <w:lsdException w:name="Dark List Accent 6" w:semiHidden="0" w:uiPriority="70" w:unhideWhenUsed="0"/>
+    <w:lsdException w:name="Colorful Shading Accent 6" w:semiHidden="0" w:uiPriority="71" w:unhideWhenUsed="0"/>
+    <w:lsdException w:name="Colorful List Accent 6" w:semiHidden="0" w:uiPriority="72" w:unhideWhenUsed="0"/>
+    <w:lsdException w:name="Colorful Grid Accent 6" w:semiHidden="0" w:uiPriority="73" w:unhideWhenUsed="0"/>
+    <w:lsdException w:name="Subtle Emphasis" w:semiHidden="0" w:uiPriority="19" w:unhideWhenUsed="0" w:qFormat="1"/>
+    <w:lsdException w:name="Intense Emphasis" w:semiHidden="0" w:uiPriority="21" w:unhideWhenUsed="0" w:qFormat="1"/>
+    <w:lsdException w:name="Subtle Reference" w:semiHidden="0" w:uiPriority="31" w:unhideWhenUsed="0" w:qFormat="1"/>
+    <w:lsdException w:name="Intense Reference" w:semiHidden="0" w:uiPriority="32" w:unhideWhenUsed="0" w:qFormat="1"/>
+    <w:lsdException w:name="Book Title" w:semiHidden="0" w:uiPriority="33" w:unhideWhenUsed="0" w:qFormat="1"/>
+    <w:lsdException w:name="Bibliography" w:uiPriority="37"/>
+    <w:lsdException w:name="TOC Heading" w:uiPriority="39" w:qFormat="1"/>
   </w:latentStyles>
   <w:style w:type="paragraph" w:default="1" w:styleId="Normal">
     <w:name w:val="Normal"/>
@@ -3724,10 +2728,529 @@
 </w:styles>
 </file>
 
+<file path=word/stylesWithEffects.xml><?xml version="1.0" encoding="utf-8"?>
+<w:styles xmlns:wpc="http://schemas.microsoft.com/office/word/2010/wordprocessingCanvas" xmlns:mc="http://schemas.openxmlformats.org/markup-compatibility/2006" xmlns:o="urn:schemas-microsoft-com:office:office" xmlns:r="http://schemas.openxmlformats.org/officeDocument/2006/relationships" xmlns:m="http://schemas.openxmlformats.org/officeDocument/2006/math" xmlns:v="urn:schemas-microsoft-com:vml" xmlns:wp14="http://schemas.microsoft.com/office/word/2010/wordprocessingDrawing" xmlns:wp="http://schemas.openxmlformats.org/drawingml/2006/wordprocessingDrawing" xmlns:w10="urn:schemas-microsoft-com:office:word" xmlns:w="http://schemas.openxmlformats.org/wordprocessingml/2006/main" xmlns:w14="http://schemas.microsoft.com/office/word/2010/wordml" xmlns:wpg="http://schemas.microsoft.com/office/word/2010/wordprocessingGroup" xmlns:wpi="http://schemas.microsoft.com/office/word/2010/wordprocessingInk" xmlns:wne="http://schemas.microsoft.com/office/word/2006/wordml" xmlns:wps="http://schemas.microsoft.com/office/word/2010/wordprocessingShape" mc:Ignorable="w14 wp14">
+  <w:docDefaults>
+    <w:rPrDefault>
+      <w:rPr>
+        <w:rFonts w:asciiTheme="minorHAnsi" w:eastAsiaTheme="minorHAnsi" w:hAnsiTheme="minorHAnsi" w:cstheme="minorBidi"/>
+        <w:sz w:val="22"/>
+        <w:szCs w:val="22"/>
+        <w:lang w:val="es-MX" w:eastAsia="en-US" w:bidi="ar-SA"/>
+      </w:rPr>
+    </w:rPrDefault>
+    <w:pPrDefault>
+      <w:pPr>
+        <w:spacing w:after="200" w:line="276" w:lineRule="auto"/>
+      </w:pPr>
+    </w:pPrDefault>
+  </w:docDefaults>
+  <w:latentStyles w:defLockedState="0" w:defUIPriority="99" w:defSemiHidden="1" w:defUnhideWhenUsed="1" w:defQFormat="0" w:count="267">
+    <w:lsdException w:name="Normal" w:semiHidden="0" w:uiPriority="0" w:unhideWhenUsed="0" w:qFormat="1"/>
+    <w:lsdException w:name="heading 1" w:semiHidden="0" w:uiPriority="9" w:unhideWhenUsed="0" w:qFormat="1"/>
+    <w:lsdException w:name="heading 2" w:uiPriority="9" w:qFormat="1"/>
+    <w:lsdException w:name="heading 3" w:uiPriority="9" w:qFormat="1"/>
+    <w:lsdException w:name="heading 4" w:uiPriority="9" w:qFormat="1"/>
+    <w:lsdException w:name="heading 5" w:uiPriority="9" w:qFormat="1"/>
+    <w:lsdException w:name="heading 6" w:uiPriority="9" w:qFormat="1"/>
+    <w:lsdException w:name="heading 7" w:uiPriority="9" w:qFormat="1"/>
+    <w:lsdException w:name="heading 8" w:uiPriority="9" w:qFormat="1"/>
+    <w:lsdException w:name="heading 9" w:uiPriority="9" w:qFormat="1"/>
+    <w:lsdException w:name="toc 1" w:uiPriority="39"/>
+    <w:lsdException w:name="toc 2" w:uiPriority="39"/>
+    <w:lsdException w:name="toc 3" w:uiPriority="39"/>
+    <w:lsdException w:name="toc 4" w:uiPriority="39"/>
+    <w:lsdException w:name="toc 5" w:uiPriority="39"/>
+    <w:lsdException w:name="toc 6" w:uiPriority="39"/>
+    <w:lsdException w:name="toc 7" w:uiPriority="39"/>
+    <w:lsdException w:name="toc 8" w:uiPriority="39"/>
+    <w:lsdException w:name="toc 9" w:uiPriority="39"/>
+    <w:lsdException w:name="caption" w:uiPriority="35" w:qFormat="1"/>
+    <w:lsdException w:name="Title" w:semiHidden="0" w:uiPriority="10" w:unhideWhenUsed="0" w:qFormat="1"/>
+    <w:lsdException w:name="Default Paragraph Font" w:uiPriority="1"/>
+    <w:lsdException w:name="Subtitle" w:semiHidden="0" w:uiPriority="11" w:unhideWhenUsed="0" w:qFormat="1"/>
+    <w:lsdException w:name="Strong" w:semiHidden="0" w:uiPriority="22" w:unhideWhenUsed="0" w:qFormat="1"/>
+    <w:lsdException w:name="Emphasis" w:semiHidden="0" w:uiPriority="20" w:unhideWhenUsed="0" w:qFormat="1"/>
+    <w:lsdException w:name="Table Grid" w:semiHidden="0" w:uiPriority="59" w:unhideWhenUsed="0"/>
+    <w:lsdException w:name="Placeholder Text" w:unhideWhenUsed="0"/>
+    <w:lsdException w:name="No Spacing" w:semiHidden="0" w:uiPriority="1" w:unhideWhenUsed="0" w:qFormat="1"/>
+    <w:lsdException w:name="Light Shading" w:semiHidden="0" w:uiPriority="60" w:unhideWhenUsed="0"/>
+    <w:lsdException w:name="Light List" w:semiHidden="0" w:uiPriority="61" w:unhideWhenUsed="0"/>
+    <w:lsdException w:name="Light Grid" w:semiHidden="0" w:uiPriority="62" w:unhideWhenUsed="0"/>
+    <w:lsdException w:name="Medium Shading 1" w:semiHidden="0" w:uiPriority="63" w:unhideWhenUsed="0"/>
+    <w:lsdException w:name="Medium Shading 2" w:semiHidden="0" w:uiPriority="64" w:unhideWhenUsed="0"/>
+    <w:lsdException w:name="Medium List 1" w:semiHidden="0" w:uiPriority="65" w:unhideWhenUsed="0"/>
+    <w:lsdException w:name="Medium List 2" w:semiHidden="0" w:uiPriority="66" w:unhideWhenUsed="0"/>
+    <w:lsdException w:name="Medium Grid 1" w:semiHidden="0" w:uiPriority="67" w:unhideWhenUsed="0"/>
+    <w:lsdException w:name="Medium Grid 2" w:semiHidden="0" w:uiPriority="68" w:unhideWhenUsed="0"/>
+    <w:lsdException w:name="Medium Grid 3" w:semiHidden="0" w:uiPriority="69" w:unhideWhenUsed="0"/>
+    <w:lsdException w:name="Dark List" w:semiHidden="0" w:uiPriority="70" w:unhideWhenUsed="0"/>
+    <w:lsdException w:name="Colorful Shading" w:semiHidden="0" w:uiPriority="71" w:unhideWhenUsed="0"/>
+    <w:lsdException w:name="Colorful List" w:semiHidden="0" w:uiPriority="72" w:unhideWhenUsed="0"/>
+    <w:lsdException w:name="Colorful Grid" w:semiHidden="0" w:uiPriority="73" w:unhideWhenUsed="0"/>
+    <w:lsdException w:name="Light Shading Accent 1" w:semiHidden="0" w:uiPriority="60" w:unhideWhenUsed="0"/>
+    <w:lsdException w:name="Light List Accent 1" w:semiHidden="0" w:uiPriority="61" w:unhideWhenUsed="0"/>
+    <w:lsdException w:name="Light Grid Accent 1" w:semiHidden="0" w:uiPriority="62" w:unhideWhenUsed="0"/>
+    <w:lsdException w:name="Medium Shading 1 Accent 1" w:semiHidden="0" w:uiPriority="63" w:unhideWhenUsed="0"/>
+    <w:lsdException w:name="Medium Shading 2 Accent 1" w:semiHidden="0" w:uiPriority="64" w:unhideWhenUsed="0"/>
+    <w:lsdException w:name="Medium List 1 Accent 1" w:semiHidden="0" w:uiPriority="65" w:unhideWhenUsed="0"/>
+    <w:lsdException w:name="Revision" w:unhideWhenUsed="0"/>
+    <w:lsdException w:name="List Paragraph" w:semiHidden="0" w:uiPriority="34" w:unhideWhenUsed="0" w:qFormat="1"/>
+    <w:lsdException w:name="Quote" w:semiHidden="0" w:uiPriority="29" w:unhideWhenUsed="0" w:qFormat="1"/>
+    <w:lsdException w:name="Intense Quote" w:semiHidden="0" w:uiPriority="30" w:unhideWhenUsed="0" w:qFormat="1"/>
+    <w:lsdException w:name="Medium List 2 Accent 1" w:semiHidden="0" w:uiPriority="66" w:unhideWhenUsed="0"/>
+    <w:lsdException w:name="Medium Grid 1 Accent 1" w:semiHidden="0" w:uiPriority="67" w:unhideWhenUsed="0"/>
+    <w:lsdException w:name="Medium Grid 2 Accent 1" w:semiHidden="0" w:uiPriority="68" w:unhideWhenUsed="0"/>
+    <w:lsdException w:name="Medium Grid 3 Accent 1" w:semiHidden="0" w:uiPriority="69" w:unhideWhenUsed="0"/>
+    <w:lsdException w:name="Dark List Accent 1" w:semiHidden="0" w:uiPriority="70" w:unhideWhenUsed="0"/>
+    <w:lsdException w:name="Colorful Shading Accent 1" w:semiHidden="0" w:uiPriority="71" w:unhideWhenUsed="0"/>
+    <w:lsdException w:name="Colorful List Accent 1" w:semiHidden="0" w:uiPriority="72" w:unhideWhenUsed="0"/>
+    <w:lsdException w:name="Colorful Grid Accent 1" w:semiHidden="0" w:uiPriority="73" w:unhideWhenUsed="0"/>
+    <w:lsdException w:name="Light Shading Accent 2" w:semiHidden="0" w:uiPriority="60" w:unhideWhenUsed="0"/>
+    <w:lsdException w:name="Light List Accent 2" w:semiHidden="0" w:uiPriority="61" w:unhideWhenUsed="0"/>
+    <w:lsdException w:name="Light Grid Accent 2" w:semiHidden="0" w:uiPriority="62" w:unhideWhenUsed="0"/>
+    <w:lsdException w:name="Medium Shading 1 Accent 2" w:semiHidden="0" w:uiPriority="63" w:unhideWhenUsed="0"/>
+    <w:lsdException w:name="Medium Shading 2 Accent 2" w:semiHidden="0" w:uiPriority="64" w:unhideWhenUsed="0"/>
+    <w:lsdException w:name="Medium List 1 Accent 2" w:semiHidden="0" w:uiPriority="65" w:unhideWhenUsed="0"/>
+    <w:lsdException w:name="Medium List 2 Accent 2" w:semiHidden="0" w:uiPriority="66" w:unhideWhenUsed="0"/>
+    <w:lsdException w:name="Medium Grid 1 Accent 2" w:semiHidden="0" w:uiPriority="67" w:unhideWhenUsed="0"/>
+    <w:lsdException w:name="Medium Grid 2 Accent 2" w:semiHidden="0" w:uiPriority="68" w:unhideWhenUsed="0"/>
+    <w:lsdException w:name="Medium Grid 3 Accent 2" w:semiHidden="0" w:uiPriority="69" w:unhideWhenUsed="0"/>
+    <w:lsdException w:name="Dark List Accent 2" w:semiHidden="0" w:uiPriority="70" w:unhideWhenUsed="0"/>
+    <w:lsdException w:name="Colorful Shading Accent 2" w:semiHidden="0" w:uiPriority="71" w:unhideWhenUsed="0"/>
+    <w:lsdException w:name="Colorful List Accent 2" w:semiHidden="0" w:uiPriority="72" w:unhideWhenUsed="0"/>
+    <w:lsdException w:name="Colorful Grid Accent 2" w:semiHidden="0" w:uiPriority="73" w:unhideWhenUsed="0"/>
+    <w:lsdException w:name="Light Shading Accent 3" w:semiHidden="0" w:uiPriority="60" w:unhideWhenUsed="0"/>
+    <w:lsdException w:name="Light List Accent 3" w:semiHidden="0" w:uiPriority="61" w:unhideWhenUsed="0"/>
+    <w:lsdException w:name="Light Grid Accent 3" w:semiHidden="0" w:uiPriority="62" w:unhideWhenUsed="0"/>
+    <w:lsdException w:name="Medium Shading 1 Accent 3" w:semiHidden="0" w:uiPriority="63" w:unhideWhenUsed="0"/>
+    <w:lsdException w:name="Medium Shading 2 Accent 3" w:semiHidden="0" w:uiPriority="64" w:unhideWhenUsed="0"/>
+    <w:lsdException w:name="Medium List 1 Accent 3" w:semiHidden="0" w:uiPriority="65" w:unhideWhenUsed="0"/>
+    <w:lsdException w:name="Medium List 2 Accent 3" w:semiHidden="0" w:uiPriority="66" w:unhideWhenUsed="0"/>
+    <w:lsdException w:name="Medium Grid 1 Accent 3" w:semiHidden="0" w:uiPriority="67" w:unhideWhenUsed="0"/>
+    <w:lsdException w:name="Medium Grid 2 Accent 3" w:semiHidden="0" w:uiPriority="68" w:unhideWhenUsed="0"/>
+    <w:lsdException w:name="Medium Grid 3 Accent 3" w:semiHidden="0" w:uiPriority="69" w:unhideWhenUsed="0"/>
+    <w:lsdException w:name="Dark List Accent 3" w:semiHidden="0" w:uiPriority="70" w:unhideWhenUsed="0"/>
+    <w:lsdException w:name="Colorful Shading Accent 3" w:semiHidden="0" w:uiPriority="71" w:unhideWhenUsed="0"/>
+    <w:lsdException w:name="Colorful List Accent 3" w:semiHidden="0" w:uiPriority="72" w:unhideWhenUsed="0"/>
+    <w:lsdException w:name="Colorful Grid Accent 3" w:semiHidden="0" w:uiPriority="73" w:unhideWhenUsed="0"/>
+    <w:lsdException w:name="Light Shading Accent 4" w:semiHidden="0" w:uiPriority="60" w:unhideWhenUsed="0"/>
+    <w:lsdException w:name="Light List Accent 4" w:semiHidden="0" w:uiPriority="61" w:unhideWhenUsed="0"/>
+    <w:lsdException w:name="Light Grid Accent 4" w:semiHidden="0" w:uiPriority="62" w:unhideWhenUsed="0"/>
+    <w:lsdException w:name="Medium Shading 1 Accent 4" w:semiHidden="0" w:uiPriority="63" w:unhideWhenUsed="0"/>
+    <w:lsdException w:name="Medium Shading 2 Accent 4" w:semiHidden="0" w:uiPriority="64" w:unhideWhenUsed="0"/>
+    <w:lsdException w:name="Medium List 1 Accent 4" w:semiHidden="0" w:uiPriority="65" w:unhideWhenUsed="0"/>
+    <w:lsdException w:name="Medium List 2 Accent 4" w:semiHidden="0" w:uiPriority="66" w:unhideWhenUsed="0"/>
+    <w:lsdException w:name="Medium Grid 1 Accent 4" w:semiHidden="0" w:uiPriority="67" w:unhideWhenUsed="0"/>
+    <w:lsdException w:name="Medium Grid 2 Accent 4" w:semiHidden="0" w:uiPriority="68" w:unhideWhenUsed="0"/>
+    <w:lsdException w:name="Medium Grid 3 Accent 4" w:semiHidden="0" w:uiPriority="69" w:unhideWhenUsed="0"/>
+    <w:lsdException w:name="Dark List Accent 4" w:semiHidden="0" w:uiPriority="70" w:unhideWhenUsed="0"/>
+    <w:lsdException w:name="Colorful Shading Accent 4" w:semiHidden="0" w:uiPriority="71" w:unhideWhenUsed="0"/>
+    <w:lsdException w:name="Colorful List Accent 4" w:semiHidden="0" w:uiPriority="72" w:unhideWhenUsed="0"/>
+    <w:lsdException w:name="Colorful Grid Accent 4" w:semiHidden="0" w:uiPriority="73" w:unhideWhenUsed="0"/>
+    <w:lsdException w:name="Light Shading Accent 5" w:semiHidden="0" w:uiPriority="60" w:unhideWhenUsed="0"/>
+    <w:lsdException w:name="Light List Accent 5" w:semiHidden="0" w:uiPriority="61" w:unhideWhenUsed="0"/>
+    <w:lsdException w:name="Light Grid Accent 5" w:semiHidden="0" w:uiPriority="62" w:unhideWhenUsed="0"/>
+    <w:lsdException w:name="Medium Shading 1 Accent 5" w:semiHidden="0" w:uiPriority="63" w:unhideWhenUsed="0"/>
+    <w:lsdException w:name="Medium Shading 2 Accent 5" w:semiHidden="0" w:uiPriority="64" w:unhideWhenUsed="0"/>
+    <w:lsdException w:name="Medium List 1 Accent 5" w:semiHidden="0" w:uiPriority="65" w:unhideWhenUsed="0"/>
+    <w:lsdException w:name="Medium List 2 Accent 5" w:semiHidden="0" w:uiPriority="66" w:unhideWhenUsed="0"/>
+    <w:lsdException w:name="Medium Grid 1 Accent 5" w:semiHidden="0" w:uiPriority="67" w:unhideWhenUsed="0"/>
+    <w:lsdException w:name="Medium Grid 2 Accent 5" w:semiHidden="0" w:uiPriority="68" w:unhideWhenUsed="0"/>
+    <w:lsdException w:name="Medium Grid 3 Accent 5" w:semiHidden="0" w:uiPriority="69" w:unhideWhenUsed="0"/>
+    <w:lsdException w:name="Dark List Accent 5" w:semiHidden="0" w:uiPriority="70" w:unhideWhenUsed="0"/>
+    <w:lsdException w:name="Colorful Shading Accent 5" w:semiHidden="0" w:uiPriority="71" w:unhideWhenUsed="0"/>
+    <w:lsdException w:name="Colorful List Accent 5" w:semiHidden="0" w:uiPriority="72" w:unhideWhenUsed="0"/>
+    <w:lsdException w:name="Colorful Grid Accent 5" w:semiHidden="0" w:uiPriority="73" w:unhideWhenUsed="0"/>
+    <w:lsdException w:name="Light Shading Accent 6" w:semiHidden="0" w:uiPriority="60" w:unhideWhenUsed="0"/>
+    <w:lsdException w:name="Light List Accent 6" w:semiHidden="0" w:uiPriority="61" w:unhideWhenUsed="0"/>
+    <w:lsdException w:name="Light Grid Accent 6" w:semiHidden="0" w:uiPriority="62" w:unhideWhenUsed="0"/>
+    <w:lsdException w:name="Medium Shading 1 Accent 6" w:semiHidden="0" w:uiPriority="63" w:unhideWhenUsed="0"/>
+    <w:lsdException w:name="Medium Shading 2 Accent 6" w:semiHidden="0" w:uiPriority="64" w:unhideWhenUsed="0"/>
+    <w:lsdException w:name="Medium List 1 Accent 6" w:semiHidden="0" w:uiPriority="65" w:unhideWhenUsed="0"/>
+    <w:lsdException w:name="Medium List 2 Accent 6" w:semiHidden="0" w:uiPriority="66" w:unhideWhenUsed="0"/>
+    <w:lsdException w:name="Medium Grid 1 Accent 6" w:semiHidden="0" w:uiPriority="67" w:unhideWhenUsed="0"/>
+    <w:lsdException w:name="Medium Grid 2 Accent 6" w:semiHidden="0" w:uiPriority="68" w:unhideWhenUsed="0"/>
+    <w:lsdException w:name="Medium Grid 3 Accent 6" w:semiHidden="0" w:uiPriority="69" w:unhideWhenUsed="0"/>
+    <w:lsdException w:name="Dark List Accent 6" w:semiHidden="0" w:uiPriority="70" w:unhideWhenUsed="0"/>
+    <w:lsdException w:name="Colorful Shading Accent 6" w:semiHidden="0" w:uiPriority="71" w:unhideWhenUsed="0"/>
+    <w:lsdException w:name="Colorful List Accent 6" w:semiHidden="0" w:uiPriority="72" w:unhideWhenUsed="0"/>
+    <w:lsdException w:name="Colorful Grid Accent 6" w:semiHidden="0" w:uiPriority="73" w:unhideWhenUsed="0"/>
+    <w:lsdException w:name="Subtle Emphasis" w:semiHidden="0" w:uiPriority="19" w:unhideWhenUsed="0" w:qFormat="1"/>
+    <w:lsdException w:name="Intense Emphasis" w:semiHidden="0" w:uiPriority="21" w:unhideWhenUsed="0" w:qFormat="1"/>
+    <w:lsdException w:name="Subtle Reference" w:semiHidden="0" w:uiPriority="31" w:unhideWhenUsed="0" w:qFormat="1"/>
+    <w:lsdException w:name="Intense Reference" w:semiHidden="0" w:uiPriority="32" w:unhideWhenUsed="0" w:qFormat="1"/>
+    <w:lsdException w:name="Book Title" w:semiHidden="0" w:uiPriority="33" w:unhideWhenUsed="0" w:qFormat="1"/>
+    <w:lsdException w:name="Bibliography" w:uiPriority="37"/>
+    <w:lsdException w:name="TOC Heading" w:uiPriority="39" w:qFormat="1"/>
+  </w:latentStyles>
+  <w:style w:type="paragraph" w:default="1" w:styleId="Normal">
+    <w:name w:val="Normal"/>
+    <w:qFormat/>
+  </w:style>
+  <w:style w:type="paragraph" w:styleId="Ttulo1">
+    <w:name w:val="heading 1"/>
+    <w:basedOn w:val="Normal"/>
+    <w:next w:val="Normal"/>
+    <w:link w:val="Ttulo1Car"/>
+    <w:uiPriority w:val="9"/>
+    <w:qFormat/>
+    <w:rsid w:val="00387680"/>
+    <w:pPr>
+      <w:keepNext/>
+      <w:keepLines/>
+      <w:spacing w:before="240" w:after="0"/>
+      <w:outlineLvl w:val="0"/>
+    </w:pPr>
+    <w:rPr>
+      <w:rFonts w:asciiTheme="majorHAnsi" w:eastAsiaTheme="majorEastAsia" w:hAnsiTheme="majorHAnsi" w:cstheme="majorBidi"/>
+      <w:color w:val="365F91" w:themeColor="accent1" w:themeShade="BF"/>
+      <w:sz w:val="32"/>
+      <w:szCs w:val="32"/>
+    </w:rPr>
+  </w:style>
+  <w:style w:type="paragraph" w:styleId="Ttulo2">
+    <w:name w:val="heading 2"/>
+    <w:basedOn w:val="Normal"/>
+    <w:next w:val="Normal"/>
+    <w:link w:val="Ttulo2Car"/>
+    <w:uiPriority w:val="9"/>
+    <w:semiHidden/>
+    <w:unhideWhenUsed/>
+    <w:qFormat/>
+    <w:rsid w:val="00387680"/>
+    <w:pPr>
+      <w:keepNext/>
+      <w:keepLines/>
+      <w:spacing w:before="40" w:after="0"/>
+      <w:outlineLvl w:val="1"/>
+    </w:pPr>
+    <w:rPr>
+      <w:rFonts w:asciiTheme="majorHAnsi" w:eastAsiaTheme="majorEastAsia" w:hAnsiTheme="majorHAnsi" w:cstheme="majorBidi"/>
+      <w:color w:val="365F91" w:themeColor="accent1" w:themeShade="BF"/>
+      <w:sz w:val="26"/>
+      <w:szCs w:val="26"/>
+    </w:rPr>
+  </w:style>
+  <w:style w:type="paragraph" w:styleId="Ttulo5">
+    <w:name w:val="heading 5"/>
+    <w:aliases w:val="Dirección"/>
+    <w:basedOn w:val="Normal"/>
+    <w:next w:val="Normal"/>
+    <w:link w:val="Ttulo5Car"/>
+    <w:uiPriority w:val="9"/>
+    <w:unhideWhenUsed/>
+    <w:qFormat/>
+    <w:rsid w:val="00561D52"/>
+    <w:pPr>
+      <w:spacing w:after="0" w:line="240" w:lineRule="auto"/>
+      <w:jc w:val="both"/>
+      <w:outlineLvl w:val="4"/>
+    </w:pPr>
+    <w:rPr>
+      <w:rFonts w:ascii="Politica" w:eastAsiaTheme="minorEastAsia" w:hAnsi="Politica"/>
+      <w:color w:val="595959" w:themeColor="text1" w:themeTint="A6"/>
+      <w:sz w:val="16"/>
+      <w:szCs w:val="16"/>
+      <w:lang w:val="es-ES_tradnl"/>
+    </w:rPr>
+  </w:style>
+  <w:style w:type="character" w:default="1" w:styleId="Fuentedeprrafopredeter">
+    <w:name w:val="Default Paragraph Font"/>
+    <w:uiPriority w:val="1"/>
+    <w:semiHidden/>
+    <w:unhideWhenUsed/>
+  </w:style>
+  <w:style w:type="table" w:default="1" w:styleId="Tablanormal">
+    <w:name w:val="Normal Table"/>
+    <w:uiPriority w:val="99"/>
+    <w:semiHidden/>
+    <w:unhideWhenUsed/>
+    <w:tblPr>
+      <w:tblInd w:w="0" w:type="dxa"/>
+      <w:tblCellMar>
+        <w:top w:w="0" w:type="dxa"/>
+        <w:left w:w="108" w:type="dxa"/>
+        <w:bottom w:w="0" w:type="dxa"/>
+        <w:right w:w="108" w:type="dxa"/>
+      </w:tblCellMar>
+    </w:tblPr>
+  </w:style>
+  <w:style w:type="numbering" w:default="1" w:styleId="Sinlista">
+    <w:name w:val="No List"/>
+    <w:uiPriority w:val="99"/>
+    <w:semiHidden/>
+    <w:unhideWhenUsed/>
+  </w:style>
+  <w:style w:type="paragraph" w:styleId="Textodeglobo">
+    <w:name w:val="Balloon Text"/>
+    <w:basedOn w:val="Normal"/>
+    <w:link w:val="TextodegloboCar"/>
+    <w:uiPriority w:val="99"/>
+    <w:semiHidden/>
+    <w:unhideWhenUsed/>
+    <w:rsid w:val="00B15A69"/>
+    <w:pPr>
+      <w:spacing w:after="0" w:line="240" w:lineRule="auto"/>
+    </w:pPr>
+    <w:rPr>
+      <w:rFonts w:ascii="Tahoma" w:hAnsi="Tahoma" w:cs="Tahoma"/>
+      <w:sz w:val="16"/>
+      <w:szCs w:val="16"/>
+    </w:rPr>
+  </w:style>
+  <w:style w:type="character" w:customStyle="1" w:styleId="TextodegloboCar">
+    <w:name w:val="Texto de globo Car"/>
+    <w:basedOn w:val="Fuentedeprrafopredeter"/>
+    <w:link w:val="Textodeglobo"/>
+    <w:uiPriority w:val="99"/>
+    <w:semiHidden/>
+    <w:rsid w:val="00B15A69"/>
+    <w:rPr>
+      <w:rFonts w:ascii="Tahoma" w:hAnsi="Tahoma" w:cs="Tahoma"/>
+      <w:sz w:val="16"/>
+      <w:szCs w:val="16"/>
+    </w:rPr>
+  </w:style>
+  <w:style w:type="paragraph" w:styleId="Encabezado">
+    <w:name w:val="header"/>
+    <w:basedOn w:val="Normal"/>
+    <w:link w:val="EncabezadoCar"/>
+    <w:uiPriority w:val="99"/>
+    <w:unhideWhenUsed/>
+    <w:rsid w:val="00B15A69"/>
+    <w:pPr>
+      <w:tabs>
+        <w:tab w:val="center" w:pos="4419"/>
+        <w:tab w:val="right" w:pos="8838"/>
+      </w:tabs>
+      <w:spacing w:after="0" w:line="240" w:lineRule="auto"/>
+    </w:pPr>
+  </w:style>
+  <w:style w:type="character" w:customStyle="1" w:styleId="EncabezadoCar">
+    <w:name w:val="Encabezado Car"/>
+    <w:basedOn w:val="Fuentedeprrafopredeter"/>
+    <w:link w:val="Encabezado"/>
+    <w:uiPriority w:val="99"/>
+    <w:rsid w:val="00B15A69"/>
+  </w:style>
+  <w:style w:type="paragraph" w:styleId="Piedepgina">
+    <w:name w:val="footer"/>
+    <w:basedOn w:val="Normal"/>
+    <w:link w:val="PiedepginaCar"/>
+    <w:uiPriority w:val="99"/>
+    <w:unhideWhenUsed/>
+    <w:rsid w:val="00B15A69"/>
+    <w:pPr>
+      <w:tabs>
+        <w:tab w:val="center" w:pos="4419"/>
+        <w:tab w:val="right" w:pos="8838"/>
+      </w:tabs>
+      <w:spacing w:after="0" w:line="240" w:lineRule="auto"/>
+    </w:pPr>
+  </w:style>
+  <w:style w:type="character" w:customStyle="1" w:styleId="PiedepginaCar">
+    <w:name w:val="Pie de página Car"/>
+    <w:basedOn w:val="Fuentedeprrafopredeter"/>
+    <w:link w:val="Piedepgina"/>
+    <w:uiPriority w:val="99"/>
+    <w:rsid w:val="00B15A69"/>
+  </w:style>
+  <w:style w:type="paragraph" w:styleId="NormalWeb">
+    <w:name w:val="Normal (Web)"/>
+    <w:basedOn w:val="Normal"/>
+    <w:uiPriority w:val="99"/>
+    <w:semiHidden/>
+    <w:unhideWhenUsed/>
+    <w:rsid w:val="00561D52"/>
+    <w:pPr>
+      <w:spacing w:before="100" w:beforeAutospacing="1" w:after="100" w:afterAutospacing="1" w:line="240" w:lineRule="auto"/>
+    </w:pPr>
+    <w:rPr>
+      <w:rFonts w:ascii="Times New Roman" w:eastAsiaTheme="minorEastAsia" w:hAnsi="Times New Roman" w:cs="Times New Roman"/>
+      <w:sz w:val="24"/>
+      <w:szCs w:val="24"/>
+      <w:lang w:eastAsia="es-MX"/>
+    </w:rPr>
+  </w:style>
+  <w:style w:type="character" w:customStyle="1" w:styleId="Ttulo5Car">
+    <w:name w:val="Título 5 Car"/>
+    <w:aliases w:val="Dirección Car"/>
+    <w:basedOn w:val="Fuentedeprrafopredeter"/>
+    <w:link w:val="Ttulo5"/>
+    <w:uiPriority w:val="9"/>
+    <w:rsid w:val="00561D52"/>
+    <w:rPr>
+      <w:rFonts w:ascii="Politica" w:eastAsiaTheme="minorEastAsia" w:hAnsi="Politica"/>
+      <w:color w:val="595959" w:themeColor="text1" w:themeTint="A6"/>
+      <w:sz w:val="16"/>
+      <w:szCs w:val="16"/>
+      <w:lang w:val="es-ES_tradnl"/>
+    </w:rPr>
+  </w:style>
+  <w:style w:type="character" w:customStyle="1" w:styleId="Ttulo1Car">
+    <w:name w:val="Título 1 Car"/>
+    <w:basedOn w:val="Fuentedeprrafopredeter"/>
+    <w:link w:val="Ttulo1"/>
+    <w:uiPriority w:val="9"/>
+    <w:rsid w:val="00387680"/>
+    <w:rPr>
+      <w:rFonts w:asciiTheme="majorHAnsi" w:eastAsiaTheme="majorEastAsia" w:hAnsiTheme="majorHAnsi" w:cstheme="majorBidi"/>
+      <w:color w:val="365F91" w:themeColor="accent1" w:themeShade="BF"/>
+      <w:sz w:val="32"/>
+      <w:szCs w:val="32"/>
+    </w:rPr>
+  </w:style>
+  <w:style w:type="paragraph" w:customStyle="1" w:styleId="Titulo1Nirho">
+    <w:name w:val="Titulo1Nirho"/>
+    <w:basedOn w:val="Ttulo1"/>
+    <w:link w:val="Titulo1NirhoCar"/>
+    <w:qFormat/>
+    <w:rsid w:val="00387680"/>
+    <w:rPr>
+      <w:b/>
+      <w:color w:val="000000" w:themeColor="text1"/>
+      <w:sz w:val="36"/>
+    </w:rPr>
+  </w:style>
+  <w:style w:type="paragraph" w:customStyle="1" w:styleId="Titulo2Nirho">
+    <w:name w:val="Titulo2Nirho"/>
+    <w:basedOn w:val="Ttulo2"/>
+    <w:link w:val="Titulo2NirhoCar"/>
+    <w:qFormat/>
+    <w:rsid w:val="00387680"/>
+    <w:rPr>
+      <w:b/>
+      <w:color w:val="92D050"/>
+      <w:sz w:val="32"/>
+    </w:rPr>
+  </w:style>
+  <w:style w:type="character" w:customStyle="1" w:styleId="Titulo1NirhoCar">
+    <w:name w:val="Titulo1Nirho Car"/>
+    <w:basedOn w:val="Ttulo1Car"/>
+    <w:link w:val="Titulo1Nirho"/>
+    <w:rsid w:val="00387680"/>
+    <w:rPr>
+      <w:rFonts w:asciiTheme="majorHAnsi" w:eastAsiaTheme="majorEastAsia" w:hAnsiTheme="majorHAnsi" w:cstheme="majorBidi"/>
+      <w:b/>
+      <w:color w:val="000000" w:themeColor="text1"/>
+      <w:sz w:val="36"/>
+      <w:szCs w:val="32"/>
+    </w:rPr>
+  </w:style>
+  <w:style w:type="paragraph" w:customStyle="1" w:styleId="TituloNormalNirho">
+    <w:name w:val="TituloNormalNirho"/>
+    <w:basedOn w:val="Normal"/>
+    <w:link w:val="TituloNormalNirhoCar"/>
+    <w:qFormat/>
+    <w:rsid w:val="00387680"/>
+    <w:rPr>
+      <w:b/>
+      <w:sz w:val="32"/>
+    </w:rPr>
+  </w:style>
+  <w:style w:type="character" w:customStyle="1" w:styleId="Titulo2NirhoCar">
+    <w:name w:val="Titulo2Nirho Car"/>
+    <w:basedOn w:val="Fuentedeprrafopredeter"/>
+    <w:link w:val="Titulo2Nirho"/>
+    <w:rsid w:val="00387680"/>
+    <w:rPr>
+      <w:rFonts w:asciiTheme="majorHAnsi" w:eastAsiaTheme="majorEastAsia" w:hAnsiTheme="majorHAnsi" w:cstheme="majorBidi"/>
+      <w:b/>
+      <w:color w:val="92D050"/>
+      <w:sz w:val="32"/>
+      <w:szCs w:val="26"/>
+    </w:rPr>
+  </w:style>
+  <w:style w:type="character" w:customStyle="1" w:styleId="Ttulo2Car">
+    <w:name w:val="Título 2 Car"/>
+    <w:basedOn w:val="Fuentedeprrafopredeter"/>
+    <w:link w:val="Ttulo2"/>
+    <w:uiPriority w:val="9"/>
+    <w:semiHidden/>
+    <w:rsid w:val="00387680"/>
+    <w:rPr>
+      <w:rFonts w:asciiTheme="majorHAnsi" w:eastAsiaTheme="majorEastAsia" w:hAnsiTheme="majorHAnsi" w:cstheme="majorBidi"/>
+      <w:color w:val="365F91" w:themeColor="accent1" w:themeShade="BF"/>
+      <w:sz w:val="26"/>
+      <w:szCs w:val="26"/>
+    </w:rPr>
+  </w:style>
+  <w:style w:type="paragraph" w:customStyle="1" w:styleId="ParrafoNirho">
+    <w:name w:val="ParrafoNirho"/>
+    <w:basedOn w:val="Normal"/>
+    <w:link w:val="ParrafoNirhoCar"/>
+    <w:qFormat/>
+    <w:rsid w:val="00356040"/>
+    <w:pPr>
+      <w:jc w:val="both"/>
+    </w:pPr>
+    <w:rPr>
+      <w:sz w:val="28"/>
+    </w:rPr>
+  </w:style>
+  <w:style w:type="character" w:customStyle="1" w:styleId="TituloNormalNirhoCar">
+    <w:name w:val="TituloNormalNirho Car"/>
+    <w:basedOn w:val="Fuentedeprrafopredeter"/>
+    <w:link w:val="TituloNormalNirho"/>
+    <w:rsid w:val="00387680"/>
+    <w:rPr>
+      <w:b/>
+      <w:sz w:val="32"/>
+    </w:rPr>
+  </w:style>
+  <w:style w:type="character" w:customStyle="1" w:styleId="ParrafoNirhoCar">
+    <w:name w:val="ParrafoNirho Car"/>
+    <w:basedOn w:val="Fuentedeprrafopredeter"/>
+    <w:link w:val="ParrafoNirho"/>
+    <w:rsid w:val="00356040"/>
+    <w:rPr>
+      <w:sz w:val="28"/>
+    </w:rPr>
+  </w:style>
+  <w:style w:type="paragraph" w:styleId="TDC1">
+    <w:name w:val="toc 1"/>
+    <w:basedOn w:val="Normal"/>
+    <w:next w:val="Normal"/>
+    <w:autoRedefine/>
+    <w:uiPriority w:val="39"/>
+    <w:unhideWhenUsed/>
+    <w:rsid w:val="00E47C67"/>
+    <w:pPr>
+      <w:spacing w:after="100"/>
+    </w:pPr>
+  </w:style>
+  <w:style w:type="paragraph" w:styleId="TDC2">
+    <w:name w:val="toc 2"/>
+    <w:basedOn w:val="Normal"/>
+    <w:next w:val="Normal"/>
+    <w:autoRedefine/>
+    <w:uiPriority w:val="39"/>
+    <w:unhideWhenUsed/>
+    <w:rsid w:val="00E47C67"/>
+    <w:pPr>
+      <w:spacing w:after="100"/>
+      <w:ind w:left="220"/>
+    </w:pPr>
+  </w:style>
+  <w:style w:type="character" w:styleId="Hipervnculo">
+    <w:name w:val="Hyperlink"/>
+    <w:basedOn w:val="Fuentedeprrafopredeter"/>
+    <w:uiPriority w:val="99"/>
+    <w:unhideWhenUsed/>
+    <w:rsid w:val="00E47C67"/>
+    <w:rPr>
+      <w:color w:val="0000FF" w:themeColor="hyperlink"/>
+      <w:u w:val="single"/>
+    </w:rPr>
+  </w:style>
+</w:styles>
+</file>
+
 <file path=word/charts/chart1.xml><?xml version="1.0" encoding="utf-8"?>
-<c:chartSpace xmlns:c="http://schemas.openxmlformats.org/drawingml/2006/chart" xmlns:a="http://schemas.openxmlformats.org/drawingml/2006/main" xmlns:r="http://schemas.openxmlformats.org/officeDocument/2006/relationships" xmlns:c16r2="http://schemas.microsoft.com/office/drawing/2015/06/chart">
+<c:chartSpace xmlns:c="http://schemas.openxmlformats.org/drawingml/2006/chart" xmlns:a="http://schemas.openxmlformats.org/drawingml/2006/main" xmlns:r="http://schemas.openxmlformats.org/officeDocument/2006/relationships">
   <c:date1904 val="0"/>
-  <c:lang val="es-ES"/>
+  <c:lang val="es-MX"/>
   <c:roundedCorners val="0"/>
   <mc:AlternateContent xmlns:mc="http://schemas.openxmlformats.org/markup-compatibility/2006">
     <mc:Choice xmlns:c14="http://schemas.microsoft.com/office/drawing/2007/8/2/chart" Requires="c14">
@@ -3777,26 +3300,6 @@
         </a:ln>
         <a:effectLst/>
       </c:spPr>
-      <c:txPr>
-        <a:bodyPr rot="0" spcFirstLastPara="1" vertOverflow="ellipsis" vert="horz" wrap="square" anchor="ctr" anchorCtr="1"/>
-        <a:lstStyle/>
-        <a:p>
-          <a:pPr>
-            <a:defRPr sz="1400" b="0" i="0" u="none" strike="noStrike" kern="1200" spc="0" baseline="0">
-              <a:solidFill>
-                <a:schemeClr val="tx1">
-                  <a:lumMod val="65000"/>
-                  <a:lumOff val="35000"/>
-                </a:schemeClr>
-              </a:solidFill>
-              <a:latin typeface="+mn-lt"/>
-              <a:ea typeface="+mn-ea"/>
-              <a:cs typeface="+mn-cs"/>
-            </a:defRPr>
-          </a:pPr>
-          <a:endParaRPr lang="es-MX"/>
-        </a:p>
-      </c:txPr>
     </c:title>
     <c:autoTitleDeleted val="0"/>
     <c:plotArea>
@@ -3866,7 +3369,7 @@
             </c:numRef>
           </c:val>
           <c:smooth val="0"/>
-          <c:extLst>
+          <c:extLst xmlns:c16r2="http://schemas.microsoft.com/office/drawing/2015/06/chart">
             <c:ext xmlns:c16="http://schemas.microsoft.com/office/drawing/2014/chart" uri="{C3380CC4-5D6E-409C-BE32-E72D297353CC}">
               <c16:uniqueId val="{00000000-09CA-4F6E-89DB-5C82751123FC}"/>
             </c:ext>
@@ -3934,7 +3437,7 @@
             </c:numRef>
           </c:val>
           <c:smooth val="0"/>
-          <c:extLst>
+          <c:extLst xmlns:c16r2="http://schemas.microsoft.com/office/drawing/2015/06/chart">
             <c:ext xmlns:c16="http://schemas.microsoft.com/office/drawing/2014/chart" uri="{C3380CC4-5D6E-409C-BE32-E72D297353CC}">
               <c16:uniqueId val="{00000001-09CA-4F6E-89DB-5C82751123FC}"/>
             </c:ext>
@@ -3950,11 +3453,11 @@
         </c:dLbls>
         <c:marker val="1"/>
         <c:smooth val="0"/>
-        <c:axId val="1106379391"/>
-        <c:axId val="1106380223"/>
+        <c:axId val="156246784"/>
+        <c:axId val="156248704"/>
       </c:lineChart>
       <c:catAx>
-        <c:axId val="1106379391"/>
+        <c:axId val="156246784"/>
         <c:scaling>
           <c:orientation val="minMax"/>
         </c:scaling>
@@ -3997,7 +3500,7 @@
             <a:endParaRPr lang="es-MX"/>
           </a:p>
         </c:txPr>
-        <c:crossAx val="1106380223"/>
+        <c:crossAx val="156248704"/>
         <c:crosses val="autoZero"/>
         <c:auto val="1"/>
         <c:lblAlgn val="ctr"/>
@@ -4005,7 +3508,7 @@
         <c:noMultiLvlLbl val="0"/>
       </c:catAx>
       <c:valAx>
-        <c:axId val="1106380223"/>
+        <c:axId val="156248704"/>
         <c:scaling>
           <c:orientation val="minMax"/>
         </c:scaling>
@@ -4056,7 +3559,7 @@
             <a:endParaRPr lang="es-MX"/>
           </a:p>
         </c:txPr>
-        <c:crossAx val="1106379391"/>
+        <c:crossAx val="156246784"/>
         <c:crosses val="autoZero"/>
         <c:crossBetween val="between"/>
       </c:valAx>
@@ -4128,16 +3631,16 @@
       <a:endParaRPr lang="es-MX"/>
     </a:p>
   </c:txPr>
-  <c:externalData r:id="rId3">
+  <c:externalData r:id="rId1">
     <c:autoUpdate val="0"/>
   </c:externalData>
 </c:chartSpace>
 </file>
 
 <file path=word/charts/chart2.xml><?xml version="1.0" encoding="utf-8"?>
-<c:chartSpace xmlns:c="http://schemas.openxmlformats.org/drawingml/2006/chart" xmlns:a="http://schemas.openxmlformats.org/drawingml/2006/main" xmlns:r="http://schemas.openxmlformats.org/officeDocument/2006/relationships" xmlns:c16r2="http://schemas.microsoft.com/office/drawing/2015/06/chart">
+<c:chartSpace xmlns:c="http://schemas.openxmlformats.org/drawingml/2006/chart" xmlns:a="http://schemas.openxmlformats.org/drawingml/2006/main" xmlns:r="http://schemas.openxmlformats.org/officeDocument/2006/relationships">
   <c:date1904 val="0"/>
-  <c:lang val="es-ES"/>
+  <c:lang val="es-MX"/>
   <c:roundedCorners val="0"/>
   <mc:AlternateContent xmlns:mc="http://schemas.openxmlformats.org/markup-compatibility/2006">
     <mc:Choice xmlns:c14="http://schemas.microsoft.com/office/drawing/2007/8/2/chart" Requires="c14">
@@ -4187,26 +3690,6 @@
         </a:ln>
         <a:effectLst/>
       </c:spPr>
-      <c:txPr>
-        <a:bodyPr rot="0" spcFirstLastPara="1" vertOverflow="ellipsis" vert="horz" wrap="square" anchor="ctr" anchorCtr="1"/>
-        <a:lstStyle/>
-        <a:p>
-          <a:pPr>
-            <a:defRPr sz="1400" b="0" i="0" u="none" strike="noStrike" kern="1200" spc="0" baseline="0">
-              <a:solidFill>
-                <a:schemeClr val="tx1">
-                  <a:lumMod val="65000"/>
-                  <a:lumOff val="35000"/>
-                </a:schemeClr>
-              </a:solidFill>
-              <a:latin typeface="+mn-lt"/>
-              <a:ea typeface="+mn-ea"/>
-              <a:cs typeface="+mn-cs"/>
-            </a:defRPr>
-          </a:pPr>
-          <a:endParaRPr lang="es-MX"/>
-        </a:p>
-      </c:txPr>
     </c:title>
     <c:autoTitleDeleted val="0"/>
     <c:plotArea>
@@ -4275,7 +3758,7 @@
               </c:numCache>
             </c:numRef>
           </c:val>
-          <c:extLst>
+          <c:extLst xmlns:c16r2="http://schemas.microsoft.com/office/drawing/2015/06/chart">
             <c:ext xmlns:c16="http://schemas.microsoft.com/office/drawing/2014/chart" uri="{C3380CC4-5D6E-409C-BE32-E72D297353CC}">
               <c16:uniqueId val="{00000000-38F5-435A-AFB9-BB62B9BA941D}"/>
             </c:ext>
@@ -4289,11 +3772,11 @@
           <c:showPercent val="0"/>
           <c:showBubbleSize val="0"/>
         </c:dLbls>
-        <c:axId val="1109746495"/>
-        <c:axId val="1109748991"/>
+        <c:axId val="156276992"/>
+        <c:axId val="156279168"/>
       </c:radarChart>
       <c:catAx>
-        <c:axId val="1109746495"/>
+        <c:axId val="156276992"/>
         <c:scaling>
           <c:orientation val="minMax"/>
         </c:scaling>
@@ -4336,7 +3819,7 @@
             <a:endParaRPr lang="es-MX"/>
           </a:p>
         </c:txPr>
-        <c:crossAx val="1109748991"/>
+        <c:crossAx val="156279168"/>
         <c:crosses val="autoZero"/>
         <c:auto val="1"/>
         <c:lblAlgn val="ctr"/>
@@ -4344,7 +3827,7 @@
         <c:noMultiLvlLbl val="0"/>
       </c:catAx>
       <c:valAx>
-        <c:axId val="1109748991"/>
+        <c:axId val="156279168"/>
         <c:scaling>
           <c:orientation val="minMax"/>
         </c:scaling>
@@ -4395,7 +3878,7 @@
             <a:endParaRPr lang="es-MX"/>
           </a:p>
         </c:txPr>
-        <c:crossAx val="1109746495"/>
+        <c:crossAx val="156276992"/>
         <c:crosses val="autoZero"/>
         <c:crossBetween val="between"/>
       </c:valAx>
@@ -4467,1098 +3950,10 @@
       <a:endParaRPr lang="es-MX"/>
     </a:p>
   </c:txPr>
-  <c:externalData r:id="rId3">
+  <c:externalData r:id="rId1">
     <c:autoUpdate val="0"/>
   </c:externalData>
 </c:chartSpace>
-</file>
-
-<file path=word/charts/colors1.xml><?xml version="1.0" encoding="utf-8"?>
-<cs:colorStyle xmlns:cs="http://schemas.microsoft.com/office/drawing/2012/chartStyle" xmlns:a="http://schemas.openxmlformats.org/drawingml/2006/main" meth="cycle" id="10">
-  <a:schemeClr val="accent1"/>
-  <a:schemeClr val="accent2"/>
-  <a:schemeClr val="accent3"/>
-  <a:schemeClr val="accent4"/>
-  <a:schemeClr val="accent5"/>
-  <a:schemeClr val="accent6"/>
-  <cs:variation/>
-  <cs:variation>
-    <a:lumMod val="60000"/>
-  </cs:variation>
-  <cs:variation>
-    <a:lumMod val="80000"/>
-    <a:lumOff val="20000"/>
-  </cs:variation>
-  <cs:variation>
-    <a:lumMod val="80000"/>
-  </cs:variation>
-  <cs:variation>
-    <a:lumMod val="60000"/>
-    <a:lumOff val="40000"/>
-  </cs:variation>
-  <cs:variation>
-    <a:lumMod val="50000"/>
-  </cs:variation>
-  <cs:variation>
-    <a:lumMod val="70000"/>
-    <a:lumOff val="30000"/>
-  </cs:variation>
-  <cs:variation>
-    <a:lumMod val="70000"/>
-  </cs:variation>
-  <cs:variation>
-    <a:lumMod val="50000"/>
-    <a:lumOff val="50000"/>
-  </cs:variation>
-</cs:colorStyle>
-</file>
-
-<file path=word/charts/colors2.xml><?xml version="1.0" encoding="utf-8"?>
-<cs:colorStyle xmlns:cs="http://schemas.microsoft.com/office/drawing/2012/chartStyle" xmlns:a="http://schemas.openxmlformats.org/drawingml/2006/main" meth="cycle" id="10">
-  <a:schemeClr val="accent1"/>
-  <a:schemeClr val="accent2"/>
-  <a:schemeClr val="accent3"/>
-  <a:schemeClr val="accent4"/>
-  <a:schemeClr val="accent5"/>
-  <a:schemeClr val="accent6"/>
-  <cs:variation/>
-  <cs:variation>
-    <a:lumMod val="60000"/>
-  </cs:variation>
-  <cs:variation>
-    <a:lumMod val="80000"/>
-    <a:lumOff val="20000"/>
-  </cs:variation>
-  <cs:variation>
-    <a:lumMod val="80000"/>
-  </cs:variation>
-  <cs:variation>
-    <a:lumMod val="60000"/>
-    <a:lumOff val="40000"/>
-  </cs:variation>
-  <cs:variation>
-    <a:lumMod val="50000"/>
-  </cs:variation>
-  <cs:variation>
-    <a:lumMod val="70000"/>
-    <a:lumOff val="30000"/>
-  </cs:variation>
-  <cs:variation>
-    <a:lumMod val="70000"/>
-  </cs:variation>
-  <cs:variation>
-    <a:lumMod val="50000"/>
-    <a:lumOff val="50000"/>
-  </cs:variation>
-</cs:colorStyle>
-</file>
-
-<file path=word/charts/style1.xml><?xml version="1.0" encoding="utf-8"?>
-<cs:chartStyle xmlns:cs="http://schemas.microsoft.com/office/drawing/2012/chartStyle" xmlns:a="http://schemas.openxmlformats.org/drawingml/2006/main" id="332">
-  <cs:axisTitle>
-    <cs:lnRef idx="0"/>
-    <cs:fillRef idx="0"/>
-    <cs:effectRef idx="0"/>
-    <cs:fontRef idx="minor">
-      <a:schemeClr val="tx1">
-        <a:lumMod val="65000"/>
-        <a:lumOff val="35000"/>
-      </a:schemeClr>
-    </cs:fontRef>
-    <cs:defRPr sz="1000" kern="1200"/>
-  </cs:axisTitle>
-  <cs:categoryAxis>
-    <cs:lnRef idx="0"/>
-    <cs:fillRef idx="0"/>
-    <cs:effectRef idx="0"/>
-    <cs:fontRef idx="minor">
-      <a:schemeClr val="tx1">
-        <a:lumMod val="65000"/>
-        <a:lumOff val="35000"/>
-      </a:schemeClr>
-    </cs:fontRef>
-    <cs:spPr>
-      <a:ln w="9525" cap="flat" cmpd="sng" algn="ctr">
-        <a:solidFill>
-          <a:schemeClr val="tx1">
-            <a:lumMod val="15000"/>
-            <a:lumOff val="85000"/>
-          </a:schemeClr>
-        </a:solidFill>
-        <a:round/>
-      </a:ln>
-    </cs:spPr>
-    <cs:defRPr sz="900" kern="1200"/>
-  </cs:categoryAxis>
-  <cs:chartArea mods="allowNoFillOverride allowNoLineOverride">
-    <cs:lnRef idx="0"/>
-    <cs:fillRef idx="0"/>
-    <cs:effectRef idx="0"/>
-    <cs:fontRef idx="minor">
-      <a:schemeClr val="tx1"/>
-    </cs:fontRef>
-    <cs:spPr>
-      <a:solidFill>
-        <a:schemeClr val="bg1"/>
-      </a:solidFill>
-      <a:ln w="9525" cap="flat" cmpd="sng" algn="ctr">
-        <a:solidFill>
-          <a:schemeClr val="tx1">
-            <a:lumMod val="15000"/>
-            <a:lumOff val="85000"/>
-          </a:schemeClr>
-        </a:solidFill>
-        <a:round/>
-      </a:ln>
-    </cs:spPr>
-    <cs:defRPr sz="1000" kern="1200"/>
-  </cs:chartArea>
-  <cs:dataLabel>
-    <cs:lnRef idx="0"/>
-    <cs:fillRef idx="0"/>
-    <cs:effectRef idx="0"/>
-    <cs:fontRef idx="minor">
-      <a:schemeClr val="tx1">
-        <a:lumMod val="75000"/>
-        <a:lumOff val="25000"/>
-      </a:schemeClr>
-    </cs:fontRef>
-    <cs:defRPr sz="900" kern="1200"/>
-  </cs:dataLabel>
-  <cs:dataLabelCallout>
-    <cs:lnRef idx="0"/>
-    <cs:fillRef idx="0"/>
-    <cs:effectRef idx="0"/>
-    <cs:fontRef idx="minor">
-      <a:schemeClr val="dk1">
-        <a:lumMod val="65000"/>
-        <a:lumOff val="35000"/>
-      </a:schemeClr>
-    </cs:fontRef>
-    <cs:spPr>
-      <a:solidFill>
-        <a:schemeClr val="lt1"/>
-      </a:solidFill>
-      <a:ln>
-        <a:solidFill>
-          <a:schemeClr val="dk1">
-            <a:lumMod val="25000"/>
-            <a:lumOff val="75000"/>
-          </a:schemeClr>
-        </a:solidFill>
-      </a:ln>
-    </cs:spPr>
-    <cs:defRPr sz="900" kern="1200"/>
-    <cs:bodyPr rot="0" spcFirstLastPara="1" vertOverflow="clip" horzOverflow="clip" vert="horz" wrap="square" lIns="36576" tIns="18288" rIns="36576" bIns="18288" anchor="ctr" anchorCtr="1">
-      <a:spAutoFit/>
-    </cs:bodyPr>
-  </cs:dataLabelCallout>
-  <cs:dataPoint>
-    <cs:lnRef idx="0"/>
-    <cs:fillRef idx="1">
-      <cs:styleClr val="auto"/>
-    </cs:fillRef>
-    <cs:effectRef idx="0"/>
-    <cs:fontRef idx="minor">
-      <a:schemeClr val="tx1"/>
-    </cs:fontRef>
-  </cs:dataPoint>
-  <cs:dataPoint3D>
-    <cs:lnRef idx="0"/>
-    <cs:fillRef idx="1">
-      <cs:styleClr val="auto"/>
-    </cs:fillRef>
-    <cs:effectRef idx="0"/>
-    <cs:fontRef idx="minor">
-      <a:schemeClr val="tx1"/>
-    </cs:fontRef>
-  </cs:dataPoint3D>
-  <cs:dataPointLine>
-    <cs:lnRef idx="0">
-      <cs:styleClr val="auto"/>
-    </cs:lnRef>
-    <cs:fillRef idx="1"/>
-    <cs:effectRef idx="0"/>
-    <cs:fontRef idx="minor">
-      <a:schemeClr val="tx1"/>
-    </cs:fontRef>
-    <cs:spPr>
-      <a:ln w="28575" cap="rnd">
-        <a:solidFill>
-          <a:schemeClr val="phClr"/>
-        </a:solidFill>
-        <a:round/>
-      </a:ln>
-    </cs:spPr>
-  </cs:dataPointLine>
-  <cs:dataPointMarker>
-    <cs:lnRef idx="0">
-      <cs:styleClr val="auto"/>
-    </cs:lnRef>
-    <cs:fillRef idx="1">
-      <cs:styleClr val="auto"/>
-    </cs:fillRef>
-    <cs:effectRef idx="0"/>
-    <cs:fontRef idx="minor">
-      <a:schemeClr val="tx1"/>
-    </cs:fontRef>
-    <cs:spPr>
-      <a:ln w="9525">
-        <a:solidFill>
-          <a:schemeClr val="phClr"/>
-        </a:solidFill>
-      </a:ln>
-    </cs:spPr>
-  </cs:dataPointMarker>
-  <cs:dataPointMarkerLayout symbol="circle" size="5"/>
-  <cs:dataPointWireframe>
-    <cs:lnRef idx="0">
-      <cs:styleClr val="auto"/>
-    </cs:lnRef>
-    <cs:fillRef idx="1"/>
-    <cs:effectRef idx="0"/>
-    <cs:fontRef idx="minor">
-      <a:schemeClr val="tx1"/>
-    </cs:fontRef>
-    <cs:spPr>
-      <a:ln w="9525" cap="rnd">
-        <a:solidFill>
-          <a:schemeClr val="phClr"/>
-        </a:solidFill>
-        <a:round/>
-      </a:ln>
-    </cs:spPr>
-  </cs:dataPointWireframe>
-  <cs:dataTable>
-    <cs:lnRef idx="0"/>
-    <cs:fillRef idx="0"/>
-    <cs:effectRef idx="0"/>
-    <cs:fontRef idx="minor">
-      <a:schemeClr val="tx1">
-        <a:lumMod val="65000"/>
-        <a:lumOff val="35000"/>
-      </a:schemeClr>
-    </cs:fontRef>
-    <cs:spPr>
-      <a:noFill/>
-      <a:ln w="9525" cap="flat" cmpd="sng" algn="ctr">
-        <a:solidFill>
-          <a:schemeClr val="tx1">
-            <a:lumMod val="15000"/>
-            <a:lumOff val="85000"/>
-          </a:schemeClr>
-        </a:solidFill>
-        <a:round/>
-      </a:ln>
-    </cs:spPr>
-    <cs:defRPr sz="900" kern="1200"/>
-  </cs:dataTable>
-  <cs:downBar>
-    <cs:lnRef idx="0"/>
-    <cs:fillRef idx="0"/>
-    <cs:effectRef idx="0"/>
-    <cs:fontRef idx="minor">
-      <a:schemeClr val="dk1"/>
-    </cs:fontRef>
-    <cs:spPr>
-      <a:solidFill>
-        <a:schemeClr val="dk1">
-          <a:lumMod val="65000"/>
-          <a:lumOff val="35000"/>
-        </a:schemeClr>
-      </a:solidFill>
-      <a:ln w="9525">
-        <a:solidFill>
-          <a:schemeClr val="tx1">
-            <a:lumMod val="65000"/>
-            <a:lumOff val="35000"/>
-          </a:schemeClr>
-        </a:solidFill>
-      </a:ln>
-    </cs:spPr>
-  </cs:downBar>
-  <cs:dropLine>
-    <cs:lnRef idx="0"/>
-    <cs:fillRef idx="0"/>
-    <cs:effectRef idx="0"/>
-    <cs:fontRef idx="minor">
-      <a:schemeClr val="tx1"/>
-    </cs:fontRef>
-    <cs:spPr>
-      <a:ln w="9525" cap="flat" cmpd="sng" algn="ctr">
-        <a:solidFill>
-          <a:schemeClr val="tx1">
-            <a:lumMod val="35000"/>
-            <a:lumOff val="65000"/>
-          </a:schemeClr>
-        </a:solidFill>
-        <a:round/>
-      </a:ln>
-    </cs:spPr>
-  </cs:dropLine>
-  <cs:errorBar>
-    <cs:lnRef idx="0"/>
-    <cs:fillRef idx="0"/>
-    <cs:effectRef idx="0"/>
-    <cs:fontRef idx="minor">
-      <a:schemeClr val="tx1"/>
-    </cs:fontRef>
-    <cs:spPr>
-      <a:ln w="9525" cap="flat" cmpd="sng" algn="ctr">
-        <a:solidFill>
-          <a:schemeClr val="tx1">
-            <a:lumMod val="65000"/>
-            <a:lumOff val="35000"/>
-          </a:schemeClr>
-        </a:solidFill>
-        <a:round/>
-      </a:ln>
-    </cs:spPr>
-  </cs:errorBar>
-  <cs:floor>
-    <cs:lnRef idx="0"/>
-    <cs:fillRef idx="0"/>
-    <cs:effectRef idx="0"/>
-    <cs:fontRef idx="minor">
-      <a:schemeClr val="tx1"/>
-    </cs:fontRef>
-    <cs:spPr>
-      <a:noFill/>
-      <a:ln>
-        <a:noFill/>
-      </a:ln>
-    </cs:spPr>
-  </cs:floor>
-  <cs:gridlineMajor>
-    <cs:lnRef idx="0"/>
-    <cs:fillRef idx="0"/>
-    <cs:effectRef idx="0"/>
-    <cs:fontRef idx="minor">
-      <a:schemeClr val="tx1"/>
-    </cs:fontRef>
-    <cs:spPr>
-      <a:ln w="9525" cap="flat" cmpd="sng" algn="ctr">
-        <a:solidFill>
-          <a:schemeClr val="tx1">
-            <a:lumMod val="15000"/>
-            <a:lumOff val="85000"/>
-          </a:schemeClr>
-        </a:solidFill>
-        <a:round/>
-      </a:ln>
-    </cs:spPr>
-  </cs:gridlineMajor>
-  <cs:gridlineMinor>
-    <cs:lnRef idx="0"/>
-    <cs:fillRef idx="0"/>
-    <cs:effectRef idx="0"/>
-    <cs:fontRef idx="minor">
-      <a:schemeClr val="tx1"/>
-    </cs:fontRef>
-    <cs:spPr>
-      <a:ln w="9525" cap="flat" cmpd="sng" algn="ctr">
-        <a:solidFill>
-          <a:schemeClr val="tx1">
-            <a:lumMod val="5000"/>
-            <a:lumOff val="95000"/>
-          </a:schemeClr>
-        </a:solidFill>
-        <a:round/>
-      </a:ln>
-    </cs:spPr>
-  </cs:gridlineMinor>
-  <cs:hiLoLine>
-    <cs:lnRef idx="0"/>
-    <cs:fillRef idx="0"/>
-    <cs:effectRef idx="0"/>
-    <cs:fontRef idx="minor">
-      <a:schemeClr val="tx1"/>
-    </cs:fontRef>
-    <cs:spPr>
-      <a:ln w="9525" cap="flat" cmpd="sng" algn="ctr">
-        <a:solidFill>
-          <a:schemeClr val="tx1">
-            <a:lumMod val="75000"/>
-            <a:lumOff val="25000"/>
-          </a:schemeClr>
-        </a:solidFill>
-        <a:round/>
-      </a:ln>
-    </cs:spPr>
-  </cs:hiLoLine>
-  <cs:leaderLine>
-    <cs:lnRef idx="0"/>
-    <cs:fillRef idx="0"/>
-    <cs:effectRef idx="0"/>
-    <cs:fontRef idx="minor">
-      <a:schemeClr val="tx1"/>
-    </cs:fontRef>
-    <cs:spPr>
-      <a:ln w="9525" cap="flat" cmpd="sng" algn="ctr">
-        <a:solidFill>
-          <a:schemeClr val="tx1">
-            <a:lumMod val="35000"/>
-            <a:lumOff val="65000"/>
-          </a:schemeClr>
-        </a:solidFill>
-        <a:round/>
-      </a:ln>
-    </cs:spPr>
-  </cs:leaderLine>
-  <cs:legend>
-    <cs:lnRef idx="0"/>
-    <cs:fillRef idx="0"/>
-    <cs:effectRef idx="0"/>
-    <cs:fontRef idx="minor">
-      <a:schemeClr val="tx1">
-        <a:lumMod val="65000"/>
-        <a:lumOff val="35000"/>
-      </a:schemeClr>
-    </cs:fontRef>
-    <cs:defRPr sz="900" kern="1200"/>
-  </cs:legend>
-  <cs:plotArea mods="allowNoFillOverride allowNoLineOverride">
-    <cs:lnRef idx="0"/>
-    <cs:fillRef idx="0"/>
-    <cs:effectRef idx="0"/>
-    <cs:fontRef idx="minor">
-      <a:schemeClr val="tx1"/>
-    </cs:fontRef>
-  </cs:plotArea>
-  <cs:plotArea3D mods="allowNoFillOverride allowNoLineOverride">
-    <cs:lnRef idx="0"/>
-    <cs:fillRef idx="0"/>
-    <cs:effectRef idx="0"/>
-    <cs:fontRef idx="minor">
-      <a:schemeClr val="tx1"/>
-    </cs:fontRef>
-  </cs:plotArea3D>
-  <cs:seriesAxis>
-    <cs:lnRef idx="0"/>
-    <cs:fillRef idx="0"/>
-    <cs:effectRef idx="0"/>
-    <cs:fontRef idx="minor">
-      <a:schemeClr val="tx1">
-        <a:lumMod val="65000"/>
-        <a:lumOff val="35000"/>
-      </a:schemeClr>
-    </cs:fontRef>
-    <cs:defRPr sz="900" kern="1200"/>
-  </cs:seriesAxis>
-  <cs:seriesLine>
-    <cs:lnRef idx="0"/>
-    <cs:fillRef idx="0"/>
-    <cs:effectRef idx="0"/>
-    <cs:fontRef idx="minor">
-      <a:schemeClr val="tx1"/>
-    </cs:fontRef>
-    <cs:spPr>
-      <a:ln w="9525" cap="flat" cmpd="sng" algn="ctr">
-        <a:solidFill>
-          <a:schemeClr val="tx1">
-            <a:lumMod val="35000"/>
-            <a:lumOff val="65000"/>
-          </a:schemeClr>
-        </a:solidFill>
-        <a:round/>
-      </a:ln>
-    </cs:spPr>
-  </cs:seriesLine>
-  <cs:title>
-    <cs:lnRef idx="0"/>
-    <cs:fillRef idx="0"/>
-    <cs:effectRef idx="0"/>
-    <cs:fontRef idx="minor">
-      <a:schemeClr val="tx1">
-        <a:lumMod val="65000"/>
-        <a:lumOff val="35000"/>
-      </a:schemeClr>
-    </cs:fontRef>
-    <cs:defRPr sz="1400" b="0" kern="1200" spc="0" baseline="0"/>
-  </cs:title>
-  <cs:trendline>
-    <cs:lnRef idx="0">
-      <cs:styleClr val="auto"/>
-    </cs:lnRef>
-    <cs:fillRef idx="0"/>
-    <cs:effectRef idx="0"/>
-    <cs:fontRef idx="minor">
-      <a:schemeClr val="tx1"/>
-    </cs:fontRef>
-    <cs:spPr>
-      <a:ln w="19050" cap="rnd">
-        <a:solidFill>
-          <a:schemeClr val="phClr"/>
-        </a:solidFill>
-        <a:prstDash val="sysDot"/>
-      </a:ln>
-    </cs:spPr>
-  </cs:trendline>
-  <cs:trendlineLabel>
-    <cs:lnRef idx="0"/>
-    <cs:fillRef idx="0"/>
-    <cs:effectRef idx="0"/>
-    <cs:fontRef idx="minor">
-      <a:schemeClr val="tx1">
-        <a:lumMod val="65000"/>
-        <a:lumOff val="35000"/>
-      </a:schemeClr>
-    </cs:fontRef>
-    <cs:defRPr sz="900" kern="1200"/>
-  </cs:trendlineLabel>
-  <cs:upBar>
-    <cs:lnRef idx="0"/>
-    <cs:fillRef idx="0"/>
-    <cs:effectRef idx="0"/>
-    <cs:fontRef idx="minor">
-      <a:schemeClr val="dk1"/>
-    </cs:fontRef>
-    <cs:spPr>
-      <a:solidFill>
-        <a:schemeClr val="lt1"/>
-      </a:solidFill>
-      <a:ln w="9525">
-        <a:solidFill>
-          <a:schemeClr val="tx1">
-            <a:lumMod val="15000"/>
-            <a:lumOff val="85000"/>
-          </a:schemeClr>
-        </a:solidFill>
-      </a:ln>
-    </cs:spPr>
-  </cs:upBar>
-  <cs:valueAxis>
-    <cs:lnRef idx="0"/>
-    <cs:fillRef idx="0"/>
-    <cs:effectRef idx="0"/>
-    <cs:fontRef idx="minor">
-      <a:schemeClr val="tx1">
-        <a:lumMod val="65000"/>
-        <a:lumOff val="35000"/>
-      </a:schemeClr>
-    </cs:fontRef>
-    <cs:defRPr sz="900" kern="1200"/>
-  </cs:valueAxis>
-  <cs:wall>
-    <cs:lnRef idx="0"/>
-    <cs:fillRef idx="0"/>
-    <cs:effectRef idx="0"/>
-    <cs:fontRef idx="minor">
-      <a:schemeClr val="tx1"/>
-    </cs:fontRef>
-    <cs:spPr>
-      <a:noFill/>
-      <a:ln>
-        <a:noFill/>
-      </a:ln>
-    </cs:spPr>
-  </cs:wall>
-</cs:chartStyle>
-</file>
-
-<file path=word/charts/style2.xml><?xml version="1.0" encoding="utf-8"?>
-<cs:chartStyle xmlns:cs="http://schemas.microsoft.com/office/drawing/2012/chartStyle" xmlns:a="http://schemas.openxmlformats.org/drawingml/2006/main" id="317">
-  <cs:axisTitle>
-    <cs:lnRef idx="0"/>
-    <cs:fillRef idx="0"/>
-    <cs:effectRef idx="0"/>
-    <cs:fontRef idx="minor">
-      <a:schemeClr val="tx1">
-        <a:lumMod val="65000"/>
-        <a:lumOff val="35000"/>
-      </a:schemeClr>
-    </cs:fontRef>
-    <cs:defRPr sz="1000" kern="1200"/>
-  </cs:axisTitle>
-  <cs:categoryAxis>
-    <cs:lnRef idx="0"/>
-    <cs:fillRef idx="0"/>
-    <cs:effectRef idx="0"/>
-    <cs:fontRef idx="minor">
-      <a:schemeClr val="tx1">
-        <a:lumMod val="65000"/>
-        <a:lumOff val="35000"/>
-      </a:schemeClr>
-    </cs:fontRef>
-    <cs:spPr>
-      <a:ln w="9525" cap="flat" cmpd="sng" algn="ctr">
-        <a:solidFill>
-          <a:schemeClr val="tx1">
-            <a:lumMod val="15000"/>
-            <a:lumOff val="85000"/>
-          </a:schemeClr>
-        </a:solidFill>
-        <a:round/>
-      </a:ln>
-    </cs:spPr>
-    <cs:defRPr sz="900" kern="1200"/>
-  </cs:categoryAxis>
-  <cs:chartArea mods="allowNoFillOverride allowNoLineOverride">
-    <cs:lnRef idx="0"/>
-    <cs:fillRef idx="0"/>
-    <cs:effectRef idx="0"/>
-    <cs:fontRef idx="minor">
-      <a:schemeClr val="tx1"/>
-    </cs:fontRef>
-    <cs:spPr>
-      <a:solidFill>
-        <a:schemeClr val="bg1"/>
-      </a:solidFill>
-      <a:ln w="9525" cap="flat" cmpd="sng" algn="ctr">
-        <a:solidFill>
-          <a:schemeClr val="tx1">
-            <a:lumMod val="15000"/>
-            <a:lumOff val="85000"/>
-          </a:schemeClr>
-        </a:solidFill>
-        <a:round/>
-      </a:ln>
-    </cs:spPr>
-    <cs:defRPr sz="1000" kern="1200"/>
-  </cs:chartArea>
-  <cs:dataLabel>
-    <cs:lnRef idx="0"/>
-    <cs:fillRef idx="0"/>
-    <cs:effectRef idx="0"/>
-    <cs:fontRef idx="minor">
-      <a:schemeClr val="tx1">
-        <a:lumMod val="75000"/>
-        <a:lumOff val="25000"/>
-      </a:schemeClr>
-    </cs:fontRef>
-    <cs:defRPr sz="900" kern="1200"/>
-  </cs:dataLabel>
-  <cs:dataLabelCallout>
-    <cs:lnRef idx="0"/>
-    <cs:fillRef idx="0"/>
-    <cs:effectRef idx="0"/>
-    <cs:fontRef idx="minor">
-      <a:schemeClr val="dk1">
-        <a:lumMod val="65000"/>
-        <a:lumOff val="35000"/>
-      </a:schemeClr>
-    </cs:fontRef>
-    <cs:spPr>
-      <a:solidFill>
-        <a:schemeClr val="lt1"/>
-      </a:solidFill>
-      <a:ln>
-        <a:solidFill>
-          <a:schemeClr val="dk1">
-            <a:lumMod val="25000"/>
-            <a:lumOff val="75000"/>
-          </a:schemeClr>
-        </a:solidFill>
-      </a:ln>
-    </cs:spPr>
-    <cs:defRPr sz="900" kern="1200"/>
-    <cs:bodyPr rot="0" spcFirstLastPara="1" vertOverflow="clip" horzOverflow="clip" vert="horz" wrap="square" lIns="36576" tIns="18288" rIns="36576" bIns="18288" anchor="ctr" anchorCtr="1">
-      <a:spAutoFit/>
-    </cs:bodyPr>
-  </cs:dataLabelCallout>
-  <cs:dataPoint>
-    <cs:lnRef idx="0"/>
-    <cs:fillRef idx="1">
-      <cs:styleClr val="auto"/>
-    </cs:fillRef>
-    <cs:effectRef idx="0"/>
-    <cs:fontRef idx="minor">
-      <a:schemeClr val="tx1"/>
-    </cs:fontRef>
-  </cs:dataPoint>
-  <cs:dataPoint3D>
-    <cs:lnRef idx="0"/>
-    <cs:fillRef idx="1">
-      <cs:styleClr val="auto"/>
-    </cs:fillRef>
-    <cs:effectRef idx="0"/>
-    <cs:fontRef idx="minor">
-      <a:schemeClr val="tx1"/>
-    </cs:fontRef>
-  </cs:dataPoint3D>
-  <cs:dataPointLine>
-    <cs:lnRef idx="0">
-      <cs:styleClr val="auto"/>
-    </cs:lnRef>
-    <cs:fillRef idx="1"/>
-    <cs:effectRef idx="0"/>
-    <cs:fontRef idx="minor">
-      <a:schemeClr val="tx1"/>
-    </cs:fontRef>
-    <cs:spPr>
-      <a:ln w="28575" cap="rnd">
-        <a:solidFill>
-          <a:schemeClr val="phClr"/>
-        </a:solidFill>
-        <a:round/>
-      </a:ln>
-    </cs:spPr>
-  </cs:dataPointLine>
-  <cs:dataPointMarker>
-    <cs:lnRef idx="0">
-      <cs:styleClr val="auto"/>
-    </cs:lnRef>
-    <cs:fillRef idx="1">
-      <cs:styleClr val="auto"/>
-    </cs:fillRef>
-    <cs:effectRef idx="0"/>
-    <cs:fontRef idx="minor">
-      <a:schemeClr val="tx1"/>
-    </cs:fontRef>
-    <cs:spPr>
-      <a:ln w="9525">
-        <a:solidFill>
-          <a:schemeClr val="phClr"/>
-        </a:solidFill>
-      </a:ln>
-    </cs:spPr>
-  </cs:dataPointMarker>
-  <cs:dataPointMarkerLayout symbol="circle" size="5"/>
-  <cs:dataPointWireframe>
-    <cs:lnRef idx="0">
-      <cs:styleClr val="auto"/>
-    </cs:lnRef>
-    <cs:fillRef idx="1"/>
-    <cs:effectRef idx="0"/>
-    <cs:fontRef idx="minor">
-      <a:schemeClr val="tx1"/>
-    </cs:fontRef>
-    <cs:spPr>
-      <a:ln w="9525" cap="rnd">
-        <a:solidFill>
-          <a:schemeClr val="phClr"/>
-        </a:solidFill>
-        <a:round/>
-      </a:ln>
-    </cs:spPr>
-  </cs:dataPointWireframe>
-  <cs:dataTable>
-    <cs:lnRef idx="0"/>
-    <cs:fillRef idx="0"/>
-    <cs:effectRef idx="0"/>
-    <cs:fontRef idx="minor">
-      <a:schemeClr val="tx1">
-        <a:lumMod val="65000"/>
-        <a:lumOff val="35000"/>
-      </a:schemeClr>
-    </cs:fontRef>
-    <cs:spPr>
-      <a:noFill/>
-      <a:ln w="9525" cap="flat" cmpd="sng" algn="ctr">
-        <a:solidFill>
-          <a:schemeClr val="tx1">
-            <a:lumMod val="15000"/>
-            <a:lumOff val="85000"/>
-          </a:schemeClr>
-        </a:solidFill>
-        <a:round/>
-      </a:ln>
-    </cs:spPr>
-    <cs:defRPr sz="900" kern="1200"/>
-  </cs:dataTable>
-  <cs:downBar>
-    <cs:lnRef idx="0"/>
-    <cs:fillRef idx="0"/>
-    <cs:effectRef idx="0"/>
-    <cs:fontRef idx="minor">
-      <a:schemeClr val="tx1"/>
-    </cs:fontRef>
-    <cs:spPr>
-      <a:solidFill>
-        <a:schemeClr val="dk1">
-          <a:lumMod val="75000"/>
-          <a:lumOff val="25000"/>
-        </a:schemeClr>
-      </a:solidFill>
-      <a:ln w="9525" cap="flat" cmpd="sng" algn="ctr">
-        <a:solidFill>
-          <a:schemeClr val="tx1">
-            <a:lumMod val="65000"/>
-            <a:lumOff val="35000"/>
-          </a:schemeClr>
-        </a:solidFill>
-        <a:round/>
-      </a:ln>
-    </cs:spPr>
-  </cs:downBar>
-  <cs:dropLine>
-    <cs:lnRef idx="0"/>
-    <cs:fillRef idx="0"/>
-    <cs:effectRef idx="0"/>
-    <cs:fontRef idx="minor">
-      <a:schemeClr val="tx1"/>
-    </cs:fontRef>
-    <cs:spPr>
-      <a:ln w="9525" cap="flat" cmpd="sng" algn="ctr">
-        <a:solidFill>
-          <a:schemeClr val="tx1">
-            <a:lumMod val="35000"/>
-            <a:lumOff val="65000"/>
-          </a:schemeClr>
-        </a:solidFill>
-        <a:round/>
-      </a:ln>
-    </cs:spPr>
-  </cs:dropLine>
-  <cs:errorBar>
-    <cs:lnRef idx="0"/>
-    <cs:fillRef idx="0"/>
-    <cs:effectRef idx="0"/>
-    <cs:fontRef idx="minor">
-      <a:schemeClr val="tx1"/>
-    </cs:fontRef>
-    <cs:spPr>
-      <a:ln w="9525" cap="flat" cmpd="sng" algn="ctr">
-        <a:solidFill>
-          <a:schemeClr val="tx1">
-            <a:lumMod val="65000"/>
-            <a:lumOff val="35000"/>
-          </a:schemeClr>
-        </a:solidFill>
-        <a:round/>
-      </a:ln>
-    </cs:spPr>
-  </cs:errorBar>
-  <cs:floor>
-    <cs:lnRef idx="0"/>
-    <cs:fillRef idx="0"/>
-    <cs:effectRef idx="0"/>
-    <cs:fontRef idx="minor">
-      <a:schemeClr val="tx1"/>
-    </cs:fontRef>
-    <cs:spPr>
-      <a:noFill/>
-      <a:ln>
-        <a:noFill/>
-      </a:ln>
-    </cs:spPr>
-  </cs:floor>
-  <cs:gridlineMajor>
-    <cs:lnRef idx="0"/>
-    <cs:fillRef idx="0"/>
-    <cs:effectRef idx="0"/>
-    <cs:fontRef idx="minor">
-      <a:schemeClr val="tx1"/>
-    </cs:fontRef>
-    <cs:spPr>
-      <a:ln w="9525" cap="flat" cmpd="sng" algn="ctr">
-        <a:solidFill>
-          <a:schemeClr val="tx1">
-            <a:lumMod val="15000"/>
-            <a:lumOff val="85000"/>
-          </a:schemeClr>
-        </a:solidFill>
-        <a:round/>
-      </a:ln>
-    </cs:spPr>
-  </cs:gridlineMajor>
-  <cs:gridlineMinor>
-    <cs:lnRef idx="0"/>
-    <cs:fillRef idx="0"/>
-    <cs:effectRef idx="0"/>
-    <cs:fontRef idx="minor">
-      <a:schemeClr val="tx1"/>
-    </cs:fontRef>
-    <cs:spPr>
-      <a:ln w="9525" cap="flat" cmpd="sng" algn="ctr">
-        <a:solidFill>
-          <a:schemeClr val="tx1">
-            <a:lumMod val="5000"/>
-            <a:lumOff val="95000"/>
-          </a:schemeClr>
-        </a:solidFill>
-        <a:round/>
-      </a:ln>
-    </cs:spPr>
-  </cs:gridlineMinor>
-  <cs:hiLoLine>
-    <cs:lnRef idx="0"/>
-    <cs:fillRef idx="0"/>
-    <cs:effectRef idx="0"/>
-    <cs:fontRef idx="minor">
-      <a:schemeClr val="tx1"/>
-    </cs:fontRef>
-    <cs:spPr>
-      <a:ln w="9525" cap="flat" cmpd="sng" algn="ctr">
-        <a:solidFill>
-          <a:schemeClr val="tx1">
-            <a:lumMod val="50000"/>
-            <a:lumOff val="50000"/>
-          </a:schemeClr>
-        </a:solidFill>
-        <a:round/>
-      </a:ln>
-    </cs:spPr>
-  </cs:hiLoLine>
-  <cs:leaderLine>
-    <cs:lnRef idx="0"/>
-    <cs:fillRef idx="0"/>
-    <cs:effectRef idx="0"/>
-    <cs:fontRef idx="minor">
-      <a:schemeClr val="tx1"/>
-    </cs:fontRef>
-    <cs:spPr>
-      <a:ln w="9525" cap="flat" cmpd="sng" algn="ctr">
-        <a:solidFill>
-          <a:schemeClr val="tx1">
-            <a:lumMod val="35000"/>
-            <a:lumOff val="65000"/>
-          </a:schemeClr>
-        </a:solidFill>
-        <a:round/>
-      </a:ln>
-    </cs:spPr>
-  </cs:leaderLine>
-  <cs:legend>
-    <cs:lnRef idx="0"/>
-    <cs:fillRef idx="0"/>
-    <cs:effectRef idx="0"/>
-    <cs:fontRef idx="minor">
-      <a:schemeClr val="tx1">
-        <a:lumMod val="65000"/>
-        <a:lumOff val="35000"/>
-      </a:schemeClr>
-    </cs:fontRef>
-    <cs:defRPr sz="900" kern="1200"/>
-  </cs:legend>
-  <cs:plotArea mods="allowNoFillOverride allowNoLineOverride">
-    <cs:lnRef idx="0"/>
-    <cs:fillRef idx="0"/>
-    <cs:effectRef idx="0"/>
-    <cs:fontRef idx="minor">
-      <a:schemeClr val="tx1"/>
-    </cs:fontRef>
-  </cs:plotArea>
-  <cs:plotArea3D mods="allowNoFillOverride allowNoLineOverride">
-    <cs:lnRef idx="0"/>
-    <cs:fillRef idx="0"/>
-    <cs:effectRef idx="0"/>
-    <cs:fontRef idx="minor">
-      <a:schemeClr val="tx1"/>
-    </cs:fontRef>
-  </cs:plotArea3D>
-  <cs:seriesAxis>
-    <cs:lnRef idx="0"/>
-    <cs:fillRef idx="0"/>
-    <cs:effectRef idx="0"/>
-    <cs:fontRef idx="minor">
-      <a:schemeClr val="tx1">
-        <a:lumMod val="65000"/>
-        <a:lumOff val="35000"/>
-      </a:schemeClr>
-    </cs:fontRef>
-    <cs:defRPr sz="900" kern="1200"/>
-  </cs:seriesAxis>
-  <cs:seriesLine>
-    <cs:lnRef idx="0"/>
-    <cs:fillRef idx="0"/>
-    <cs:effectRef idx="0"/>
-    <cs:fontRef idx="minor">
-      <a:schemeClr val="tx1"/>
-    </cs:fontRef>
-    <cs:spPr>
-      <a:ln w="9525" cap="flat" cmpd="sng" algn="ctr">
-        <a:solidFill>
-          <a:schemeClr val="tx1">
-            <a:lumMod val="35000"/>
-            <a:lumOff val="65000"/>
-          </a:schemeClr>
-        </a:solidFill>
-        <a:round/>
-      </a:ln>
-    </cs:spPr>
-  </cs:seriesLine>
-  <cs:title>
-    <cs:lnRef idx="0"/>
-    <cs:fillRef idx="0"/>
-    <cs:effectRef idx="0"/>
-    <cs:fontRef idx="minor">
-      <a:schemeClr val="tx1">
-        <a:lumMod val="65000"/>
-        <a:lumOff val="35000"/>
-      </a:schemeClr>
-    </cs:fontRef>
-    <cs:defRPr sz="1400" b="0" kern="1200" spc="0" baseline="0"/>
-  </cs:title>
-  <cs:trendline>
-    <cs:lnRef idx="0">
-      <cs:styleClr val="auto"/>
-    </cs:lnRef>
-    <cs:fillRef idx="0"/>
-    <cs:effectRef idx="0"/>
-    <cs:fontRef idx="minor">
-      <a:schemeClr val="tx1"/>
-    </cs:fontRef>
-    <cs:spPr>
-      <a:ln w="19050" cap="rnd">
-        <a:solidFill>
-          <a:schemeClr val="phClr"/>
-        </a:solidFill>
-        <a:prstDash val="sysDot"/>
-      </a:ln>
-    </cs:spPr>
-  </cs:trendline>
-  <cs:trendlineLabel>
-    <cs:lnRef idx="0"/>
-    <cs:fillRef idx="0"/>
-    <cs:effectRef idx="0"/>
-    <cs:fontRef idx="minor">
-      <a:schemeClr val="tx1">
-        <a:lumMod val="65000"/>
-        <a:lumOff val="35000"/>
-      </a:schemeClr>
-    </cs:fontRef>
-    <cs:defRPr sz="900" kern="1200"/>
-  </cs:trendlineLabel>
-  <cs:upBar>
-    <cs:lnRef idx="0"/>
-    <cs:fillRef idx="0"/>
-    <cs:effectRef idx="0"/>
-    <cs:fontRef idx="minor">
-      <a:schemeClr val="tx1"/>
-    </cs:fontRef>
-    <cs:spPr>
-      <a:solidFill>
-        <a:schemeClr val="lt1"/>
-      </a:solidFill>
-      <a:ln w="9525" cap="flat" cmpd="sng" algn="ctr">
-        <a:solidFill>
-          <a:schemeClr val="tx1">
-            <a:lumMod val="65000"/>
-            <a:lumOff val="35000"/>
-          </a:schemeClr>
-        </a:solidFill>
-        <a:round/>
-      </a:ln>
-    </cs:spPr>
-  </cs:upBar>
-  <cs:valueAxis>
-    <cs:lnRef idx="0"/>
-    <cs:fillRef idx="0"/>
-    <cs:effectRef idx="0"/>
-    <cs:fontRef idx="minor">
-      <a:schemeClr val="tx1">
-        <a:lumMod val="65000"/>
-        <a:lumOff val="35000"/>
-      </a:schemeClr>
-    </cs:fontRef>
-    <cs:defRPr sz="900" kern="1200"/>
-  </cs:valueAxis>
-  <cs:wall>
-    <cs:lnRef idx="0"/>
-    <cs:fillRef idx="0"/>
-    <cs:effectRef idx="0"/>
-    <cs:fontRef idx="minor">
-      <a:schemeClr val="tx1"/>
-    </cs:fontRef>
-    <cs:spPr>
-      <a:noFill/>
-      <a:ln>
-        <a:noFill/>
-      </a:ln>
-    </cs:spPr>
-  </cs:wall>
-</cs:chartStyle>
 </file>
 
 <file path=word/theme/theme1.xml><?xml version="1.0" encoding="utf-8"?>
@@ -5851,7 +4246,7 @@
 </file>
 
 <file path=customXml/itemProps1.xml><?xml version="1.0" encoding="utf-8"?>
-<ds:datastoreItem xmlns:ds="http://schemas.openxmlformats.org/officeDocument/2006/customXml" ds:itemID="{F515F4A3-0C5F-4A81-BA25-8B8A1D4A9452}">
+<ds:datastoreItem xmlns:ds="http://schemas.openxmlformats.org/officeDocument/2006/customXml" ds:itemID="{DD390838-D841-45B7-8369-C4E116527E45}">
   <ds:schemaRefs>
     <ds:schemaRef ds:uri="http://schemas.openxmlformats.org/officeDocument/2006/bibliography"/>
   </ds:schemaRefs>

</xml_diff>